<commit_message>
export server_uml to format pdf + patch error code values
</commit_message>
<xml_diff>
--- a/Docs/babel_rfc.docx
+++ b/Docs/babel_rfc.docx
@@ -82,72 +82,8 @@
           <w:color w:val="1155CC"/>
           <w:szCs w:val="22"/>
         </w:rPr>
-        <w:t xml:space="preserve">Simon Ninon – </w:t>
-      </w:r>
-      <w:proofErr w:type="spellStart"/>
-      <w:r>
-        <w:rPr>
-          <w:b/>
-          <w:color w:val="1155CC"/>
-          <w:szCs w:val="22"/>
-        </w:rPr>
-        <w:t>Navid</w:t>
-      </w:r>
-      <w:proofErr w:type="spellEnd"/>
-      <w:r>
-        <w:rPr>
-          <w:b/>
-          <w:color w:val="1155CC"/>
-          <w:szCs w:val="22"/>
-        </w:rPr>
-        <w:t xml:space="preserve"> </w:t>
-      </w:r>
-      <w:proofErr w:type="spellStart"/>
-      <w:r>
-        <w:rPr>
-          <w:b/>
-          <w:color w:val="1155CC"/>
-          <w:szCs w:val="22"/>
-        </w:rPr>
-        <w:t>Emad</w:t>
-      </w:r>
-      <w:proofErr w:type="spellEnd"/>
-      <w:r>
-        <w:rPr>
-          <w:b/>
-          <w:color w:val="1155CC"/>
-          <w:szCs w:val="22"/>
-        </w:rPr>
-        <w:t xml:space="preserve"> – Alain Nguyen – Davy </w:t>
-      </w:r>
-      <w:proofErr w:type="spellStart"/>
-      <w:r>
-        <w:rPr>
-          <w:b/>
-          <w:color w:val="1155CC"/>
-          <w:szCs w:val="22"/>
-        </w:rPr>
-        <w:t>Tran</w:t>
-      </w:r>
-      <w:proofErr w:type="spellEnd"/>
-      <w:r>
-        <w:rPr>
-          <w:b/>
-          <w:color w:val="1155CC"/>
-          <w:szCs w:val="22"/>
-        </w:rPr>
-        <w:t xml:space="preserve"> – Pierre </w:t>
-      </w:r>
-      <w:proofErr w:type="spellStart"/>
-      <w:r>
-        <w:rPr>
-          <w:b/>
-          <w:color w:val="1155CC"/>
-          <w:szCs w:val="22"/>
-        </w:rPr>
-        <w:t>Guego</w:t>
-      </w:r>
-      <w:proofErr w:type="spellEnd"/>
+        <w:t>Simon Ninon – Navid Emad – Alain Nguyen – Davy Tran – Pierre Guego</w:t>
+      </w:r>
     </w:p>
     <w:p>
       <w:pPr>
@@ -357,7 +293,6 @@
           <w:sz w:val="28"/>
           <w:szCs w:val="28"/>
         </w:rPr>
-        <w:lastRenderedPageBreak/>
         <w:t>Communication Client - Client</w:t>
       </w:r>
     </w:p>
@@ -417,7 +352,6 @@
           <w:i/>
         </w:rPr>
       </w:pPr>
-      <w:proofErr w:type="spellStart"/>
       <w:r>
         <w:rPr>
           <w:b/>
@@ -425,21 +359,18 @@
         </w:rPr>
         <w:t>SoundPacket</w:t>
       </w:r>
-      <w:proofErr w:type="spellEnd"/>
     </w:p>
     <w:p/>
     <w:p>
       <w:r>
         <w:t>Les paquets audio sont formatés grâce à une structure “</w:t>
       </w:r>
-      <w:proofErr w:type="spellStart"/>
       <w:r>
         <w:rPr>
           <w:i/>
         </w:rPr>
         <w:t>SoundPacket</w:t>
       </w:r>
-      <w:proofErr w:type="spellEnd"/>
       <w:r>
         <w:t>”:</w:t>
       </w:r>
@@ -505,12 +436,6 @@
           <w:insideV w:val="single" w:sz="8" w:space="0" w:color="000000"/>
         </w:tblBorders>
         <w:tblLayout w:type="fixed"/>
-        <w:tblCellMar>
-          <w:top w:w="0" w:type="dxa"/>
-          <w:left w:w="0" w:type="dxa"/>
-          <w:bottom w:w="0" w:type="dxa"/>
-          <w:right w:w="0" w:type="dxa"/>
-        </w:tblCellMar>
         <w:tblLook w:val="0600" w:firstRow="0" w:lastRow="0" w:firstColumn="0" w:lastColumn="0" w:noHBand="1" w:noVBand="1"/>
       </w:tblPr>
       <w:tblGrid>
@@ -519,14 +444,6 @@
         <w:gridCol w:w="6645"/>
       </w:tblGrid>
       <w:tr>
-        <w:tblPrEx>
-          <w:tblCellMar>
-            <w:top w:w="0" w:type="dxa"/>
-            <w:left w:w="0" w:type="dxa"/>
-            <w:bottom w:w="0" w:type="dxa"/>
-            <w:right w:w="0" w:type="dxa"/>
-          </w:tblCellMar>
-        </w:tblPrEx>
         <w:tc>
           <w:tcPr>
             <w:tcW w:w="1170" w:type="dxa"/>
@@ -607,14 +524,6 @@
         </w:tc>
       </w:tr>
       <w:tr>
-        <w:tblPrEx>
-          <w:tblCellMar>
-            <w:top w:w="0" w:type="dxa"/>
-            <w:left w:w="0" w:type="dxa"/>
-            <w:bottom w:w="0" w:type="dxa"/>
-            <w:right w:w="0" w:type="dxa"/>
-          </w:tblCellMar>
-        </w:tblPrEx>
         <w:tc>
           <w:tcPr>
             <w:tcW w:w="1170" w:type="dxa"/>
@@ -630,11 +539,9 @@
               <w:widowControl w:val="0"/>
               <w:spacing w:line="240" w:lineRule="auto"/>
             </w:pPr>
-            <w:proofErr w:type="spellStart"/>
             <w:r>
               <w:t>int</w:t>
             </w:r>
-            <w:proofErr w:type="spellEnd"/>
           </w:p>
         </w:tc>
         <w:tc>
@@ -652,11 +559,9 @@
               <w:widowControl w:val="0"/>
               <w:spacing w:line="240" w:lineRule="auto"/>
             </w:pPr>
-            <w:proofErr w:type="spellStart"/>
             <w:r>
               <w:t>magic_code</w:t>
             </w:r>
-            <w:proofErr w:type="spellEnd"/>
           </w:p>
         </w:tc>
         <w:tc>
@@ -675,15 +580,7 @@
               <w:spacing w:line="240" w:lineRule="auto"/>
             </w:pPr>
             <w:r>
-              <w:t xml:space="preserve">Permet de vérifier la validité du paquet. Le </w:t>
-            </w:r>
-            <w:proofErr w:type="spellStart"/>
-            <w:r>
-              <w:t>magic</w:t>
-            </w:r>
-            <w:proofErr w:type="spellEnd"/>
-            <w:r>
-              <w:t xml:space="preserve"> code doit valoir: </w:t>
+              <w:t xml:space="preserve">Permet de vérifier la validité du paquet. Le magic code doit valoir: </w:t>
             </w:r>
             <w:r>
               <w:rPr>
@@ -696,14 +593,6 @@
         </w:tc>
       </w:tr>
       <w:tr>
-        <w:tblPrEx>
-          <w:tblCellMar>
-            <w:top w:w="0" w:type="dxa"/>
-            <w:left w:w="0" w:type="dxa"/>
-            <w:bottom w:w="0" w:type="dxa"/>
-            <w:right w:w="0" w:type="dxa"/>
-          </w:tblCellMar>
-        </w:tblPrEx>
         <w:tc>
           <w:tcPr>
             <w:tcW w:w="1170" w:type="dxa"/>
@@ -739,11 +628,9 @@
               <w:widowControl w:val="0"/>
               <w:spacing w:line="240" w:lineRule="auto"/>
             </w:pPr>
-            <w:proofErr w:type="spellStart"/>
             <w:r>
               <w:t>timestamp</w:t>
             </w:r>
-            <w:proofErr w:type="spellEnd"/>
           </w:p>
         </w:tc>
         <w:tc>
@@ -768,14 +655,6 @@
         </w:tc>
       </w:tr>
       <w:tr>
-        <w:tblPrEx>
-          <w:tblCellMar>
-            <w:top w:w="0" w:type="dxa"/>
-            <w:left w:w="0" w:type="dxa"/>
-            <w:bottom w:w="0" w:type="dxa"/>
-            <w:right w:w="0" w:type="dxa"/>
-          </w:tblCellMar>
-        </w:tblPrEx>
         <w:tc>
           <w:tcPr>
             <w:tcW w:w="1170" w:type="dxa"/>
@@ -791,11 +670,9 @@
               <w:widowControl w:val="0"/>
               <w:spacing w:line="240" w:lineRule="auto"/>
             </w:pPr>
-            <w:proofErr w:type="spellStart"/>
             <w:r>
               <w:t>int</w:t>
             </w:r>
-            <w:proofErr w:type="spellEnd"/>
           </w:p>
         </w:tc>
         <w:tc>
@@ -813,11 +690,9 @@
               <w:widowControl w:val="0"/>
               <w:spacing w:line="240" w:lineRule="auto"/>
             </w:pPr>
-            <w:proofErr w:type="spellStart"/>
             <w:r>
               <w:t>soundSize</w:t>
             </w:r>
-            <w:proofErr w:type="spellEnd"/>
           </w:p>
         </w:tc>
         <w:tc>
@@ -836,28 +711,12 @@
               <w:spacing w:line="240" w:lineRule="auto"/>
             </w:pPr>
             <w:r>
-              <w:t>taille du paquet de son dans le buffer “</w:t>
-            </w:r>
-            <w:proofErr w:type="spellStart"/>
-            <w:r>
-              <w:t>sound</w:t>
-            </w:r>
-            <w:proofErr w:type="spellEnd"/>
-            <w:r>
-              <w:t>”</w:t>
+              <w:t>taille du paquet de son dans le buffer “sound”</w:t>
             </w:r>
           </w:p>
         </w:tc>
       </w:tr>
       <w:tr>
-        <w:tblPrEx>
-          <w:tblCellMar>
-            <w:top w:w="0" w:type="dxa"/>
-            <w:left w:w="0" w:type="dxa"/>
-            <w:bottom w:w="0" w:type="dxa"/>
-            <w:right w:w="0" w:type="dxa"/>
-          </w:tblCellMar>
-        </w:tblPrEx>
         <w:tc>
           <w:tcPr>
             <w:tcW w:w="1170" w:type="dxa"/>
@@ -873,13 +732,8 @@
               <w:widowControl w:val="0"/>
               <w:spacing w:line="240" w:lineRule="auto"/>
             </w:pPr>
-            <w:proofErr w:type="gramStart"/>
-            <w:r>
-              <w:t>char[</w:t>
-            </w:r>
-            <w:proofErr w:type="gramEnd"/>
-            <w:r>
-              <w:t>500]</w:t>
+            <w:r>
+              <w:t>char[500]</w:t>
             </w:r>
           </w:p>
         </w:tc>
@@ -898,11 +752,9 @@
               <w:widowControl w:val="0"/>
               <w:spacing w:line="240" w:lineRule="auto"/>
             </w:pPr>
-            <w:proofErr w:type="spellStart"/>
             <w:r>
               <w:t>sound</w:t>
             </w:r>
-            <w:proofErr w:type="spellEnd"/>
           </w:p>
         </w:tc>
         <w:tc>
@@ -936,32 +788,10 @@
         <w:rPr>
           <w:i/>
         </w:rPr>
-        <w:t>#</w:t>
-      </w:r>
-      <w:proofErr w:type="spellStart"/>
-      <w:r>
-        <w:rPr>
-          <w:i/>
-        </w:rPr>
-        <w:t>pragma</w:t>
-      </w:r>
-      <w:proofErr w:type="spellEnd"/>
-      <w:r>
-        <w:rPr>
-          <w:i/>
-        </w:rPr>
-        <w:t xml:space="preserve"> pack</w:t>
-      </w:r>
-      <w:r>
-        <w:t xml:space="preserve">”. Cette directive permet de forcer le compilateur à ne pas faire de </w:t>
-      </w:r>
-      <w:proofErr w:type="spellStart"/>
-      <w:r>
-        <w:t>padding</w:t>
-      </w:r>
-      <w:proofErr w:type="spellEnd"/>
-      <w:r>
-        <w:t xml:space="preserve"> afin de ne pas avoir de soucis lors de la récupération et de l’envoie des paquets.</w:t>
+        <w:t>#pragma pack</w:t>
+      </w:r>
+      <w:r>
+        <w:t>”. Cette directive permet de forcer le compilateur à ne pas faire de padding afin de ne pas avoir de soucis lors de la récupération et de l’envoie des paquets.</w:t>
       </w:r>
     </w:p>
     <w:p/>
@@ -994,23 +824,7 @@
     </w:p>
     <w:p>
       <w:r>
-        <w:t xml:space="preserve">Tout paquet ne comportant pas le bon </w:t>
-      </w:r>
-      <w:proofErr w:type="spellStart"/>
-      <w:r>
-        <w:t>magic</w:t>
-      </w:r>
-      <w:proofErr w:type="spellEnd"/>
-      <w:r>
-        <w:t xml:space="preserve"> code ou ayant un </w:t>
-      </w:r>
-      <w:proofErr w:type="spellStart"/>
-      <w:r>
-        <w:t>timestamp</w:t>
-      </w:r>
-      <w:proofErr w:type="spellEnd"/>
-      <w:r>
-        <w:t xml:space="preserve"> inférieur au précédent paquet reçu ne doit pas être traité.</w:t>
+        <w:t>Tout paquet ne comportant pas le bon magic code ou ayant un timestamp inférieur au précédent paquet reçu ne doit pas être traité.</w:t>
       </w:r>
     </w:p>
     <w:p>
@@ -1036,7 +850,6 @@
           <w:sz w:val="28"/>
           <w:szCs w:val="28"/>
         </w:rPr>
-        <w:lastRenderedPageBreak/>
         <w:t>Communication Client - Serveur</w:t>
       </w:r>
     </w:p>
@@ -1172,12 +985,6 @@
           <w:insideV w:val="single" w:sz="8" w:space="0" w:color="000000"/>
         </w:tblBorders>
         <w:tblLayout w:type="fixed"/>
-        <w:tblCellMar>
-          <w:top w:w="0" w:type="dxa"/>
-          <w:left w:w="0" w:type="dxa"/>
-          <w:bottom w:w="0" w:type="dxa"/>
-          <w:right w:w="0" w:type="dxa"/>
-        </w:tblCellMar>
         <w:tblLook w:val="0600" w:firstRow="0" w:lastRow="0" w:firstColumn="0" w:lastColumn="0" w:noHBand="1" w:noVBand="1"/>
       </w:tblPr>
       <w:tblGrid>
@@ -1186,14 +993,6 @@
         <w:gridCol w:w="6420"/>
       </w:tblGrid>
       <w:tr>
-        <w:tblPrEx>
-          <w:tblCellMar>
-            <w:top w:w="0" w:type="dxa"/>
-            <w:left w:w="0" w:type="dxa"/>
-            <w:bottom w:w="0" w:type="dxa"/>
-            <w:right w:w="0" w:type="dxa"/>
-          </w:tblCellMar>
-        </w:tblPrEx>
         <w:tc>
           <w:tcPr>
             <w:tcW w:w="990" w:type="dxa"/>
@@ -1271,14 +1070,6 @@
         </w:tc>
       </w:tr>
       <w:tr>
-        <w:tblPrEx>
-          <w:tblCellMar>
-            <w:top w:w="0" w:type="dxa"/>
-            <w:left w:w="0" w:type="dxa"/>
-            <w:bottom w:w="0" w:type="dxa"/>
-            <w:right w:w="0" w:type="dxa"/>
-          </w:tblCellMar>
-        </w:tblPrEx>
         <w:tc>
           <w:tcPr>
             <w:tcW w:w="990" w:type="dxa"/>
@@ -1293,11 +1084,9 @@
             <w:pPr>
               <w:spacing w:line="240" w:lineRule="auto"/>
             </w:pPr>
-            <w:proofErr w:type="spellStart"/>
             <w:r>
               <w:t>int</w:t>
             </w:r>
-            <w:proofErr w:type="spellEnd"/>
           </w:p>
         </w:tc>
         <w:tc>
@@ -1314,11 +1103,9 @@
             <w:pPr>
               <w:spacing w:line="240" w:lineRule="auto"/>
             </w:pPr>
-            <w:proofErr w:type="spellStart"/>
             <w:r>
               <w:t>magic_code</w:t>
             </w:r>
-            <w:proofErr w:type="spellEnd"/>
           </w:p>
         </w:tc>
         <w:tc>
@@ -1336,15 +1123,7 @@
               <w:spacing w:line="240" w:lineRule="auto"/>
             </w:pPr>
             <w:r>
-              <w:t xml:space="preserve">Permet de vérifier la validité du paquet. Le </w:t>
-            </w:r>
-            <w:proofErr w:type="spellStart"/>
-            <w:r>
-              <w:t>magic</w:t>
-            </w:r>
-            <w:proofErr w:type="spellEnd"/>
-            <w:r>
-              <w:t xml:space="preserve"> code doit valoir: </w:t>
+              <w:t xml:space="preserve">Permet de vérifier la validité du paquet. Le magic code doit valoir: </w:t>
             </w:r>
             <w:r>
               <w:rPr>
@@ -1357,14 +1136,6 @@
         </w:tc>
       </w:tr>
       <w:tr>
-        <w:tblPrEx>
-          <w:tblCellMar>
-            <w:top w:w="0" w:type="dxa"/>
-            <w:left w:w="0" w:type="dxa"/>
-            <w:bottom w:w="0" w:type="dxa"/>
-            <w:right w:w="0" w:type="dxa"/>
-          </w:tblCellMar>
-        </w:tblPrEx>
         <w:tc>
           <w:tcPr>
             <w:tcW w:w="990" w:type="dxa"/>
@@ -1379,11 +1150,9 @@
             <w:pPr>
               <w:spacing w:line="240" w:lineRule="auto"/>
             </w:pPr>
-            <w:proofErr w:type="spellStart"/>
             <w:r>
               <w:t>int</w:t>
             </w:r>
-            <w:proofErr w:type="spellEnd"/>
           </w:p>
         </w:tc>
         <w:tc>
@@ -1400,11 +1169,9 @@
             <w:pPr>
               <w:spacing w:line="240" w:lineRule="auto"/>
             </w:pPr>
-            <w:proofErr w:type="spellStart"/>
             <w:r>
               <w:t>instructionCode</w:t>
             </w:r>
-            <w:proofErr w:type="spellEnd"/>
           </w:p>
         </w:tc>
         <w:tc>
@@ -1478,7 +1245,6 @@
           <w:b/>
           <w:i/>
         </w:rPr>
-        <w:lastRenderedPageBreak/>
         <w:t>Formatage des commandes envoyées par le serveur</w:t>
       </w:r>
     </w:p>
@@ -1495,14 +1261,12 @@
           <w:b/>
         </w:rPr>
       </w:pPr>
-      <w:proofErr w:type="spellStart"/>
       <w:r>
         <w:rPr>
           <w:b/>
         </w:rPr>
         <w:t>add</w:t>
       </w:r>
-      <w:proofErr w:type="spellEnd"/>
     </w:p>
     <w:p/>
     <w:p>
@@ -1574,12 +1338,6 @@
           <w:insideV w:val="single" w:sz="8" w:space="0" w:color="000000"/>
         </w:tblBorders>
         <w:tblLayout w:type="fixed"/>
-        <w:tblCellMar>
-          <w:top w:w="0" w:type="dxa"/>
-          <w:left w:w="0" w:type="dxa"/>
-          <w:bottom w:w="0" w:type="dxa"/>
-          <w:right w:w="0" w:type="dxa"/>
-        </w:tblCellMar>
         <w:tblLook w:val="0600" w:firstRow="0" w:lastRow="0" w:firstColumn="0" w:lastColumn="0" w:noHBand="1" w:noVBand="1"/>
       </w:tblPr>
       <w:tblGrid>
@@ -1588,14 +1346,6 @@
         <w:gridCol w:w="6420"/>
       </w:tblGrid>
       <w:tr>
-        <w:tblPrEx>
-          <w:tblCellMar>
-            <w:top w:w="0" w:type="dxa"/>
-            <w:left w:w="0" w:type="dxa"/>
-            <w:bottom w:w="0" w:type="dxa"/>
-            <w:right w:w="0" w:type="dxa"/>
-          </w:tblCellMar>
-        </w:tblPrEx>
         <w:tc>
           <w:tcPr>
             <w:tcW w:w="1155" w:type="dxa"/>
@@ -1673,14 +1423,6 @@
         </w:tc>
       </w:tr>
       <w:tr>
-        <w:tblPrEx>
-          <w:tblCellMar>
-            <w:top w:w="0" w:type="dxa"/>
-            <w:left w:w="0" w:type="dxa"/>
-            <w:bottom w:w="0" w:type="dxa"/>
-            <w:right w:w="0" w:type="dxa"/>
-          </w:tblCellMar>
-        </w:tblPrEx>
         <w:tc>
           <w:tcPr>
             <w:tcW w:w="1155" w:type="dxa"/>
@@ -1695,13 +1437,8 @@
             <w:pPr>
               <w:spacing w:line="240" w:lineRule="auto"/>
             </w:pPr>
-            <w:proofErr w:type="gramStart"/>
-            <w:r>
-              <w:t>char[</w:t>
-            </w:r>
-            <w:proofErr w:type="gramEnd"/>
-            <w:r>
-              <w:t>256]</w:t>
+            <w:r>
+              <w:t>char[256]</w:t>
             </w:r>
           </w:p>
         </w:tc>
@@ -1719,11 +1456,9 @@
             <w:pPr>
               <w:spacing w:line="240" w:lineRule="auto"/>
             </w:pPr>
-            <w:proofErr w:type="spellStart"/>
             <w:r>
               <w:t>accountName</w:t>
             </w:r>
-            <w:proofErr w:type="spellEnd"/>
           </w:p>
         </w:tc>
         <w:tc>
@@ -1837,12 +1572,6 @@
           <w:insideV w:val="single" w:sz="8" w:space="0" w:color="000000"/>
         </w:tblBorders>
         <w:tblLayout w:type="fixed"/>
-        <w:tblCellMar>
-          <w:top w:w="0" w:type="dxa"/>
-          <w:left w:w="0" w:type="dxa"/>
-          <w:bottom w:w="0" w:type="dxa"/>
-          <w:right w:w="0" w:type="dxa"/>
-        </w:tblCellMar>
         <w:tblLook w:val="0600" w:firstRow="0" w:lastRow="0" w:firstColumn="0" w:lastColumn="0" w:noHBand="1" w:noVBand="1"/>
       </w:tblPr>
       <w:tblGrid>
@@ -1851,14 +1580,6 @@
         <w:gridCol w:w="6420"/>
       </w:tblGrid>
       <w:tr>
-        <w:tblPrEx>
-          <w:tblCellMar>
-            <w:top w:w="0" w:type="dxa"/>
-            <w:left w:w="0" w:type="dxa"/>
-            <w:bottom w:w="0" w:type="dxa"/>
-            <w:right w:w="0" w:type="dxa"/>
-          </w:tblCellMar>
-        </w:tblPrEx>
         <w:tc>
           <w:tcPr>
             <w:tcW w:w="1155" w:type="dxa"/>
@@ -1936,14 +1657,6 @@
         </w:tc>
       </w:tr>
       <w:tr>
-        <w:tblPrEx>
-          <w:tblCellMar>
-            <w:top w:w="0" w:type="dxa"/>
-            <w:left w:w="0" w:type="dxa"/>
-            <w:bottom w:w="0" w:type="dxa"/>
-            <w:right w:w="0" w:type="dxa"/>
-          </w:tblCellMar>
-        </w:tblPrEx>
         <w:tc>
           <w:tcPr>
             <w:tcW w:w="1155" w:type="dxa"/>
@@ -1958,13 +1671,8 @@
             <w:pPr>
               <w:spacing w:line="240" w:lineRule="auto"/>
             </w:pPr>
-            <w:proofErr w:type="gramStart"/>
-            <w:r>
-              <w:t>char[</w:t>
-            </w:r>
-            <w:proofErr w:type="gramEnd"/>
-            <w:r>
-              <w:t>256]</w:t>
+            <w:r>
+              <w:t>char[256]</w:t>
             </w:r>
           </w:p>
         </w:tc>
@@ -1982,11 +1690,9 @@
             <w:pPr>
               <w:spacing w:line="240" w:lineRule="auto"/>
             </w:pPr>
-            <w:proofErr w:type="spellStart"/>
             <w:r>
               <w:t>accountName</w:t>
             </w:r>
-            <w:proofErr w:type="spellEnd"/>
           </w:p>
         </w:tc>
         <w:tc>
@@ -2023,14 +1729,12 @@
           <w:b/>
         </w:rPr>
       </w:pPr>
-      <w:proofErr w:type="spellStart"/>
       <w:r>
         <w:rPr>
           <w:b/>
         </w:rPr>
         <w:t>close_call</w:t>
       </w:r>
-      <w:proofErr w:type="spellEnd"/>
     </w:p>
     <w:p/>
     <w:p>
@@ -2105,12 +1809,6 @@
           <w:insideV w:val="single" w:sz="8" w:space="0" w:color="000000"/>
         </w:tblBorders>
         <w:tblLayout w:type="fixed"/>
-        <w:tblCellMar>
-          <w:top w:w="0" w:type="dxa"/>
-          <w:left w:w="0" w:type="dxa"/>
-          <w:bottom w:w="0" w:type="dxa"/>
-          <w:right w:w="0" w:type="dxa"/>
-        </w:tblCellMar>
         <w:tblLook w:val="0600" w:firstRow="0" w:lastRow="0" w:firstColumn="0" w:lastColumn="0" w:noHBand="1" w:noVBand="1"/>
       </w:tblPr>
       <w:tblGrid>
@@ -2119,14 +1817,6 @@
         <w:gridCol w:w="6420"/>
       </w:tblGrid>
       <w:tr>
-        <w:tblPrEx>
-          <w:tblCellMar>
-            <w:top w:w="0" w:type="dxa"/>
-            <w:left w:w="0" w:type="dxa"/>
-            <w:bottom w:w="0" w:type="dxa"/>
-            <w:right w:w="0" w:type="dxa"/>
-          </w:tblCellMar>
-        </w:tblPrEx>
         <w:tc>
           <w:tcPr>
             <w:tcW w:w="1155" w:type="dxa"/>
@@ -2204,14 +1894,6 @@
         </w:tc>
       </w:tr>
       <w:tr>
-        <w:tblPrEx>
-          <w:tblCellMar>
-            <w:top w:w="0" w:type="dxa"/>
-            <w:left w:w="0" w:type="dxa"/>
-            <w:bottom w:w="0" w:type="dxa"/>
-            <w:right w:w="0" w:type="dxa"/>
-          </w:tblCellMar>
-        </w:tblPrEx>
         <w:tc>
           <w:tcPr>
             <w:tcW w:w="1155" w:type="dxa"/>
@@ -2226,13 +1908,8 @@
             <w:pPr>
               <w:spacing w:line="240" w:lineRule="auto"/>
             </w:pPr>
-            <w:proofErr w:type="gramStart"/>
-            <w:r>
-              <w:t>char[</w:t>
-            </w:r>
-            <w:proofErr w:type="gramEnd"/>
-            <w:r>
-              <w:t>256]</w:t>
+            <w:r>
+              <w:t>char[256]</w:t>
             </w:r>
           </w:p>
         </w:tc>
@@ -2250,11 +1927,9 @@
             <w:pPr>
               <w:spacing w:line="240" w:lineRule="auto"/>
             </w:pPr>
-            <w:proofErr w:type="spellStart"/>
             <w:r>
               <w:t>accountName</w:t>
             </w:r>
-            <w:proofErr w:type="spellEnd"/>
           </w:p>
         </w:tc>
         <w:tc>
@@ -2296,15 +1971,12 @@
           <w:b/>
         </w:rPr>
       </w:pPr>
-      <w:proofErr w:type="spellStart"/>
       <w:r>
         <w:rPr>
           <w:b/>
         </w:rPr>
-        <w:lastRenderedPageBreak/>
         <w:t>del</w:t>
       </w:r>
-      <w:proofErr w:type="spellEnd"/>
     </w:p>
     <w:p/>
     <w:p>
@@ -2376,12 +2048,6 @@
           <w:insideV w:val="single" w:sz="8" w:space="0" w:color="000000"/>
         </w:tblBorders>
         <w:tblLayout w:type="fixed"/>
-        <w:tblCellMar>
-          <w:top w:w="0" w:type="dxa"/>
-          <w:left w:w="0" w:type="dxa"/>
-          <w:bottom w:w="0" w:type="dxa"/>
-          <w:right w:w="0" w:type="dxa"/>
-        </w:tblCellMar>
         <w:tblLook w:val="0600" w:firstRow="0" w:lastRow="0" w:firstColumn="0" w:lastColumn="0" w:noHBand="1" w:noVBand="1"/>
       </w:tblPr>
       <w:tblGrid>
@@ -2390,14 +2056,6 @@
         <w:gridCol w:w="6420"/>
       </w:tblGrid>
       <w:tr>
-        <w:tblPrEx>
-          <w:tblCellMar>
-            <w:top w:w="0" w:type="dxa"/>
-            <w:left w:w="0" w:type="dxa"/>
-            <w:bottom w:w="0" w:type="dxa"/>
-            <w:right w:w="0" w:type="dxa"/>
-          </w:tblCellMar>
-        </w:tblPrEx>
         <w:tc>
           <w:tcPr>
             <w:tcW w:w="1155" w:type="dxa"/>
@@ -2475,14 +2133,6 @@
         </w:tc>
       </w:tr>
       <w:tr>
-        <w:tblPrEx>
-          <w:tblCellMar>
-            <w:top w:w="0" w:type="dxa"/>
-            <w:left w:w="0" w:type="dxa"/>
-            <w:bottom w:w="0" w:type="dxa"/>
-            <w:right w:w="0" w:type="dxa"/>
-          </w:tblCellMar>
-        </w:tblPrEx>
         <w:tc>
           <w:tcPr>
             <w:tcW w:w="1155" w:type="dxa"/>
@@ -2497,13 +2147,8 @@
             <w:pPr>
               <w:spacing w:line="240" w:lineRule="auto"/>
             </w:pPr>
-            <w:proofErr w:type="gramStart"/>
-            <w:r>
-              <w:t>char[</w:t>
-            </w:r>
-            <w:proofErr w:type="gramEnd"/>
-            <w:r>
-              <w:t>256]</w:t>
+            <w:r>
+              <w:t>char[256]</w:t>
             </w:r>
           </w:p>
         </w:tc>
@@ -2521,11 +2166,9 @@
             <w:pPr>
               <w:spacing w:line="240" w:lineRule="auto"/>
             </w:pPr>
-            <w:proofErr w:type="spellStart"/>
             <w:r>
               <w:t>accountName</w:t>
             </w:r>
-            <w:proofErr w:type="spellEnd"/>
           </w:p>
         </w:tc>
         <w:tc>
@@ -2642,12 +2285,6 @@
           <w:insideV w:val="single" w:sz="8" w:space="0" w:color="000000"/>
         </w:tblBorders>
         <w:tblLayout w:type="fixed"/>
-        <w:tblCellMar>
-          <w:top w:w="0" w:type="dxa"/>
-          <w:left w:w="0" w:type="dxa"/>
-          <w:bottom w:w="0" w:type="dxa"/>
-          <w:right w:w="0" w:type="dxa"/>
-        </w:tblCellMar>
         <w:tblLook w:val="0600" w:firstRow="0" w:lastRow="0" w:firstColumn="0" w:lastColumn="0" w:noHBand="1" w:noVBand="1"/>
       </w:tblPr>
       <w:tblGrid>
@@ -2656,14 +2293,6 @@
         <w:gridCol w:w="6420"/>
       </w:tblGrid>
       <w:tr>
-        <w:tblPrEx>
-          <w:tblCellMar>
-            <w:top w:w="0" w:type="dxa"/>
-            <w:left w:w="0" w:type="dxa"/>
-            <w:bottom w:w="0" w:type="dxa"/>
-            <w:right w:w="0" w:type="dxa"/>
-          </w:tblCellMar>
-        </w:tblPrEx>
         <w:tc>
           <w:tcPr>
             <w:tcW w:w="1155" w:type="dxa"/>
@@ -2741,14 +2370,6 @@
         </w:tc>
       </w:tr>
       <w:tr>
-        <w:tblPrEx>
-          <w:tblCellMar>
-            <w:top w:w="0" w:type="dxa"/>
-            <w:left w:w="0" w:type="dxa"/>
-            <w:bottom w:w="0" w:type="dxa"/>
-            <w:right w:w="0" w:type="dxa"/>
-          </w:tblCellMar>
-        </w:tblPrEx>
         <w:tc>
           <w:tcPr>
             <w:tcW w:w="1155" w:type="dxa"/>
@@ -2763,13 +2384,8 @@
             <w:pPr>
               <w:spacing w:line="240" w:lineRule="auto"/>
             </w:pPr>
-            <w:proofErr w:type="gramStart"/>
-            <w:r>
-              <w:t>char[</w:t>
-            </w:r>
-            <w:proofErr w:type="gramEnd"/>
-            <w:r>
-              <w:t>256]</w:t>
+            <w:r>
+              <w:t>char[256]</w:t>
             </w:r>
           </w:p>
         </w:tc>
@@ -2787,11 +2403,9 @@
             <w:pPr>
               <w:spacing w:line="240" w:lineRule="auto"/>
             </w:pPr>
-            <w:proofErr w:type="spellStart"/>
             <w:r>
               <w:t>accountName</w:t>
             </w:r>
-            <w:proofErr w:type="spellEnd"/>
           </w:p>
         </w:tc>
         <w:tc>
@@ -2815,14 +2429,6 @@
         </w:tc>
       </w:tr>
       <w:tr>
-        <w:tblPrEx>
-          <w:tblCellMar>
-            <w:top w:w="0" w:type="dxa"/>
-            <w:left w:w="0" w:type="dxa"/>
-            <w:bottom w:w="0" w:type="dxa"/>
-            <w:right w:w="0" w:type="dxa"/>
-          </w:tblCellMar>
-        </w:tblPrEx>
         <w:tc>
           <w:tcPr>
             <w:tcW w:w="1155" w:type="dxa"/>
@@ -2837,13 +2443,8 @@
             <w:pPr>
               <w:spacing w:line="240" w:lineRule="auto"/>
             </w:pPr>
-            <w:proofErr w:type="gramStart"/>
-            <w:r>
-              <w:t>char[</w:t>
-            </w:r>
-            <w:proofErr w:type="gramEnd"/>
-            <w:r>
-              <w:t>256]</w:t>
+            <w:r>
+              <w:t>char[256]</w:t>
             </w:r>
           </w:p>
         </w:tc>
@@ -2887,14 +2488,6 @@
         </w:tc>
       </w:tr>
       <w:tr>
-        <w:tblPrEx>
-          <w:tblCellMar>
-            <w:top w:w="0" w:type="dxa"/>
-            <w:left w:w="0" w:type="dxa"/>
-            <w:bottom w:w="0" w:type="dxa"/>
-            <w:right w:w="0" w:type="dxa"/>
-          </w:tblCellMar>
-        </w:tblPrEx>
         <w:tc>
           <w:tcPr>
             <w:tcW w:w="1155" w:type="dxa"/>
@@ -2928,11 +2521,9 @@
             <w:pPr>
               <w:spacing w:line="240" w:lineRule="auto"/>
             </w:pPr>
-            <w:proofErr w:type="spellStart"/>
             <w:r>
               <w:t>status</w:t>
             </w:r>
-            <w:proofErr w:type="spellEnd"/>
           </w:p>
         </w:tc>
         <w:tc>
@@ -2959,28 +2550,12 @@
               <w:t>statuts</w:t>
             </w:r>
             <w:r>
-              <w:t xml:space="preserve"> correspond à un </w:t>
-            </w:r>
-            <w:proofErr w:type="spellStart"/>
-            <w:r>
-              <w:t>enum</w:t>
-            </w:r>
-            <w:proofErr w:type="spellEnd"/>
-            <w:r>
-              <w:t xml:space="preserve"> définit plus loin dans cette documentation</w:t>
+              <w:t xml:space="preserve"> correspond à un enum définit plus loin dans cette documentation</w:t>
             </w:r>
           </w:p>
         </w:tc>
       </w:tr>
       <w:tr>
-        <w:tblPrEx>
-          <w:tblCellMar>
-            <w:top w:w="0" w:type="dxa"/>
-            <w:left w:w="0" w:type="dxa"/>
-            <w:bottom w:w="0" w:type="dxa"/>
-            <w:right w:w="0" w:type="dxa"/>
-          </w:tblCellMar>
-        </w:tblPrEx>
         <w:tc>
           <w:tcPr>
             <w:tcW w:w="1155" w:type="dxa"/>
@@ -3014,11 +2589,9 @@
             <w:pPr>
               <w:spacing w:line="240" w:lineRule="auto"/>
             </w:pPr>
-            <w:proofErr w:type="spellStart"/>
             <w:r>
               <w:t>isConnected</w:t>
             </w:r>
-            <w:proofErr w:type="spellEnd"/>
           </w:p>
         </w:tc>
         <w:tc>
@@ -3062,15 +2635,12 @@
           <w:b/>
         </w:rPr>
       </w:pPr>
-      <w:proofErr w:type="spellStart"/>
       <w:r>
         <w:rPr>
           <w:b/>
         </w:rPr>
-        <w:lastRenderedPageBreak/>
         <w:t>send</w:t>
       </w:r>
-      <w:proofErr w:type="spellEnd"/>
     </w:p>
     <w:p/>
     <w:p>
@@ -3148,12 +2718,6 @@
           <w:insideV w:val="single" w:sz="8" w:space="0" w:color="000000"/>
         </w:tblBorders>
         <w:tblLayout w:type="fixed"/>
-        <w:tblCellMar>
-          <w:top w:w="0" w:type="dxa"/>
-          <w:left w:w="0" w:type="dxa"/>
-          <w:bottom w:w="0" w:type="dxa"/>
-          <w:right w:w="0" w:type="dxa"/>
-        </w:tblCellMar>
         <w:tblLook w:val="0600" w:firstRow="0" w:lastRow="0" w:firstColumn="0" w:lastColumn="0" w:noHBand="1" w:noVBand="1"/>
       </w:tblPr>
       <w:tblGrid>
@@ -3162,14 +2726,6 @@
         <w:gridCol w:w="6270"/>
       </w:tblGrid>
       <w:tr>
-        <w:tblPrEx>
-          <w:tblCellMar>
-            <w:top w:w="0" w:type="dxa"/>
-            <w:left w:w="0" w:type="dxa"/>
-            <w:bottom w:w="0" w:type="dxa"/>
-            <w:right w:w="0" w:type="dxa"/>
-          </w:tblCellMar>
-        </w:tblPrEx>
         <w:tc>
           <w:tcPr>
             <w:tcW w:w="1365" w:type="dxa"/>
@@ -3247,14 +2803,6 @@
         </w:tc>
       </w:tr>
       <w:tr>
-        <w:tblPrEx>
-          <w:tblCellMar>
-            <w:top w:w="0" w:type="dxa"/>
-            <w:left w:w="0" w:type="dxa"/>
-            <w:bottom w:w="0" w:type="dxa"/>
-            <w:right w:w="0" w:type="dxa"/>
-          </w:tblCellMar>
-        </w:tblPrEx>
         <w:tc>
           <w:tcPr>
             <w:tcW w:w="1365" w:type="dxa"/>
@@ -3269,13 +2817,8 @@
             <w:pPr>
               <w:spacing w:line="240" w:lineRule="auto"/>
             </w:pPr>
-            <w:proofErr w:type="gramStart"/>
-            <w:r>
-              <w:t>char[</w:t>
-            </w:r>
-            <w:proofErr w:type="gramEnd"/>
-            <w:r>
-              <w:t>256]</w:t>
+            <w:r>
+              <w:t>char[256]</w:t>
             </w:r>
           </w:p>
         </w:tc>
@@ -3293,11 +2836,9 @@
             <w:pPr>
               <w:spacing w:line="240" w:lineRule="auto"/>
             </w:pPr>
-            <w:proofErr w:type="spellStart"/>
             <w:r>
               <w:t>accountName</w:t>
             </w:r>
-            <w:proofErr w:type="spellEnd"/>
           </w:p>
         </w:tc>
         <w:tc>
@@ -3321,14 +2862,6 @@
         </w:tc>
       </w:tr>
       <w:tr>
-        <w:tblPrEx>
-          <w:tblCellMar>
-            <w:top w:w="0" w:type="dxa"/>
-            <w:left w:w="0" w:type="dxa"/>
-            <w:bottom w:w="0" w:type="dxa"/>
-            <w:right w:w="0" w:type="dxa"/>
-          </w:tblCellMar>
-        </w:tblPrEx>
         <w:tc>
           <w:tcPr>
             <w:tcW w:w="1365" w:type="dxa"/>
@@ -3343,13 +2876,8 @@
             <w:pPr>
               <w:spacing w:line="240" w:lineRule="auto"/>
             </w:pPr>
-            <w:proofErr w:type="gramStart"/>
-            <w:r>
-              <w:t>char[</w:t>
-            </w:r>
-            <w:proofErr w:type="gramEnd"/>
-            <w:r>
-              <w:t>4096]</w:t>
+            <w:r>
+              <w:t>char[4096]</w:t>
             </w:r>
           </w:p>
         </w:tc>
@@ -3367,11 +2895,9 @@
             <w:pPr>
               <w:spacing w:line="240" w:lineRule="auto"/>
             </w:pPr>
-            <w:proofErr w:type="spellStart"/>
             <w:r>
               <w:t>textMessage</w:t>
             </w:r>
-            <w:proofErr w:type="spellEnd"/>
           </w:p>
         </w:tc>
         <w:tc>
@@ -3408,14 +2934,12 @@
           <w:b/>
         </w:rPr>
       </w:pPr>
-      <w:proofErr w:type="spellStart"/>
       <w:r>
         <w:rPr>
           <w:b/>
         </w:rPr>
         <w:t>err</w:t>
       </w:r>
-      <w:proofErr w:type="spellEnd"/>
     </w:p>
     <w:p/>
     <w:p>
@@ -3493,12 +3017,6 @@
           <w:insideV w:val="single" w:sz="8" w:space="0" w:color="000000"/>
         </w:tblBorders>
         <w:tblLayout w:type="fixed"/>
-        <w:tblCellMar>
-          <w:top w:w="0" w:type="dxa"/>
-          <w:left w:w="0" w:type="dxa"/>
-          <w:bottom w:w="0" w:type="dxa"/>
-          <w:right w:w="0" w:type="dxa"/>
-        </w:tblCellMar>
         <w:tblLook w:val="0600" w:firstRow="0" w:lastRow="0" w:firstColumn="0" w:lastColumn="0" w:noHBand="1" w:noVBand="1"/>
       </w:tblPr>
       <w:tblGrid>
@@ -3507,14 +3025,6 @@
         <w:gridCol w:w="6420"/>
       </w:tblGrid>
       <w:tr>
-        <w:tblPrEx>
-          <w:tblCellMar>
-            <w:top w:w="0" w:type="dxa"/>
-            <w:left w:w="0" w:type="dxa"/>
-            <w:bottom w:w="0" w:type="dxa"/>
-            <w:right w:w="0" w:type="dxa"/>
-          </w:tblCellMar>
-        </w:tblPrEx>
         <w:tc>
           <w:tcPr>
             <w:tcW w:w="1155" w:type="dxa"/>
@@ -3592,14 +3102,6 @@
         </w:tc>
       </w:tr>
       <w:tr>
-        <w:tblPrEx>
-          <w:tblCellMar>
-            <w:top w:w="0" w:type="dxa"/>
-            <w:left w:w="0" w:type="dxa"/>
-            <w:bottom w:w="0" w:type="dxa"/>
-            <w:right w:w="0" w:type="dxa"/>
-          </w:tblCellMar>
-        </w:tblPrEx>
         <w:tc>
           <w:tcPr>
             <w:tcW w:w="1155" w:type="dxa"/>
@@ -3614,11 +3116,9 @@
             <w:pPr>
               <w:spacing w:line="240" w:lineRule="auto"/>
             </w:pPr>
-            <w:proofErr w:type="spellStart"/>
             <w:r>
               <w:t>int</w:t>
             </w:r>
-            <w:proofErr w:type="spellEnd"/>
           </w:p>
         </w:tc>
         <w:tc>
@@ -3635,11 +3135,9 @@
             <w:pPr>
               <w:spacing w:line="240" w:lineRule="auto"/>
             </w:pPr>
-            <w:proofErr w:type="spellStart"/>
             <w:r>
               <w:t>instructionCode</w:t>
             </w:r>
-            <w:proofErr w:type="spellEnd"/>
           </w:p>
         </w:tc>
         <w:tc>
@@ -3657,28 +3155,12 @@
               <w:spacing w:line="240" w:lineRule="auto"/>
             </w:pPr>
             <w:r>
-              <w:t xml:space="preserve">numéro de l’instruction concernée. Cet attribut correspond à un </w:t>
-            </w:r>
-            <w:proofErr w:type="spellStart"/>
-            <w:r>
-              <w:t>enum</w:t>
-            </w:r>
-            <w:proofErr w:type="spellEnd"/>
-            <w:r>
-              <w:t xml:space="preserve"> définit plus loin dans cette documentation</w:t>
+              <w:t>numéro de l’instruction concernée. Cet attribut correspond à un enum définit plus loin dans cette documentation</w:t>
             </w:r>
           </w:p>
         </w:tc>
       </w:tr>
       <w:tr>
-        <w:tblPrEx>
-          <w:tblCellMar>
-            <w:top w:w="0" w:type="dxa"/>
-            <w:left w:w="0" w:type="dxa"/>
-            <w:bottom w:w="0" w:type="dxa"/>
-            <w:right w:w="0" w:type="dxa"/>
-          </w:tblCellMar>
-        </w:tblPrEx>
         <w:tc>
           <w:tcPr>
             <w:tcW w:w="1155" w:type="dxa"/>
@@ -3693,11 +3175,9 @@
             <w:pPr>
               <w:spacing w:line="240" w:lineRule="auto"/>
             </w:pPr>
-            <w:proofErr w:type="spellStart"/>
             <w:r>
               <w:t>int</w:t>
             </w:r>
-            <w:proofErr w:type="spellEnd"/>
           </w:p>
         </w:tc>
         <w:tc>
@@ -3714,11 +3194,9 @@
             <w:pPr>
               <w:spacing w:line="240" w:lineRule="auto"/>
             </w:pPr>
-            <w:proofErr w:type="spellStart"/>
             <w:r>
               <w:t>errorCode</w:t>
             </w:r>
-            <w:proofErr w:type="spellEnd"/>
           </w:p>
         </w:tc>
         <w:tc>
@@ -3736,15 +3214,7 @@
               <w:spacing w:line="240" w:lineRule="auto"/>
             </w:pPr>
             <w:r>
-              <w:t xml:space="preserve">Code d’erreur. Cet attribut correspond à un </w:t>
-            </w:r>
-            <w:proofErr w:type="spellStart"/>
-            <w:r>
-              <w:t>enum</w:t>
-            </w:r>
-            <w:proofErr w:type="spellEnd"/>
-            <w:r>
-              <w:t xml:space="preserve"> définit plus loin dans cette documentation</w:t>
+              <w:t>Code d’erreur. Cet attribut correspond à un enum définit plus loin dans cette documentation</w:t>
             </w:r>
           </w:p>
         </w:tc>
@@ -3775,15 +3245,12 @@
           <w:b/>
         </w:rPr>
       </w:pPr>
-      <w:proofErr w:type="spellStart"/>
       <w:r>
         <w:rPr>
           <w:b/>
         </w:rPr>
-        <w:lastRenderedPageBreak/>
         <w:t>accept_call</w:t>
       </w:r>
-      <w:proofErr w:type="spellEnd"/>
     </w:p>
     <w:p/>
     <w:p>
@@ -3882,12 +3349,6 @@
           <w:insideV w:val="single" w:sz="8" w:space="0" w:color="000000"/>
         </w:tblBorders>
         <w:tblLayout w:type="fixed"/>
-        <w:tblCellMar>
-          <w:top w:w="0" w:type="dxa"/>
-          <w:left w:w="0" w:type="dxa"/>
-          <w:bottom w:w="0" w:type="dxa"/>
-          <w:right w:w="0" w:type="dxa"/>
-        </w:tblCellMar>
         <w:tblLook w:val="0600" w:firstRow="0" w:lastRow="0" w:firstColumn="0" w:lastColumn="0" w:noHBand="1" w:noVBand="1"/>
       </w:tblPr>
       <w:tblGrid>
@@ -3896,14 +3357,6 @@
         <w:gridCol w:w="6420"/>
       </w:tblGrid>
       <w:tr>
-        <w:tblPrEx>
-          <w:tblCellMar>
-            <w:top w:w="0" w:type="dxa"/>
-            <w:left w:w="0" w:type="dxa"/>
-            <w:bottom w:w="0" w:type="dxa"/>
-            <w:right w:w="0" w:type="dxa"/>
-          </w:tblCellMar>
-        </w:tblPrEx>
         <w:tc>
           <w:tcPr>
             <w:tcW w:w="1155" w:type="dxa"/>
@@ -3981,14 +3434,6 @@
         </w:tc>
       </w:tr>
       <w:tr>
-        <w:tblPrEx>
-          <w:tblCellMar>
-            <w:top w:w="0" w:type="dxa"/>
-            <w:left w:w="0" w:type="dxa"/>
-            <w:bottom w:w="0" w:type="dxa"/>
-            <w:right w:w="0" w:type="dxa"/>
-          </w:tblCellMar>
-        </w:tblPrEx>
         <w:tc>
           <w:tcPr>
             <w:tcW w:w="1155" w:type="dxa"/>
@@ -4003,13 +3448,8 @@
             <w:pPr>
               <w:spacing w:line="240" w:lineRule="auto"/>
             </w:pPr>
-            <w:proofErr w:type="gramStart"/>
-            <w:r>
-              <w:t>char[</w:t>
-            </w:r>
-            <w:proofErr w:type="gramEnd"/>
-            <w:r>
-              <w:t>256]</w:t>
+            <w:r>
+              <w:t>char[256]</w:t>
             </w:r>
           </w:p>
         </w:tc>
@@ -4027,11 +3467,9 @@
             <w:pPr>
               <w:spacing w:line="240" w:lineRule="auto"/>
             </w:pPr>
-            <w:proofErr w:type="spellStart"/>
             <w:r>
               <w:t>accountName</w:t>
             </w:r>
-            <w:proofErr w:type="spellEnd"/>
           </w:p>
         </w:tc>
         <w:tc>
@@ -4055,14 +3493,6 @@
         </w:tc>
       </w:tr>
       <w:tr>
-        <w:tblPrEx>
-          <w:tblCellMar>
-            <w:top w:w="0" w:type="dxa"/>
-            <w:left w:w="0" w:type="dxa"/>
-            <w:bottom w:w="0" w:type="dxa"/>
-            <w:right w:w="0" w:type="dxa"/>
-          </w:tblCellMar>
-        </w:tblPrEx>
         <w:tc>
           <w:tcPr>
             <w:tcW w:w="1155" w:type="dxa"/>
@@ -4077,13 +3507,8 @@
             <w:pPr>
               <w:spacing w:line="240" w:lineRule="auto"/>
             </w:pPr>
-            <w:proofErr w:type="gramStart"/>
-            <w:r>
-              <w:t>char[</w:t>
-            </w:r>
-            <w:proofErr w:type="gramEnd"/>
-            <w:r>
-              <w:t>15]</w:t>
+            <w:r>
+              <w:t>char[15]</w:t>
             </w:r>
           </w:p>
         </w:tc>
@@ -4127,14 +3552,6 @@
         </w:tc>
       </w:tr>
       <w:tr>
-        <w:tblPrEx>
-          <w:tblCellMar>
-            <w:top w:w="0" w:type="dxa"/>
-            <w:left w:w="0" w:type="dxa"/>
-            <w:bottom w:w="0" w:type="dxa"/>
-            <w:right w:w="0" w:type="dxa"/>
-          </w:tblCellMar>
-        </w:tblPrEx>
         <w:tc>
           <w:tcPr>
             <w:tcW w:w="1155" w:type="dxa"/>
@@ -4168,11 +3585,9 @@
             <w:pPr>
               <w:spacing w:line="240" w:lineRule="auto"/>
             </w:pPr>
-            <w:proofErr w:type="spellStart"/>
             <w:r>
               <w:t>hasAccepted</w:t>
             </w:r>
-            <w:proofErr w:type="spellEnd"/>
           </w:p>
         </w:tc>
         <w:tc>
@@ -4428,12 +3843,6 @@
           <w:insideV w:val="single" w:sz="8" w:space="0" w:color="000000"/>
         </w:tblBorders>
         <w:tblLayout w:type="fixed"/>
-        <w:tblCellMar>
-          <w:top w:w="0" w:type="dxa"/>
-          <w:left w:w="0" w:type="dxa"/>
-          <w:bottom w:w="0" w:type="dxa"/>
-          <w:right w:w="0" w:type="dxa"/>
-        </w:tblCellMar>
         <w:tblLook w:val="0600" w:firstRow="0" w:lastRow="0" w:firstColumn="0" w:lastColumn="0" w:noHBand="1" w:noVBand="1"/>
       </w:tblPr>
       <w:tblGrid>
@@ -4442,14 +3851,6 @@
         <w:gridCol w:w="6420"/>
       </w:tblGrid>
       <w:tr>
-        <w:tblPrEx>
-          <w:tblCellMar>
-            <w:top w:w="0" w:type="dxa"/>
-            <w:left w:w="0" w:type="dxa"/>
-            <w:bottom w:w="0" w:type="dxa"/>
-            <w:right w:w="0" w:type="dxa"/>
-          </w:tblCellMar>
-        </w:tblPrEx>
         <w:tc>
           <w:tcPr>
             <w:tcW w:w="1155" w:type="dxa"/>
@@ -4527,14 +3928,6 @@
         </w:tc>
       </w:tr>
       <w:tr>
-        <w:tblPrEx>
-          <w:tblCellMar>
-            <w:top w:w="0" w:type="dxa"/>
-            <w:left w:w="0" w:type="dxa"/>
-            <w:bottom w:w="0" w:type="dxa"/>
-            <w:right w:w="0" w:type="dxa"/>
-          </w:tblCellMar>
-        </w:tblPrEx>
         <w:tc>
           <w:tcPr>
             <w:tcW w:w="1155" w:type="dxa"/>
@@ -4549,13 +3942,8 @@
             <w:pPr>
               <w:spacing w:line="240" w:lineRule="auto"/>
             </w:pPr>
-            <w:proofErr w:type="gramStart"/>
-            <w:r>
-              <w:t>char[</w:t>
-            </w:r>
-            <w:proofErr w:type="gramEnd"/>
-            <w:r>
-              <w:t>256]</w:t>
+            <w:r>
+              <w:t>char[256]</w:t>
             </w:r>
           </w:p>
         </w:tc>
@@ -4573,11 +3961,9 @@
             <w:pPr>
               <w:spacing w:line="240" w:lineRule="auto"/>
             </w:pPr>
-            <w:proofErr w:type="spellStart"/>
             <w:r>
               <w:t>accountName</w:t>
             </w:r>
-            <w:proofErr w:type="spellEnd"/>
           </w:p>
         </w:tc>
         <w:tc>
@@ -4601,14 +3987,6 @@
         </w:tc>
       </w:tr>
       <w:tr>
-        <w:tblPrEx>
-          <w:tblCellMar>
-            <w:top w:w="0" w:type="dxa"/>
-            <w:left w:w="0" w:type="dxa"/>
-            <w:bottom w:w="0" w:type="dxa"/>
-            <w:right w:w="0" w:type="dxa"/>
-          </w:tblCellMar>
-        </w:tblPrEx>
         <w:tc>
           <w:tcPr>
             <w:tcW w:w="1155" w:type="dxa"/>
@@ -4623,13 +4001,8 @@
             <w:pPr>
               <w:spacing w:line="240" w:lineRule="auto"/>
             </w:pPr>
-            <w:proofErr w:type="gramStart"/>
-            <w:r>
-              <w:t>char[</w:t>
-            </w:r>
-            <w:proofErr w:type="gramEnd"/>
-            <w:r>
-              <w:t>256]</w:t>
+            <w:r>
+              <w:t>char[256]</w:t>
             </w:r>
           </w:p>
         </w:tc>
@@ -4673,14 +4046,6 @@
         </w:tc>
       </w:tr>
       <w:tr>
-        <w:tblPrEx>
-          <w:tblCellMar>
-            <w:top w:w="0" w:type="dxa"/>
-            <w:left w:w="0" w:type="dxa"/>
-            <w:bottom w:w="0" w:type="dxa"/>
-            <w:right w:w="0" w:type="dxa"/>
-          </w:tblCellMar>
-        </w:tblPrEx>
         <w:tc>
           <w:tcPr>
             <w:tcW w:w="1155" w:type="dxa"/>
@@ -4695,13 +4060,8 @@
             <w:pPr>
               <w:spacing w:line="240" w:lineRule="auto"/>
             </w:pPr>
-            <w:proofErr w:type="gramStart"/>
-            <w:r>
-              <w:t>char[</w:t>
-            </w:r>
-            <w:proofErr w:type="gramEnd"/>
-            <w:r>
-              <w:t>256]</w:t>
+            <w:r>
+              <w:t>char[256]</w:t>
             </w:r>
           </w:p>
         </w:tc>
@@ -4719,11 +4079,9 @@
             <w:pPr>
               <w:spacing w:line="240" w:lineRule="auto"/>
             </w:pPr>
-            <w:proofErr w:type="spellStart"/>
             <w:r>
               <w:t>password</w:t>
             </w:r>
-            <w:proofErr w:type="spellEnd"/>
           </w:p>
         </w:tc>
         <w:tc>
@@ -4837,12 +4195,6 @@
           <w:insideV w:val="single" w:sz="8" w:space="0" w:color="000000"/>
         </w:tblBorders>
         <w:tblLayout w:type="fixed"/>
-        <w:tblCellMar>
-          <w:top w:w="0" w:type="dxa"/>
-          <w:left w:w="0" w:type="dxa"/>
-          <w:bottom w:w="0" w:type="dxa"/>
-          <w:right w:w="0" w:type="dxa"/>
-        </w:tblCellMar>
         <w:tblLook w:val="0600" w:firstRow="0" w:lastRow="0" w:firstColumn="0" w:lastColumn="0" w:noHBand="1" w:noVBand="1"/>
       </w:tblPr>
       <w:tblGrid>
@@ -4851,14 +4203,6 @@
         <w:gridCol w:w="6420"/>
       </w:tblGrid>
       <w:tr>
-        <w:tblPrEx>
-          <w:tblCellMar>
-            <w:top w:w="0" w:type="dxa"/>
-            <w:left w:w="0" w:type="dxa"/>
-            <w:bottom w:w="0" w:type="dxa"/>
-            <w:right w:w="0" w:type="dxa"/>
-          </w:tblCellMar>
-        </w:tblPrEx>
         <w:tc>
           <w:tcPr>
             <w:tcW w:w="1155" w:type="dxa"/>
@@ -4936,14 +4280,6 @@
         </w:tc>
       </w:tr>
       <w:tr>
-        <w:tblPrEx>
-          <w:tblCellMar>
-            <w:top w:w="0" w:type="dxa"/>
-            <w:left w:w="0" w:type="dxa"/>
-            <w:bottom w:w="0" w:type="dxa"/>
-            <w:right w:w="0" w:type="dxa"/>
-          </w:tblCellMar>
-        </w:tblPrEx>
         <w:tc>
           <w:tcPr>
             <w:tcW w:w="1155" w:type="dxa"/>
@@ -4958,13 +4294,8 @@
             <w:pPr>
               <w:spacing w:line="240" w:lineRule="auto"/>
             </w:pPr>
-            <w:proofErr w:type="gramStart"/>
-            <w:r>
-              <w:t>char[</w:t>
-            </w:r>
-            <w:proofErr w:type="gramEnd"/>
-            <w:r>
-              <w:t>256]</w:t>
+            <w:r>
+              <w:t>char[256]</w:t>
             </w:r>
           </w:p>
         </w:tc>
@@ -4982,11 +4313,9 @@
             <w:pPr>
               <w:spacing w:line="240" w:lineRule="auto"/>
             </w:pPr>
-            <w:proofErr w:type="spellStart"/>
             <w:r>
               <w:t>accountName</w:t>
             </w:r>
-            <w:proofErr w:type="spellEnd"/>
           </w:p>
         </w:tc>
         <w:tc>
@@ -5010,14 +4339,6 @@
         </w:tc>
       </w:tr>
       <w:tr>
-        <w:tblPrEx>
-          <w:tblCellMar>
-            <w:top w:w="0" w:type="dxa"/>
-            <w:left w:w="0" w:type="dxa"/>
-            <w:bottom w:w="0" w:type="dxa"/>
-            <w:right w:w="0" w:type="dxa"/>
-          </w:tblCellMar>
-        </w:tblPrEx>
         <w:tc>
           <w:tcPr>
             <w:tcW w:w="1155" w:type="dxa"/>
@@ -5032,13 +4353,8 @@
             <w:pPr>
               <w:spacing w:line="240" w:lineRule="auto"/>
             </w:pPr>
-            <w:proofErr w:type="gramStart"/>
-            <w:r>
-              <w:t>char[</w:t>
-            </w:r>
-            <w:proofErr w:type="gramEnd"/>
-            <w:r>
-              <w:t>256]</w:t>
+            <w:r>
+              <w:t>char[256]</w:t>
             </w:r>
           </w:p>
         </w:tc>
@@ -5056,11 +4372,9 @@
             <w:pPr>
               <w:spacing w:line="240" w:lineRule="auto"/>
             </w:pPr>
-            <w:proofErr w:type="spellStart"/>
             <w:r>
               <w:t>password</w:t>
             </w:r>
-            <w:proofErr w:type="spellEnd"/>
           </w:p>
         </w:tc>
         <w:tc>
@@ -5121,15 +4435,12 @@
           <w:b/>
         </w:rPr>
       </w:pPr>
-      <w:proofErr w:type="spellStart"/>
       <w:r>
         <w:rPr>
           <w:b/>
         </w:rPr>
-        <w:lastRenderedPageBreak/>
         <w:t>list</w:t>
       </w:r>
-      <w:proofErr w:type="spellEnd"/>
     </w:p>
     <w:p/>
     <w:p>
@@ -5286,12 +4597,6 @@
           <w:insideV w:val="single" w:sz="8" w:space="0" w:color="000000"/>
         </w:tblBorders>
         <w:tblLayout w:type="fixed"/>
-        <w:tblCellMar>
-          <w:top w:w="0" w:type="dxa"/>
-          <w:left w:w="0" w:type="dxa"/>
-          <w:bottom w:w="0" w:type="dxa"/>
-          <w:right w:w="0" w:type="dxa"/>
-        </w:tblCellMar>
         <w:tblLook w:val="0600" w:firstRow="0" w:lastRow="0" w:firstColumn="0" w:lastColumn="0" w:noHBand="1" w:noVBand="1"/>
       </w:tblPr>
       <w:tblGrid>
@@ -5300,14 +4605,6 @@
         <w:gridCol w:w="6420"/>
       </w:tblGrid>
       <w:tr>
-        <w:tblPrEx>
-          <w:tblCellMar>
-            <w:top w:w="0" w:type="dxa"/>
-            <w:left w:w="0" w:type="dxa"/>
-            <w:bottom w:w="0" w:type="dxa"/>
-            <w:right w:w="0" w:type="dxa"/>
-          </w:tblCellMar>
-        </w:tblPrEx>
         <w:tc>
           <w:tcPr>
             <w:tcW w:w="1155" w:type="dxa"/>
@@ -5385,14 +4682,6 @@
         </w:tc>
       </w:tr>
       <w:tr>
-        <w:tblPrEx>
-          <w:tblCellMar>
-            <w:top w:w="0" w:type="dxa"/>
-            <w:left w:w="0" w:type="dxa"/>
-            <w:bottom w:w="0" w:type="dxa"/>
-            <w:right w:w="0" w:type="dxa"/>
-          </w:tblCellMar>
-        </w:tblPrEx>
         <w:tc>
           <w:tcPr>
             <w:tcW w:w="1155" w:type="dxa"/>
@@ -5407,13 +4696,8 @@
             <w:pPr>
               <w:spacing w:line="240" w:lineRule="auto"/>
             </w:pPr>
-            <w:proofErr w:type="gramStart"/>
-            <w:r>
-              <w:t>char[</w:t>
-            </w:r>
-            <w:proofErr w:type="gramEnd"/>
-            <w:r>
-              <w:t>256]</w:t>
+            <w:r>
+              <w:t>char[256]</w:t>
             </w:r>
           </w:p>
         </w:tc>
@@ -5431,11 +4715,9 @@
             <w:pPr>
               <w:spacing w:line="240" w:lineRule="auto"/>
             </w:pPr>
-            <w:proofErr w:type="spellStart"/>
             <w:r>
               <w:t>accountName</w:t>
             </w:r>
-            <w:proofErr w:type="spellEnd"/>
           </w:p>
         </w:tc>
         <w:tc>
@@ -5472,14 +4754,12 @@
           <w:b/>
         </w:rPr>
       </w:pPr>
-      <w:proofErr w:type="spellStart"/>
       <w:r>
         <w:rPr>
           <w:b/>
         </w:rPr>
         <w:t>add</w:t>
       </w:r>
-      <w:proofErr w:type="spellEnd"/>
     </w:p>
     <w:p/>
     <w:p>
@@ -5557,12 +4837,6 @@
           <w:insideV w:val="single" w:sz="8" w:space="0" w:color="000000"/>
         </w:tblBorders>
         <w:tblLayout w:type="fixed"/>
-        <w:tblCellMar>
-          <w:top w:w="0" w:type="dxa"/>
-          <w:left w:w="0" w:type="dxa"/>
-          <w:bottom w:w="0" w:type="dxa"/>
-          <w:right w:w="0" w:type="dxa"/>
-        </w:tblCellMar>
         <w:tblLook w:val="0600" w:firstRow="0" w:lastRow="0" w:firstColumn="0" w:lastColumn="0" w:noHBand="1" w:noVBand="1"/>
       </w:tblPr>
       <w:tblGrid>
@@ -5571,14 +4845,6 @@
         <w:gridCol w:w="6420"/>
       </w:tblGrid>
       <w:tr>
-        <w:tblPrEx>
-          <w:tblCellMar>
-            <w:top w:w="0" w:type="dxa"/>
-            <w:left w:w="0" w:type="dxa"/>
-            <w:bottom w:w="0" w:type="dxa"/>
-            <w:right w:w="0" w:type="dxa"/>
-          </w:tblCellMar>
-        </w:tblPrEx>
         <w:tc>
           <w:tcPr>
             <w:tcW w:w="1155" w:type="dxa"/>
@@ -5656,14 +4922,6 @@
         </w:tc>
       </w:tr>
       <w:tr>
-        <w:tblPrEx>
-          <w:tblCellMar>
-            <w:top w:w="0" w:type="dxa"/>
-            <w:left w:w="0" w:type="dxa"/>
-            <w:bottom w:w="0" w:type="dxa"/>
-            <w:right w:w="0" w:type="dxa"/>
-          </w:tblCellMar>
-        </w:tblPrEx>
         <w:tc>
           <w:tcPr>
             <w:tcW w:w="1155" w:type="dxa"/>
@@ -5678,13 +4936,8 @@
             <w:pPr>
               <w:spacing w:line="240" w:lineRule="auto"/>
             </w:pPr>
-            <w:proofErr w:type="gramStart"/>
-            <w:r>
-              <w:t>char[</w:t>
-            </w:r>
-            <w:proofErr w:type="gramEnd"/>
-            <w:r>
-              <w:t>256]</w:t>
+            <w:r>
+              <w:t>char[256]</w:t>
             </w:r>
           </w:p>
         </w:tc>
@@ -5702,11 +4955,9 @@
             <w:pPr>
               <w:spacing w:line="240" w:lineRule="auto"/>
             </w:pPr>
-            <w:proofErr w:type="spellStart"/>
             <w:r>
               <w:t>accountName</w:t>
             </w:r>
-            <w:proofErr w:type="spellEnd"/>
           </w:p>
         </w:tc>
         <w:tc>
@@ -5750,15 +5001,12 @@
           <w:b/>
         </w:rPr>
       </w:pPr>
-      <w:proofErr w:type="spellStart"/>
       <w:r>
         <w:rPr>
           <w:b/>
         </w:rPr>
-        <w:lastRenderedPageBreak/>
         <w:t>accept_add</w:t>
       </w:r>
-      <w:proofErr w:type="spellEnd"/>
     </w:p>
     <w:p/>
     <w:p>
@@ -5836,12 +5084,6 @@
           <w:insideV w:val="single" w:sz="8" w:space="0" w:color="000000"/>
         </w:tblBorders>
         <w:tblLayout w:type="fixed"/>
-        <w:tblCellMar>
-          <w:top w:w="0" w:type="dxa"/>
-          <w:left w:w="0" w:type="dxa"/>
-          <w:bottom w:w="0" w:type="dxa"/>
-          <w:right w:w="0" w:type="dxa"/>
-        </w:tblCellMar>
         <w:tblLook w:val="0600" w:firstRow="0" w:lastRow="0" w:firstColumn="0" w:lastColumn="0" w:noHBand="1" w:noVBand="1"/>
       </w:tblPr>
       <w:tblGrid>
@@ -5850,14 +5092,6 @@
         <w:gridCol w:w="6420"/>
       </w:tblGrid>
       <w:tr>
-        <w:tblPrEx>
-          <w:tblCellMar>
-            <w:top w:w="0" w:type="dxa"/>
-            <w:left w:w="0" w:type="dxa"/>
-            <w:bottom w:w="0" w:type="dxa"/>
-            <w:right w:w="0" w:type="dxa"/>
-          </w:tblCellMar>
-        </w:tblPrEx>
         <w:tc>
           <w:tcPr>
             <w:tcW w:w="1155" w:type="dxa"/>
@@ -5935,14 +5169,6 @@
         </w:tc>
       </w:tr>
       <w:tr>
-        <w:tblPrEx>
-          <w:tblCellMar>
-            <w:top w:w="0" w:type="dxa"/>
-            <w:left w:w="0" w:type="dxa"/>
-            <w:bottom w:w="0" w:type="dxa"/>
-            <w:right w:w="0" w:type="dxa"/>
-          </w:tblCellMar>
-        </w:tblPrEx>
         <w:tc>
           <w:tcPr>
             <w:tcW w:w="1155" w:type="dxa"/>
@@ -5957,13 +5183,8 @@
             <w:pPr>
               <w:spacing w:line="240" w:lineRule="auto"/>
             </w:pPr>
-            <w:proofErr w:type="gramStart"/>
-            <w:r>
-              <w:t>char[</w:t>
-            </w:r>
-            <w:proofErr w:type="gramEnd"/>
-            <w:r>
-              <w:t>256]</w:t>
+            <w:r>
+              <w:t>char[256]</w:t>
             </w:r>
           </w:p>
         </w:tc>
@@ -5981,11 +5202,9 @@
             <w:pPr>
               <w:spacing w:line="240" w:lineRule="auto"/>
             </w:pPr>
-            <w:proofErr w:type="spellStart"/>
             <w:r>
               <w:t>accountName</w:t>
             </w:r>
-            <w:proofErr w:type="spellEnd"/>
           </w:p>
         </w:tc>
         <w:tc>
@@ -6009,14 +5228,6 @@
         </w:tc>
       </w:tr>
       <w:tr>
-        <w:tblPrEx>
-          <w:tblCellMar>
-            <w:top w:w="0" w:type="dxa"/>
-            <w:left w:w="0" w:type="dxa"/>
-            <w:bottom w:w="0" w:type="dxa"/>
-            <w:right w:w="0" w:type="dxa"/>
-          </w:tblCellMar>
-        </w:tblPrEx>
         <w:tc>
           <w:tcPr>
             <w:tcW w:w="1155" w:type="dxa"/>
@@ -6050,11 +5261,9 @@
             <w:pPr>
               <w:spacing w:line="240" w:lineRule="auto"/>
             </w:pPr>
-            <w:proofErr w:type="spellStart"/>
             <w:r>
               <w:t>hasAccepted</w:t>
             </w:r>
-            <w:proofErr w:type="spellEnd"/>
           </w:p>
         </w:tc>
         <w:tc>
@@ -6171,12 +5380,6 @@
           <w:insideV w:val="single" w:sz="8" w:space="0" w:color="000000"/>
         </w:tblBorders>
         <w:tblLayout w:type="fixed"/>
-        <w:tblCellMar>
-          <w:top w:w="0" w:type="dxa"/>
-          <w:left w:w="0" w:type="dxa"/>
-          <w:bottom w:w="0" w:type="dxa"/>
-          <w:right w:w="0" w:type="dxa"/>
-        </w:tblCellMar>
         <w:tblLook w:val="0600" w:firstRow="0" w:lastRow="0" w:firstColumn="0" w:lastColumn="0" w:noHBand="1" w:noVBand="1"/>
       </w:tblPr>
       <w:tblGrid>
@@ -6185,14 +5388,6 @@
         <w:gridCol w:w="6420"/>
       </w:tblGrid>
       <w:tr>
-        <w:tblPrEx>
-          <w:tblCellMar>
-            <w:top w:w="0" w:type="dxa"/>
-            <w:left w:w="0" w:type="dxa"/>
-            <w:bottom w:w="0" w:type="dxa"/>
-            <w:right w:w="0" w:type="dxa"/>
-          </w:tblCellMar>
-        </w:tblPrEx>
         <w:tc>
           <w:tcPr>
             <w:tcW w:w="1155" w:type="dxa"/>
@@ -6270,14 +5465,6 @@
         </w:tc>
       </w:tr>
       <w:tr>
-        <w:tblPrEx>
-          <w:tblCellMar>
-            <w:top w:w="0" w:type="dxa"/>
-            <w:left w:w="0" w:type="dxa"/>
-            <w:bottom w:w="0" w:type="dxa"/>
-            <w:right w:w="0" w:type="dxa"/>
-          </w:tblCellMar>
-        </w:tblPrEx>
         <w:tc>
           <w:tcPr>
             <w:tcW w:w="1155" w:type="dxa"/>
@@ -6292,13 +5479,8 @@
             <w:pPr>
               <w:spacing w:line="240" w:lineRule="auto"/>
             </w:pPr>
-            <w:proofErr w:type="gramStart"/>
-            <w:r>
-              <w:t>char[</w:t>
-            </w:r>
-            <w:proofErr w:type="gramEnd"/>
-            <w:r>
-              <w:t>256]</w:t>
+            <w:r>
+              <w:t>char[256]</w:t>
             </w:r>
           </w:p>
         </w:tc>
@@ -6316,11 +5498,9 @@
             <w:pPr>
               <w:spacing w:line="240" w:lineRule="auto"/>
             </w:pPr>
-            <w:proofErr w:type="spellStart"/>
             <w:r>
               <w:t>accountName</w:t>
             </w:r>
-            <w:proofErr w:type="spellEnd"/>
           </w:p>
         </w:tc>
         <w:tc>
@@ -6357,14 +5537,12 @@
           <w:b/>
         </w:rPr>
       </w:pPr>
-      <w:proofErr w:type="spellStart"/>
       <w:r>
         <w:rPr>
           <w:b/>
         </w:rPr>
         <w:t>accept_call</w:t>
       </w:r>
-      <w:proofErr w:type="spellEnd"/>
     </w:p>
     <w:p/>
     <w:p>
@@ -6436,12 +5614,6 @@
           <w:insideV w:val="single" w:sz="8" w:space="0" w:color="000000"/>
         </w:tblBorders>
         <w:tblLayout w:type="fixed"/>
-        <w:tblCellMar>
-          <w:top w:w="0" w:type="dxa"/>
-          <w:left w:w="0" w:type="dxa"/>
-          <w:bottom w:w="0" w:type="dxa"/>
-          <w:right w:w="0" w:type="dxa"/>
-        </w:tblCellMar>
         <w:tblLook w:val="0600" w:firstRow="0" w:lastRow="0" w:firstColumn="0" w:lastColumn="0" w:noHBand="1" w:noVBand="1"/>
       </w:tblPr>
       <w:tblGrid>
@@ -6450,14 +5622,6 @@
         <w:gridCol w:w="6420"/>
       </w:tblGrid>
       <w:tr>
-        <w:tblPrEx>
-          <w:tblCellMar>
-            <w:top w:w="0" w:type="dxa"/>
-            <w:left w:w="0" w:type="dxa"/>
-            <w:bottom w:w="0" w:type="dxa"/>
-            <w:right w:w="0" w:type="dxa"/>
-          </w:tblCellMar>
-        </w:tblPrEx>
         <w:tc>
           <w:tcPr>
             <w:tcW w:w="1155" w:type="dxa"/>
@@ -6535,14 +5699,6 @@
         </w:tc>
       </w:tr>
       <w:tr>
-        <w:tblPrEx>
-          <w:tblCellMar>
-            <w:top w:w="0" w:type="dxa"/>
-            <w:left w:w="0" w:type="dxa"/>
-            <w:bottom w:w="0" w:type="dxa"/>
-            <w:right w:w="0" w:type="dxa"/>
-          </w:tblCellMar>
-        </w:tblPrEx>
         <w:tc>
           <w:tcPr>
             <w:tcW w:w="1155" w:type="dxa"/>
@@ -6557,13 +5713,8 @@
             <w:pPr>
               <w:spacing w:line="240" w:lineRule="auto"/>
             </w:pPr>
-            <w:proofErr w:type="gramStart"/>
-            <w:r>
-              <w:t>char[</w:t>
-            </w:r>
-            <w:proofErr w:type="gramEnd"/>
-            <w:r>
-              <w:t>256]</w:t>
+            <w:r>
+              <w:t>char[256]</w:t>
             </w:r>
           </w:p>
         </w:tc>
@@ -6581,11 +5732,9 @@
             <w:pPr>
               <w:spacing w:line="240" w:lineRule="auto"/>
             </w:pPr>
-            <w:proofErr w:type="spellStart"/>
             <w:r>
               <w:t>accountName</w:t>
             </w:r>
-            <w:proofErr w:type="spellEnd"/>
           </w:p>
         </w:tc>
         <w:tc>
@@ -6609,14 +5758,6 @@
         </w:tc>
       </w:tr>
       <w:tr>
-        <w:tblPrEx>
-          <w:tblCellMar>
-            <w:top w:w="0" w:type="dxa"/>
-            <w:left w:w="0" w:type="dxa"/>
-            <w:bottom w:w="0" w:type="dxa"/>
-            <w:right w:w="0" w:type="dxa"/>
-          </w:tblCellMar>
-        </w:tblPrEx>
         <w:tc>
           <w:tcPr>
             <w:tcW w:w="1155" w:type="dxa"/>
@@ -6650,11 +5791,9 @@
             <w:pPr>
               <w:spacing w:line="240" w:lineRule="auto"/>
             </w:pPr>
-            <w:proofErr w:type="spellStart"/>
             <w:r>
               <w:t>hasAccepted</w:t>
             </w:r>
-            <w:proofErr w:type="spellEnd"/>
           </w:p>
         </w:tc>
         <w:tc>
@@ -6690,15 +5829,12 @@
           <w:b/>
         </w:rPr>
       </w:pPr>
-      <w:proofErr w:type="spellStart"/>
       <w:r>
         <w:rPr>
           <w:b/>
         </w:rPr>
-        <w:lastRenderedPageBreak/>
         <w:t>close_call</w:t>
       </w:r>
-      <w:proofErr w:type="spellEnd"/>
     </w:p>
     <w:p/>
     <w:p>
@@ -6770,12 +5906,6 @@
           <w:insideV w:val="single" w:sz="8" w:space="0" w:color="000000"/>
         </w:tblBorders>
         <w:tblLayout w:type="fixed"/>
-        <w:tblCellMar>
-          <w:top w:w="0" w:type="dxa"/>
-          <w:left w:w="0" w:type="dxa"/>
-          <w:bottom w:w="0" w:type="dxa"/>
-          <w:right w:w="0" w:type="dxa"/>
-        </w:tblCellMar>
         <w:tblLook w:val="0600" w:firstRow="0" w:lastRow="0" w:firstColumn="0" w:lastColumn="0" w:noHBand="1" w:noVBand="1"/>
       </w:tblPr>
       <w:tblGrid>
@@ -6784,14 +5914,6 @@
         <w:gridCol w:w="6420"/>
       </w:tblGrid>
       <w:tr>
-        <w:tblPrEx>
-          <w:tblCellMar>
-            <w:top w:w="0" w:type="dxa"/>
-            <w:left w:w="0" w:type="dxa"/>
-            <w:bottom w:w="0" w:type="dxa"/>
-            <w:right w:w="0" w:type="dxa"/>
-          </w:tblCellMar>
-        </w:tblPrEx>
         <w:tc>
           <w:tcPr>
             <w:tcW w:w="1155" w:type="dxa"/>
@@ -6869,14 +5991,6 @@
         </w:tc>
       </w:tr>
       <w:tr>
-        <w:tblPrEx>
-          <w:tblCellMar>
-            <w:top w:w="0" w:type="dxa"/>
-            <w:left w:w="0" w:type="dxa"/>
-            <w:bottom w:w="0" w:type="dxa"/>
-            <w:right w:w="0" w:type="dxa"/>
-          </w:tblCellMar>
-        </w:tblPrEx>
         <w:tc>
           <w:tcPr>
             <w:tcW w:w="1155" w:type="dxa"/>
@@ -6891,13 +6005,8 @@
             <w:pPr>
               <w:spacing w:line="240" w:lineRule="auto"/>
             </w:pPr>
-            <w:proofErr w:type="gramStart"/>
-            <w:r>
-              <w:t>char[</w:t>
-            </w:r>
-            <w:proofErr w:type="gramEnd"/>
-            <w:r>
-              <w:t>256]</w:t>
+            <w:r>
+              <w:t>char[256]</w:t>
             </w:r>
           </w:p>
         </w:tc>
@@ -6915,11 +6024,9 @@
             <w:pPr>
               <w:spacing w:line="240" w:lineRule="auto"/>
             </w:pPr>
-            <w:proofErr w:type="spellStart"/>
             <w:r>
               <w:t>accountName</w:t>
             </w:r>
-            <w:proofErr w:type="spellEnd"/>
           </w:p>
         </w:tc>
         <w:tc>
@@ -6956,14 +6063,12 @@
           <w:b/>
         </w:rPr>
       </w:pPr>
-      <w:proofErr w:type="spellStart"/>
       <w:r>
         <w:rPr>
           <w:b/>
         </w:rPr>
         <w:t>del</w:t>
       </w:r>
-      <w:proofErr w:type="spellEnd"/>
     </w:p>
     <w:p/>
     <w:p>
@@ -7035,12 +6140,6 @@
           <w:insideV w:val="single" w:sz="8" w:space="0" w:color="000000"/>
         </w:tblBorders>
         <w:tblLayout w:type="fixed"/>
-        <w:tblCellMar>
-          <w:top w:w="0" w:type="dxa"/>
-          <w:left w:w="0" w:type="dxa"/>
-          <w:bottom w:w="0" w:type="dxa"/>
-          <w:right w:w="0" w:type="dxa"/>
-        </w:tblCellMar>
         <w:tblLook w:val="0600" w:firstRow="0" w:lastRow="0" w:firstColumn="0" w:lastColumn="0" w:noHBand="1" w:noVBand="1"/>
       </w:tblPr>
       <w:tblGrid>
@@ -7049,14 +6148,6 @@
         <w:gridCol w:w="6420"/>
       </w:tblGrid>
       <w:tr>
-        <w:tblPrEx>
-          <w:tblCellMar>
-            <w:top w:w="0" w:type="dxa"/>
-            <w:left w:w="0" w:type="dxa"/>
-            <w:bottom w:w="0" w:type="dxa"/>
-            <w:right w:w="0" w:type="dxa"/>
-          </w:tblCellMar>
-        </w:tblPrEx>
         <w:tc>
           <w:tcPr>
             <w:tcW w:w="1155" w:type="dxa"/>
@@ -7134,14 +6225,6 @@
         </w:tc>
       </w:tr>
       <w:tr>
-        <w:tblPrEx>
-          <w:tblCellMar>
-            <w:top w:w="0" w:type="dxa"/>
-            <w:left w:w="0" w:type="dxa"/>
-            <w:bottom w:w="0" w:type="dxa"/>
-            <w:right w:w="0" w:type="dxa"/>
-          </w:tblCellMar>
-        </w:tblPrEx>
         <w:tc>
           <w:tcPr>
             <w:tcW w:w="1155" w:type="dxa"/>
@@ -7156,13 +6239,8 @@
             <w:pPr>
               <w:spacing w:line="240" w:lineRule="auto"/>
             </w:pPr>
-            <w:proofErr w:type="gramStart"/>
-            <w:r>
-              <w:t>char[</w:t>
-            </w:r>
-            <w:proofErr w:type="gramEnd"/>
-            <w:r>
-              <w:t>256]</w:t>
+            <w:r>
+              <w:t>char[256]</w:t>
             </w:r>
           </w:p>
         </w:tc>
@@ -7180,11 +6258,9 @@
             <w:pPr>
               <w:spacing w:line="240" w:lineRule="auto"/>
             </w:pPr>
-            <w:proofErr w:type="spellStart"/>
             <w:r>
               <w:t>accountName</w:t>
             </w:r>
-            <w:proofErr w:type="spellEnd"/>
           </w:p>
         </w:tc>
         <w:tc>
@@ -7340,7 +6416,6 @@
         <w:rPr>
           <w:b/>
         </w:rPr>
-        <w:lastRenderedPageBreak/>
         <w:t>update</w:t>
       </w:r>
     </w:p>
@@ -7418,12 +6493,6 @@
           <w:insideV w:val="single" w:sz="8" w:space="0" w:color="000000"/>
         </w:tblBorders>
         <w:tblLayout w:type="fixed"/>
-        <w:tblCellMar>
-          <w:top w:w="0" w:type="dxa"/>
-          <w:left w:w="0" w:type="dxa"/>
-          <w:bottom w:w="0" w:type="dxa"/>
-          <w:right w:w="0" w:type="dxa"/>
-        </w:tblCellMar>
         <w:tblLook w:val="0600" w:firstRow="0" w:lastRow="0" w:firstColumn="0" w:lastColumn="0" w:noHBand="1" w:noVBand="1"/>
       </w:tblPr>
       <w:tblGrid>
@@ -7432,14 +6501,6 @@
         <w:gridCol w:w="6420"/>
       </w:tblGrid>
       <w:tr>
-        <w:tblPrEx>
-          <w:tblCellMar>
-            <w:top w:w="0" w:type="dxa"/>
-            <w:left w:w="0" w:type="dxa"/>
-            <w:bottom w:w="0" w:type="dxa"/>
-            <w:right w:w="0" w:type="dxa"/>
-          </w:tblCellMar>
-        </w:tblPrEx>
         <w:tc>
           <w:tcPr>
             <w:tcW w:w="1155" w:type="dxa"/>
@@ -7517,14 +6578,6 @@
         </w:tc>
       </w:tr>
       <w:tr>
-        <w:tblPrEx>
-          <w:tblCellMar>
-            <w:top w:w="0" w:type="dxa"/>
-            <w:left w:w="0" w:type="dxa"/>
-            <w:bottom w:w="0" w:type="dxa"/>
-            <w:right w:w="0" w:type="dxa"/>
-          </w:tblCellMar>
-        </w:tblPrEx>
         <w:tc>
           <w:tcPr>
             <w:tcW w:w="1155" w:type="dxa"/>
@@ -7539,13 +6592,8 @@
             <w:pPr>
               <w:spacing w:line="240" w:lineRule="auto"/>
             </w:pPr>
-            <w:proofErr w:type="gramStart"/>
-            <w:r>
-              <w:t>char[</w:t>
-            </w:r>
-            <w:proofErr w:type="gramEnd"/>
-            <w:r>
-              <w:t>256]</w:t>
+            <w:r>
+              <w:t>char[256]</w:t>
             </w:r>
           </w:p>
         </w:tc>
@@ -7563,11 +6611,9 @@
             <w:pPr>
               <w:spacing w:line="240" w:lineRule="auto"/>
             </w:pPr>
-            <w:proofErr w:type="spellStart"/>
             <w:r>
               <w:t>accountName</w:t>
             </w:r>
-            <w:proofErr w:type="spellEnd"/>
           </w:p>
         </w:tc>
         <w:tc>
@@ -7591,14 +6637,6 @@
         </w:tc>
       </w:tr>
       <w:tr>
-        <w:tblPrEx>
-          <w:tblCellMar>
-            <w:top w:w="0" w:type="dxa"/>
-            <w:left w:w="0" w:type="dxa"/>
-            <w:bottom w:w="0" w:type="dxa"/>
-            <w:right w:w="0" w:type="dxa"/>
-          </w:tblCellMar>
-        </w:tblPrEx>
         <w:tc>
           <w:tcPr>
             <w:tcW w:w="1155" w:type="dxa"/>
@@ -7613,13 +6651,8 @@
             <w:pPr>
               <w:spacing w:line="240" w:lineRule="auto"/>
             </w:pPr>
-            <w:proofErr w:type="gramStart"/>
-            <w:r>
-              <w:t>char[</w:t>
-            </w:r>
-            <w:proofErr w:type="gramEnd"/>
-            <w:r>
-              <w:t>256]</w:t>
+            <w:r>
+              <w:t>char[256]</w:t>
             </w:r>
           </w:p>
         </w:tc>
@@ -7663,14 +6696,6 @@
         </w:tc>
       </w:tr>
       <w:tr>
-        <w:tblPrEx>
-          <w:tblCellMar>
-            <w:top w:w="0" w:type="dxa"/>
-            <w:left w:w="0" w:type="dxa"/>
-            <w:bottom w:w="0" w:type="dxa"/>
-            <w:right w:w="0" w:type="dxa"/>
-          </w:tblCellMar>
-        </w:tblPrEx>
         <w:tc>
           <w:tcPr>
             <w:tcW w:w="1155" w:type="dxa"/>
@@ -7685,13 +6710,8 @@
             <w:pPr>
               <w:spacing w:line="240" w:lineRule="auto"/>
             </w:pPr>
-            <w:proofErr w:type="gramStart"/>
-            <w:r>
-              <w:t>char[</w:t>
-            </w:r>
-            <w:proofErr w:type="gramEnd"/>
-            <w:r>
-              <w:t>256]</w:t>
+            <w:r>
+              <w:t>char[256]</w:t>
             </w:r>
           </w:p>
         </w:tc>
@@ -7709,11 +6729,9 @@
             <w:pPr>
               <w:spacing w:line="240" w:lineRule="auto"/>
             </w:pPr>
-            <w:proofErr w:type="spellStart"/>
             <w:r>
               <w:t>password</w:t>
             </w:r>
-            <w:proofErr w:type="spellEnd"/>
           </w:p>
         </w:tc>
         <w:tc>
@@ -7737,14 +6755,6 @@
         </w:tc>
       </w:tr>
       <w:tr>
-        <w:tblPrEx>
-          <w:tblCellMar>
-            <w:top w:w="0" w:type="dxa"/>
-            <w:left w:w="0" w:type="dxa"/>
-            <w:bottom w:w="0" w:type="dxa"/>
-            <w:right w:w="0" w:type="dxa"/>
-          </w:tblCellMar>
-        </w:tblPrEx>
         <w:tc>
           <w:tcPr>
             <w:tcW w:w="1155" w:type="dxa"/>
@@ -7778,11 +6788,9 @@
             <w:pPr>
               <w:spacing w:line="240" w:lineRule="auto"/>
             </w:pPr>
-            <w:proofErr w:type="spellStart"/>
             <w:r>
               <w:t>status</w:t>
             </w:r>
-            <w:proofErr w:type="spellEnd"/>
           </w:p>
         </w:tc>
         <w:tc>
@@ -7800,31 +6808,7 @@
               <w:spacing w:line="240" w:lineRule="auto"/>
             </w:pPr>
             <w:r>
-              <w:t xml:space="preserve">nouveau </w:t>
-            </w:r>
-            <w:proofErr w:type="spellStart"/>
-            <w:r>
-              <w:t>status</w:t>
-            </w:r>
-            <w:proofErr w:type="spellEnd"/>
-            <w:r>
-              <w:t xml:space="preserve">. Le </w:t>
-            </w:r>
-            <w:proofErr w:type="spellStart"/>
-            <w:r>
-              <w:t>status</w:t>
-            </w:r>
-            <w:proofErr w:type="spellEnd"/>
-            <w:r>
-              <w:t xml:space="preserve"> correspond à un </w:t>
-            </w:r>
-            <w:proofErr w:type="spellStart"/>
-            <w:r>
-              <w:t>enum</w:t>
-            </w:r>
-            <w:proofErr w:type="spellEnd"/>
-            <w:r>
-              <w:t xml:space="preserve"> définit plus bas dans cette documentation</w:t>
+              <w:t>nouveau status. Le status correspond à un enum définit plus bas dans cette documentation</w:t>
             </w:r>
           </w:p>
         </w:tc>
@@ -7843,14 +6827,12 @@
           <w:b/>
         </w:rPr>
       </w:pPr>
-      <w:proofErr w:type="spellStart"/>
       <w:r>
         <w:rPr>
           <w:b/>
         </w:rPr>
         <w:t>send</w:t>
       </w:r>
-      <w:proofErr w:type="spellEnd"/>
     </w:p>
     <w:p/>
     <w:p>
@@ -7920,12 +6902,6 @@
           <w:insideV w:val="single" w:sz="8" w:space="0" w:color="000000"/>
         </w:tblBorders>
         <w:tblLayout w:type="fixed"/>
-        <w:tblCellMar>
-          <w:top w:w="0" w:type="dxa"/>
-          <w:left w:w="0" w:type="dxa"/>
-          <w:bottom w:w="0" w:type="dxa"/>
-          <w:right w:w="0" w:type="dxa"/>
-        </w:tblCellMar>
         <w:tblLook w:val="0600" w:firstRow="0" w:lastRow="0" w:firstColumn="0" w:lastColumn="0" w:noHBand="1" w:noVBand="1"/>
       </w:tblPr>
       <w:tblGrid>
@@ -7934,14 +6910,6 @@
         <w:gridCol w:w="6420"/>
       </w:tblGrid>
       <w:tr>
-        <w:tblPrEx>
-          <w:tblCellMar>
-            <w:top w:w="0" w:type="dxa"/>
-            <w:left w:w="0" w:type="dxa"/>
-            <w:bottom w:w="0" w:type="dxa"/>
-            <w:right w:w="0" w:type="dxa"/>
-          </w:tblCellMar>
-        </w:tblPrEx>
         <w:tc>
           <w:tcPr>
             <w:tcW w:w="1260" w:type="dxa"/>
@@ -8019,14 +6987,6 @@
         </w:tc>
       </w:tr>
       <w:tr>
-        <w:tblPrEx>
-          <w:tblCellMar>
-            <w:top w:w="0" w:type="dxa"/>
-            <w:left w:w="0" w:type="dxa"/>
-            <w:bottom w:w="0" w:type="dxa"/>
-            <w:right w:w="0" w:type="dxa"/>
-          </w:tblCellMar>
-        </w:tblPrEx>
         <w:tc>
           <w:tcPr>
             <w:tcW w:w="1260" w:type="dxa"/>
@@ -8041,13 +7001,8 @@
             <w:pPr>
               <w:spacing w:line="240" w:lineRule="auto"/>
             </w:pPr>
-            <w:proofErr w:type="gramStart"/>
-            <w:r>
-              <w:t>char[</w:t>
-            </w:r>
-            <w:proofErr w:type="gramEnd"/>
-            <w:r>
-              <w:t>256]</w:t>
+            <w:r>
+              <w:t>char[256]</w:t>
             </w:r>
           </w:p>
         </w:tc>
@@ -8065,11 +7020,9 @@
             <w:pPr>
               <w:spacing w:line="240" w:lineRule="auto"/>
             </w:pPr>
-            <w:proofErr w:type="spellStart"/>
             <w:r>
               <w:t>accountName</w:t>
             </w:r>
-            <w:proofErr w:type="spellEnd"/>
           </w:p>
         </w:tc>
         <w:tc>
@@ -8093,14 +7046,6 @@
         </w:tc>
       </w:tr>
       <w:tr>
-        <w:tblPrEx>
-          <w:tblCellMar>
-            <w:top w:w="0" w:type="dxa"/>
-            <w:left w:w="0" w:type="dxa"/>
-            <w:bottom w:w="0" w:type="dxa"/>
-            <w:right w:w="0" w:type="dxa"/>
-          </w:tblCellMar>
-        </w:tblPrEx>
         <w:tc>
           <w:tcPr>
             <w:tcW w:w="1260" w:type="dxa"/>
@@ -8115,13 +7060,8 @@
             <w:pPr>
               <w:spacing w:line="240" w:lineRule="auto"/>
             </w:pPr>
-            <w:proofErr w:type="gramStart"/>
-            <w:r>
-              <w:t>char[</w:t>
-            </w:r>
-            <w:proofErr w:type="gramEnd"/>
-            <w:r>
-              <w:t>4096]</w:t>
+            <w:r>
+              <w:t>char[4096]</w:t>
             </w:r>
           </w:p>
         </w:tc>
@@ -8139,11 +7079,9 @@
             <w:pPr>
               <w:spacing w:line="240" w:lineRule="auto"/>
             </w:pPr>
-            <w:proofErr w:type="spellStart"/>
             <w:r>
               <w:t>textMessage</w:t>
             </w:r>
-            <w:proofErr w:type="spellEnd"/>
           </w:p>
         </w:tc>
         <w:tc>
@@ -8189,7 +7127,6 @@
           <w:b/>
           <w:i/>
         </w:rPr>
-        <w:lastRenderedPageBreak/>
         <w:t>Cas d’utilisations et réponses attendues</w:t>
       </w:r>
     </w:p>
@@ -8232,15 +7169,7 @@
         <w:t>e serveur renvoi</w:t>
       </w:r>
       <w:r>
-        <w:t>e la commande “</w:t>
-      </w:r>
-      <w:proofErr w:type="spellStart"/>
-      <w:r>
-        <w:t>err</w:t>
-      </w:r>
-      <w:proofErr w:type="spellEnd"/>
-      <w:r>
-        <w:t>” au Client 1.</w:t>
+        <w:t>e la commande “err” au Client 1.</w:t>
       </w:r>
     </w:p>
     <w:p/>
@@ -8274,15 +7203,7 @@
         <w:t>i</w:t>
       </w:r>
       <w:r>
-        <w:t>e la commande “</w:t>
-      </w:r>
-      <w:proofErr w:type="spellStart"/>
-      <w:r>
-        <w:t>err</w:t>
-      </w:r>
-      <w:proofErr w:type="spellEnd"/>
-      <w:r>
-        <w:t>” au Client 1.</w:t>
+        <w:t>e la commande “err” au Client 1.</w:t>
       </w:r>
     </w:p>
     <w:p>
@@ -8321,15 +7242,7 @@
         <w:t>Client 1 envoi</w:t>
       </w:r>
       <w:r>
-        <w:t>e la commande “</w:t>
-      </w:r>
-      <w:proofErr w:type="spellStart"/>
-      <w:r>
-        <w:t>add</w:t>
-      </w:r>
-      <w:proofErr w:type="spellEnd"/>
-      <w:r>
-        <w:t>” au serveur.</w:t>
+        <w:t>e la commande “add” au serveur.</w:t>
       </w:r>
     </w:p>
     <w:p>
@@ -8337,28 +7250,12 @@
         <w:t>Le serveur renvoi</w:t>
       </w:r>
       <w:r>
-        <w:t>e “</w:t>
-      </w:r>
-      <w:proofErr w:type="spellStart"/>
-      <w:r>
-        <w:t>err</w:t>
-      </w:r>
-      <w:proofErr w:type="spellEnd"/>
-      <w:r>
-        <w:t>” au Client 1.</w:t>
-      </w:r>
-    </w:p>
-    <w:p>
-      <w:r>
-        <w:t>En cas de succès, le serveur envoyé la commande “</w:t>
-      </w:r>
-      <w:proofErr w:type="spellStart"/>
-      <w:r>
-        <w:t>accept_add</w:t>
-      </w:r>
-      <w:proofErr w:type="spellEnd"/>
-      <w:r>
-        <w:t>” au Client 2.</w:t>
+        <w:t>e “err” au Client 1.</w:t>
+      </w:r>
+    </w:p>
+    <w:p>
+      <w:r>
+        <w:t>En cas de succès, le serveur envoyé la commande “accept_add” au Client 2.</w:t>
       </w:r>
     </w:p>
     <w:p/>
@@ -8381,15 +7278,7 @@
         <w:t>Client 1 envoi</w:t>
       </w:r>
       <w:r>
-        <w:t>e la commande “</w:t>
-      </w:r>
-      <w:proofErr w:type="spellStart"/>
-      <w:r>
-        <w:t>accept_add</w:t>
-      </w:r>
-      <w:proofErr w:type="spellEnd"/>
-      <w:r>
-        <w:t>” au serveur.</w:t>
+        <w:t>e la commande “accept_add” au serveur.</w:t>
       </w:r>
     </w:p>
     <w:p>
@@ -8397,15 +7286,7 @@
         <w:t>Le serveur renvoi</w:t>
       </w:r>
       <w:r>
-        <w:t>e “</w:t>
-      </w:r>
-      <w:proofErr w:type="spellStart"/>
-      <w:r>
-        <w:t>err</w:t>
-      </w:r>
-      <w:proofErr w:type="spellEnd"/>
-      <w:r>
-        <w:t>” au Client 1.</w:t>
+        <w:t>e “err” au Client 1.</w:t>
       </w:r>
     </w:p>
     <w:p>
@@ -8442,15 +7323,7 @@
         <w:t>i</w:t>
       </w:r>
       <w:r>
-        <w:t>e la commande “</w:t>
-      </w:r>
-      <w:proofErr w:type="spellStart"/>
-      <w:r>
-        <w:t>del</w:t>
-      </w:r>
-      <w:proofErr w:type="spellEnd"/>
-      <w:r>
-        <w:t>” au serveur.</w:t>
+        <w:t>e la commande “del” au serveur.</w:t>
       </w:r>
     </w:p>
     <w:p>
@@ -8458,15 +7331,7 @@
         <w:t>Le serveur renvoi</w:t>
       </w:r>
       <w:r>
-        <w:t>e la commande “</w:t>
-      </w:r>
-      <w:proofErr w:type="spellStart"/>
-      <w:r>
-        <w:t>err</w:t>
-      </w:r>
-      <w:proofErr w:type="spellEnd"/>
-      <w:r>
-        <w:t>” au client 1.</w:t>
+        <w:t>e la commande “err” au client 1.</w:t>
       </w:r>
     </w:p>
     <w:p>
@@ -8477,15 +7342,7 @@
         <w:t xml:space="preserve"> cas de succès, le serveur envoi</w:t>
       </w:r>
       <w:r>
-        <w:t>e la commande “</w:t>
-      </w:r>
-      <w:proofErr w:type="spellStart"/>
-      <w:r>
-        <w:t>del</w:t>
-      </w:r>
-      <w:proofErr w:type="spellEnd"/>
-      <w:r>
-        <w:t>” au 2 clients.</w:t>
+        <w:t>e la commande “del” au 2 clients.</w:t>
       </w:r>
     </w:p>
     <w:p/>
@@ -8522,15 +7379,7 @@
         <w:t>Le serveur renvoi</w:t>
       </w:r>
       <w:r>
-        <w:t>e la commande “</w:t>
-      </w:r>
-      <w:proofErr w:type="spellStart"/>
-      <w:r>
-        <w:t>err</w:t>
-      </w:r>
-      <w:proofErr w:type="spellEnd"/>
-      <w:r>
-        <w:t>” au client 1.</w:t>
+        <w:t>e la commande “err” au client 1.</w:t>
       </w:r>
     </w:p>
     <w:p>
@@ -8541,15 +7390,7 @@
         <w:t>cas des succès, le serveur envoi</w:t>
       </w:r>
       <w:r>
-        <w:t>e la commande “</w:t>
-      </w:r>
-      <w:proofErr w:type="spellStart"/>
-      <w:r>
-        <w:t>accept_call</w:t>
-      </w:r>
-      <w:proofErr w:type="spellEnd"/>
-      <w:r>
-        <w:t>” au client 2.</w:t>
+        <w:t>e la commande “accept_call” au client 2.</w:t>
       </w:r>
     </w:p>
     <w:p/>
@@ -8575,15 +7416,7 @@
         <w:t>i</w:t>
       </w:r>
       <w:r>
-        <w:t>e la commande “</w:t>
-      </w:r>
-      <w:proofErr w:type="spellStart"/>
-      <w:r>
-        <w:t>accept_call</w:t>
-      </w:r>
-      <w:proofErr w:type="spellEnd"/>
-      <w:r>
-        <w:t>” au serveur.</w:t>
+        <w:t>e la commande “accept_call” au serveur.</w:t>
       </w:r>
     </w:p>
     <w:p>
@@ -8591,15 +7424,7 @@
         <w:t>Le serveur renvoi</w:t>
       </w:r>
       <w:r>
-        <w:t>e la commande “</w:t>
-      </w:r>
-      <w:proofErr w:type="spellStart"/>
-      <w:r>
-        <w:t>err</w:t>
-      </w:r>
-      <w:proofErr w:type="spellEnd"/>
-      <w:r>
-        <w:t>” au client 1.</w:t>
+        <w:t>e la commande “err” au client 1.</w:t>
       </w:r>
     </w:p>
     <w:p>
@@ -8617,16 +7442,7 @@
         <w:contextualSpacing/>
       </w:pPr>
       <w:r>
-        <w:lastRenderedPageBreak/>
-        <w:t>client 1 a accepté: le serveur envoie la commande “</w:t>
-      </w:r>
-      <w:proofErr w:type="spellStart"/>
-      <w:r>
-        <w:t>accept_call</w:t>
-      </w:r>
-      <w:proofErr w:type="spellEnd"/>
-      <w:r>
-        <w:t>” aux deux clients</w:t>
+        <w:t>client 1 a accepté: le serveur envoie la commande “accept_call” aux deux clients</w:t>
       </w:r>
     </w:p>
     <w:p>
@@ -8639,15 +7455,7 @@
         <w:contextualSpacing/>
       </w:pPr>
       <w:r>
-        <w:t>client 1 a refusé: le serveur envoie la commande “</w:t>
-      </w:r>
-      <w:proofErr w:type="spellStart"/>
-      <w:r>
-        <w:t>accept_call</w:t>
-      </w:r>
-      <w:proofErr w:type="spellEnd"/>
-      <w:r>
-        <w:t>” à client 2.</w:t>
+        <w:t>client 1 a refusé: le serveur envoie la commande “accept_call” à client 2.</w:t>
       </w:r>
     </w:p>
     <w:p/>
@@ -8667,41 +7475,17 @@
     <w:p/>
     <w:p>
       <w:r>
-        <w:t>Client 1 envoie la commande “</w:t>
-      </w:r>
-      <w:proofErr w:type="spellStart"/>
-      <w:r>
-        <w:t>close_call</w:t>
-      </w:r>
-      <w:proofErr w:type="spellEnd"/>
-      <w:r>
-        <w:t>” au serveur.</w:t>
-      </w:r>
-    </w:p>
-    <w:p>
-      <w:r>
-        <w:t>Le serveur renvoie la commande “</w:t>
-      </w:r>
-      <w:proofErr w:type="spellStart"/>
-      <w:r>
-        <w:t>err</w:t>
-      </w:r>
-      <w:proofErr w:type="spellEnd"/>
-      <w:r>
-        <w:t>” à client 1.</w:t>
-      </w:r>
-    </w:p>
-    <w:p>
-      <w:r>
-        <w:t>En cas de succès, le serveur envoie la commande “</w:t>
-      </w:r>
-      <w:proofErr w:type="spellStart"/>
-      <w:r>
-        <w:t>close_call</w:t>
-      </w:r>
-      <w:proofErr w:type="spellEnd"/>
-      <w:r>
-        <w:t>” aux 2 clients.</w:t>
+        <w:t>Client 1 envoie la commande “close_call” au serveur.</w:t>
+      </w:r>
+    </w:p>
+    <w:p>
+      <w:r>
+        <w:t>Le serveur renvoie la commande “err” à client 1.</w:t>
+      </w:r>
+    </w:p>
+    <w:p>
+      <w:r>
+        <w:t>En cas de succès, le serveur envoie la commande “close_call” aux 2 clients.</w:t>
       </w:r>
     </w:p>
     <w:p/>
@@ -8721,41 +7505,17 @@
     <w:p/>
     <w:p>
       <w:r>
-        <w:t>Client 1 envoie la commande “</w:t>
-      </w:r>
-      <w:proofErr w:type="spellStart"/>
-      <w:r>
-        <w:t>send</w:t>
-      </w:r>
-      <w:proofErr w:type="spellEnd"/>
-      <w:r>
-        <w:t>” au serveur.</w:t>
-      </w:r>
-    </w:p>
-    <w:p>
-      <w:r>
-        <w:t>Le serveur renvoie la commande “</w:t>
-      </w:r>
-      <w:proofErr w:type="spellStart"/>
-      <w:r>
-        <w:t>err</w:t>
-      </w:r>
-      <w:proofErr w:type="spellEnd"/>
-      <w:r>
-        <w:t>” à client 1.</w:t>
-      </w:r>
-    </w:p>
-    <w:p>
-      <w:r>
-        <w:t>En cas de succès, le serveur envoie la commande “</w:t>
-      </w:r>
-      <w:proofErr w:type="spellStart"/>
-      <w:r>
-        <w:t>send</w:t>
-      </w:r>
-      <w:proofErr w:type="spellEnd"/>
-      <w:r>
-        <w:t>” à client 2.</w:t>
+        <w:t>Client 1 envoie la commande “send” au serveur.</w:t>
+      </w:r>
+    </w:p>
+    <w:p>
+      <w:r>
+        <w:t>Le serveur renvoie la commande “err” à client 1.</w:t>
+      </w:r>
+    </w:p>
+    <w:p>
+      <w:r>
+        <w:t>En cas de succès, le serveur envoie la commande “send” à client 2.</w:t>
       </w:r>
     </w:p>
     <w:p/>
@@ -8780,15 +7540,7 @@
     </w:p>
     <w:p>
       <w:r>
-        <w:t>Le serveur renvoie la commande “</w:t>
-      </w:r>
-      <w:proofErr w:type="spellStart"/>
-      <w:r>
-        <w:t>err</w:t>
-      </w:r>
-      <w:proofErr w:type="spellEnd"/>
-      <w:r>
-        <w:t>” à client 1.</w:t>
+        <w:t>Le serveur renvoie la commande “err” à client 1.</w:t>
       </w:r>
     </w:p>
     <w:p>
@@ -8818,15 +7570,7 @@
     </w:p>
     <w:p>
       <w:r>
-        <w:t>Le serveur renvoie la commande “</w:t>
-      </w:r>
-      <w:proofErr w:type="spellStart"/>
-      <w:r>
-        <w:t>err</w:t>
-      </w:r>
-      <w:proofErr w:type="spellEnd"/>
-      <w:r>
-        <w:t>” à client 1.</w:t>
+        <w:t>Le serveur renvoie la commande “err” à client 1.</w:t>
       </w:r>
     </w:p>
     <w:p>
@@ -8875,7 +7619,6 @@
           <w:sz w:val="28"/>
           <w:szCs w:val="28"/>
         </w:rPr>
-        <w:lastRenderedPageBreak/>
         <w:t>Annexes</w:t>
       </w:r>
     </w:p>
@@ -8925,12 +7668,6 @@
           <w:insideV w:val="single" w:sz="8" w:space="0" w:color="000000"/>
         </w:tblBorders>
         <w:tblLayout w:type="fixed"/>
-        <w:tblCellMar>
-          <w:top w:w="0" w:type="dxa"/>
-          <w:left w:w="0" w:type="dxa"/>
-          <w:bottom w:w="0" w:type="dxa"/>
-          <w:right w:w="0" w:type="dxa"/>
-        </w:tblCellMar>
         <w:tblLook w:val="0600" w:firstRow="0" w:lastRow="0" w:firstColumn="0" w:lastColumn="0" w:noHBand="1" w:noVBand="1"/>
       </w:tblPr>
       <w:tblGrid>
@@ -8938,14 +7675,6 @@
         <w:gridCol w:w="7875"/>
       </w:tblGrid>
       <w:tr>
-        <w:tblPrEx>
-          <w:tblCellMar>
-            <w:top w:w="0" w:type="dxa"/>
-            <w:left w:w="0" w:type="dxa"/>
-            <w:bottom w:w="0" w:type="dxa"/>
-            <w:right w:w="0" w:type="dxa"/>
-          </w:tblCellMar>
-        </w:tblPrEx>
         <w:tc>
           <w:tcPr>
             <w:tcW w:w="1485" w:type="dxa"/>
@@ -9000,14 +7729,6 @@
         </w:tc>
       </w:tr>
       <w:tr>
-        <w:tblPrEx>
-          <w:tblCellMar>
-            <w:top w:w="0" w:type="dxa"/>
-            <w:left w:w="0" w:type="dxa"/>
-            <w:bottom w:w="0" w:type="dxa"/>
-            <w:right w:w="0" w:type="dxa"/>
-          </w:tblCellMar>
-        </w:tblPrEx>
         <w:tc>
           <w:tcPr>
             <w:tcW w:w="1485" w:type="dxa"/>
@@ -9050,14 +7771,6 @@
         </w:tc>
       </w:tr>
       <w:tr>
-        <w:tblPrEx>
-          <w:tblCellMar>
-            <w:top w:w="0" w:type="dxa"/>
-            <w:left w:w="0" w:type="dxa"/>
-            <w:bottom w:w="0" w:type="dxa"/>
-            <w:right w:w="0" w:type="dxa"/>
-          </w:tblCellMar>
-        </w:tblPrEx>
         <w:tc>
           <w:tcPr>
             <w:tcW w:w="1485" w:type="dxa"/>
@@ -9100,14 +7813,6 @@
         </w:tc>
       </w:tr>
       <w:tr>
-        <w:tblPrEx>
-          <w:tblCellMar>
-            <w:top w:w="0" w:type="dxa"/>
-            <w:left w:w="0" w:type="dxa"/>
-            <w:bottom w:w="0" w:type="dxa"/>
-            <w:right w:w="0" w:type="dxa"/>
-          </w:tblCellMar>
-        </w:tblPrEx>
         <w:tc>
           <w:tcPr>
             <w:tcW w:w="1485" w:type="dxa"/>
@@ -9143,23 +7848,13 @@
               <w:widowControl w:val="0"/>
               <w:spacing w:line="240" w:lineRule="auto"/>
             </w:pPr>
-            <w:proofErr w:type="spellStart"/>
             <w:r>
               <w:t>list</w:t>
             </w:r>
-            <w:proofErr w:type="spellEnd"/>
           </w:p>
         </w:tc>
       </w:tr>
       <w:tr>
-        <w:tblPrEx>
-          <w:tblCellMar>
-            <w:top w:w="0" w:type="dxa"/>
-            <w:left w:w="0" w:type="dxa"/>
-            <w:bottom w:w="0" w:type="dxa"/>
-            <w:right w:w="0" w:type="dxa"/>
-          </w:tblCellMar>
-        </w:tblPrEx>
         <w:tc>
           <w:tcPr>
             <w:tcW w:w="1485" w:type="dxa"/>
@@ -9202,14 +7897,6 @@
         </w:tc>
       </w:tr>
       <w:tr>
-        <w:tblPrEx>
-          <w:tblCellMar>
-            <w:top w:w="0" w:type="dxa"/>
-            <w:left w:w="0" w:type="dxa"/>
-            <w:bottom w:w="0" w:type="dxa"/>
-            <w:right w:w="0" w:type="dxa"/>
-          </w:tblCellMar>
-        </w:tblPrEx>
         <w:tc>
           <w:tcPr>
             <w:tcW w:w="1485" w:type="dxa"/>
@@ -9245,23 +7932,13 @@
               <w:widowControl w:val="0"/>
               <w:spacing w:line="240" w:lineRule="auto"/>
             </w:pPr>
-            <w:proofErr w:type="spellStart"/>
             <w:r>
               <w:t>add</w:t>
             </w:r>
-            <w:proofErr w:type="spellEnd"/>
           </w:p>
         </w:tc>
       </w:tr>
       <w:tr>
-        <w:tblPrEx>
-          <w:tblCellMar>
-            <w:top w:w="0" w:type="dxa"/>
-            <w:left w:w="0" w:type="dxa"/>
-            <w:bottom w:w="0" w:type="dxa"/>
-            <w:right w:w="0" w:type="dxa"/>
-          </w:tblCellMar>
-        </w:tblPrEx>
         <w:tc>
           <w:tcPr>
             <w:tcW w:w="1485" w:type="dxa"/>
@@ -9297,23 +7974,13 @@
               <w:widowControl w:val="0"/>
               <w:spacing w:line="240" w:lineRule="auto"/>
             </w:pPr>
-            <w:proofErr w:type="spellStart"/>
             <w:r>
               <w:t>accept_add</w:t>
             </w:r>
-            <w:proofErr w:type="spellEnd"/>
           </w:p>
         </w:tc>
       </w:tr>
       <w:tr>
-        <w:tblPrEx>
-          <w:tblCellMar>
-            <w:top w:w="0" w:type="dxa"/>
-            <w:left w:w="0" w:type="dxa"/>
-            <w:bottom w:w="0" w:type="dxa"/>
-            <w:right w:w="0" w:type="dxa"/>
-          </w:tblCellMar>
-        </w:tblPrEx>
         <w:tc>
           <w:tcPr>
             <w:tcW w:w="1485" w:type="dxa"/>
@@ -9349,23 +8016,13 @@
               <w:widowControl w:val="0"/>
               <w:spacing w:line="240" w:lineRule="auto"/>
             </w:pPr>
-            <w:proofErr w:type="spellStart"/>
             <w:r>
               <w:t>del</w:t>
             </w:r>
-            <w:proofErr w:type="spellEnd"/>
           </w:p>
         </w:tc>
       </w:tr>
       <w:tr>
-        <w:tblPrEx>
-          <w:tblCellMar>
-            <w:top w:w="0" w:type="dxa"/>
-            <w:left w:w="0" w:type="dxa"/>
-            <w:bottom w:w="0" w:type="dxa"/>
-            <w:right w:w="0" w:type="dxa"/>
-          </w:tblCellMar>
-        </w:tblPrEx>
         <w:tc>
           <w:tcPr>
             <w:tcW w:w="1485" w:type="dxa"/>
@@ -9408,14 +8065,6 @@
         </w:tc>
       </w:tr>
       <w:tr>
-        <w:tblPrEx>
-          <w:tblCellMar>
-            <w:top w:w="0" w:type="dxa"/>
-            <w:left w:w="0" w:type="dxa"/>
-            <w:bottom w:w="0" w:type="dxa"/>
-            <w:right w:w="0" w:type="dxa"/>
-          </w:tblCellMar>
-        </w:tblPrEx>
         <w:tc>
           <w:tcPr>
             <w:tcW w:w="1485" w:type="dxa"/>
@@ -9458,14 +8107,6 @@
         </w:tc>
       </w:tr>
       <w:tr>
-        <w:tblPrEx>
-          <w:tblCellMar>
-            <w:top w:w="0" w:type="dxa"/>
-            <w:left w:w="0" w:type="dxa"/>
-            <w:bottom w:w="0" w:type="dxa"/>
-            <w:right w:w="0" w:type="dxa"/>
-          </w:tblCellMar>
-        </w:tblPrEx>
         <w:tc>
           <w:tcPr>
             <w:tcW w:w="1485" w:type="dxa"/>
@@ -9501,23 +8142,13 @@
               <w:widowControl w:val="0"/>
               <w:spacing w:line="240" w:lineRule="auto"/>
             </w:pPr>
-            <w:proofErr w:type="spellStart"/>
             <w:r>
               <w:t>send</w:t>
             </w:r>
-            <w:proofErr w:type="spellEnd"/>
           </w:p>
         </w:tc>
       </w:tr>
       <w:tr>
-        <w:tblPrEx>
-          <w:tblCellMar>
-            <w:top w:w="0" w:type="dxa"/>
-            <w:left w:w="0" w:type="dxa"/>
-            <w:bottom w:w="0" w:type="dxa"/>
-            <w:right w:w="0" w:type="dxa"/>
-          </w:tblCellMar>
-        </w:tblPrEx>
         <w:tc>
           <w:tcPr>
             <w:tcW w:w="1485" w:type="dxa"/>
@@ -9560,14 +8191,6 @@
         </w:tc>
       </w:tr>
       <w:tr>
-        <w:tblPrEx>
-          <w:tblCellMar>
-            <w:top w:w="0" w:type="dxa"/>
-            <w:left w:w="0" w:type="dxa"/>
-            <w:bottom w:w="0" w:type="dxa"/>
-            <w:right w:w="0" w:type="dxa"/>
-          </w:tblCellMar>
-        </w:tblPrEx>
         <w:tc>
           <w:tcPr>
             <w:tcW w:w="1485" w:type="dxa"/>
@@ -9603,23 +8226,13 @@
               <w:widowControl w:val="0"/>
               <w:spacing w:line="240" w:lineRule="auto"/>
             </w:pPr>
-            <w:proofErr w:type="spellStart"/>
             <w:r>
               <w:t>accept_call</w:t>
             </w:r>
-            <w:proofErr w:type="spellEnd"/>
           </w:p>
         </w:tc>
       </w:tr>
       <w:tr>
-        <w:tblPrEx>
-          <w:tblCellMar>
-            <w:top w:w="0" w:type="dxa"/>
-            <w:left w:w="0" w:type="dxa"/>
-            <w:bottom w:w="0" w:type="dxa"/>
-            <w:right w:w="0" w:type="dxa"/>
-          </w:tblCellMar>
-        </w:tblPrEx>
         <w:tc>
           <w:tcPr>
             <w:tcW w:w="1485" w:type="dxa"/>
@@ -9655,23 +8268,13 @@
               <w:widowControl w:val="0"/>
               <w:spacing w:line="240" w:lineRule="auto"/>
             </w:pPr>
-            <w:proofErr w:type="spellStart"/>
             <w:r>
               <w:t>close_call</w:t>
             </w:r>
-            <w:proofErr w:type="spellEnd"/>
           </w:p>
         </w:tc>
       </w:tr>
       <w:tr>
-        <w:tblPrEx>
-          <w:tblCellMar>
-            <w:top w:w="0" w:type="dxa"/>
-            <w:left w:w="0" w:type="dxa"/>
-            <w:bottom w:w="0" w:type="dxa"/>
-            <w:right w:w="0" w:type="dxa"/>
-          </w:tblCellMar>
-        </w:tblPrEx>
         <w:tc>
           <w:tcPr>
             <w:tcW w:w="1485" w:type="dxa"/>
@@ -9707,11 +8310,9 @@
               <w:widowControl w:val="0"/>
               <w:spacing w:line="240" w:lineRule="auto"/>
             </w:pPr>
-            <w:proofErr w:type="spellStart"/>
             <w:r>
               <w:t>err</w:t>
             </w:r>
-            <w:proofErr w:type="spellEnd"/>
           </w:p>
         </w:tc>
       </w:tr>
@@ -9744,22 +8345,12 @@
           <w:i/>
         </w:rPr>
       </w:pPr>
-      <w:proofErr w:type="spellStart"/>
       <w:r>
         <w:rPr>
           <w:b/>
           <w:i/>
         </w:rPr>
-        <w:lastRenderedPageBreak/>
-        <w:t>Errors</w:t>
-      </w:r>
-      <w:proofErr w:type="spellEnd"/>
-      <w:r>
-        <w:rPr>
-          <w:b/>
-          <w:i/>
-        </w:rPr>
-        <w:t xml:space="preserve"> codes</w:t>
+        <w:t>Errors codes</w:t>
       </w:r>
     </w:p>
     <w:p/>
@@ -9777,12 +8368,6 @@
           <w:insideV w:val="single" w:sz="8" w:space="0" w:color="000000"/>
         </w:tblBorders>
         <w:tblLayout w:type="fixed"/>
-        <w:tblCellMar>
-          <w:top w:w="0" w:type="dxa"/>
-          <w:left w:w="0" w:type="dxa"/>
-          <w:bottom w:w="0" w:type="dxa"/>
-          <w:right w:w="0" w:type="dxa"/>
-        </w:tblCellMar>
         <w:tblLook w:val="0600" w:firstRow="0" w:lastRow="0" w:firstColumn="0" w:lastColumn="0" w:noHBand="1" w:noVBand="1"/>
       </w:tblPr>
       <w:tblGrid>
@@ -9790,14 +8375,6 @@
         <w:gridCol w:w="7875"/>
       </w:tblGrid>
       <w:tr>
-        <w:tblPrEx>
-          <w:tblCellMar>
-            <w:top w:w="0" w:type="dxa"/>
-            <w:left w:w="0" w:type="dxa"/>
-            <w:bottom w:w="0" w:type="dxa"/>
-            <w:right w:w="0" w:type="dxa"/>
-          </w:tblCellMar>
-        </w:tblPrEx>
         <w:tc>
           <w:tcPr>
             <w:tcW w:w="1485" w:type="dxa"/>
@@ -9850,14 +8427,6 @@
         </w:tc>
       </w:tr>
       <w:tr>
-        <w:tblPrEx>
-          <w:tblCellMar>
-            <w:top w:w="0" w:type="dxa"/>
-            <w:left w:w="0" w:type="dxa"/>
-            <w:bottom w:w="0" w:type="dxa"/>
-            <w:right w:w="0" w:type="dxa"/>
-          </w:tblCellMar>
-        </w:tblPrEx>
         <w:tc>
           <w:tcPr>
             <w:tcW w:w="1485" w:type="dxa"/>
@@ -9891,46 +8460,16 @@
             <w:pPr>
               <w:spacing w:line="240" w:lineRule="auto"/>
             </w:pPr>
-            <w:proofErr w:type="spellStart"/>
             <w:r>
               <w:rPr>
                 <w:sz w:val="20"/>
               </w:rPr>
-              <w:t>Everything</w:t>
-            </w:r>
-            <w:proofErr w:type="spellEnd"/>
-            <w:r>
-              <w:rPr>
-                <w:sz w:val="20"/>
-              </w:rPr>
-              <w:t xml:space="preserve"> </w:t>
-            </w:r>
-            <w:proofErr w:type="spellStart"/>
-            <w:r>
-              <w:rPr>
-                <w:sz w:val="20"/>
-              </w:rPr>
-              <w:t>is</w:t>
-            </w:r>
-            <w:proofErr w:type="spellEnd"/>
-            <w:r>
-              <w:rPr>
-                <w:sz w:val="20"/>
-              </w:rPr>
-              <w:t xml:space="preserve"> OK MODAFUCKER</w:t>
+              <w:t>Everything is OK MODAFUCKER</w:t>
             </w:r>
           </w:p>
         </w:tc>
       </w:tr>
       <w:tr>
-        <w:tblPrEx>
-          <w:tblCellMar>
-            <w:top w:w="0" w:type="dxa"/>
-            <w:left w:w="0" w:type="dxa"/>
-            <w:bottom w:w="0" w:type="dxa"/>
-            <w:right w:w="0" w:type="dxa"/>
-          </w:tblCellMar>
-        </w:tblPrEx>
         <w:tc>
           <w:tcPr>
             <w:tcW w:w="1485" w:type="dxa"/>
@@ -9966,28 +8505,12 @@
               <w:rPr>
                 <w:sz w:val="20"/>
               </w:rPr>
-              <w:t xml:space="preserve">The impossible </w:t>
-            </w:r>
-            <w:proofErr w:type="spellStart"/>
-            <w:r>
-              <w:rPr>
-                <w:sz w:val="20"/>
-              </w:rPr>
-              <w:t>happened</w:t>
-            </w:r>
-            <w:proofErr w:type="spellEnd"/>
+              <w:t>The impossible happened</w:t>
+            </w:r>
           </w:p>
         </w:tc>
       </w:tr>
       <w:tr>
-        <w:tblPrEx>
-          <w:tblCellMar>
-            <w:top w:w="0" w:type="dxa"/>
-            <w:left w:w="0" w:type="dxa"/>
-            <w:bottom w:w="0" w:type="dxa"/>
-            <w:right w:w="0" w:type="dxa"/>
-          </w:tblCellMar>
-        </w:tblPrEx>
         <w:tc>
           <w:tcPr>
             <w:tcW w:w="1485" w:type="dxa"/>
@@ -10031,14 +8554,6 @@
         </w:tc>
       </w:tr>
       <w:tr>
-        <w:tblPrEx>
-          <w:tblCellMar>
-            <w:top w:w="0" w:type="dxa"/>
-            <w:left w:w="0" w:type="dxa"/>
-            <w:bottom w:w="0" w:type="dxa"/>
-            <w:right w:w="0" w:type="dxa"/>
-          </w:tblCellMar>
-        </w:tblPrEx>
         <w:tc>
           <w:tcPr>
             <w:tcW w:w="1485" w:type="dxa"/>
@@ -10082,14 +8597,6 @@
         </w:tc>
       </w:tr>
       <w:tr>
-        <w:tblPrEx>
-          <w:tblCellMar>
-            <w:top w:w="0" w:type="dxa"/>
-            <w:left w:w="0" w:type="dxa"/>
-            <w:bottom w:w="0" w:type="dxa"/>
-            <w:right w:w="0" w:type="dxa"/>
-          </w:tblCellMar>
-        </w:tblPrEx>
         <w:tc>
           <w:tcPr>
             <w:tcW w:w="1485" w:type="dxa"/>
@@ -10133,14 +8640,6 @@
         </w:tc>
       </w:tr>
       <w:tr>
-        <w:tblPrEx>
-          <w:tblCellMar>
-            <w:top w:w="0" w:type="dxa"/>
-            <w:left w:w="0" w:type="dxa"/>
-            <w:bottom w:w="0" w:type="dxa"/>
-            <w:right w:w="0" w:type="dxa"/>
-          </w:tblCellMar>
-        </w:tblPrEx>
         <w:tc>
           <w:tcPr>
             <w:tcW w:w="1485" w:type="dxa"/>
@@ -10184,14 +8683,6 @@
         </w:tc>
       </w:tr>
       <w:tr>
-        <w:tblPrEx>
-          <w:tblCellMar>
-            <w:top w:w="0" w:type="dxa"/>
-            <w:left w:w="0" w:type="dxa"/>
-            <w:bottom w:w="0" w:type="dxa"/>
-            <w:right w:w="0" w:type="dxa"/>
-          </w:tblCellMar>
-        </w:tblPrEx>
         <w:tc>
           <w:tcPr>
             <w:tcW w:w="1485" w:type="dxa"/>
@@ -10235,14 +8726,6 @@
         </w:tc>
       </w:tr>
       <w:tr>
-        <w:tblPrEx>
-          <w:tblCellMar>
-            <w:top w:w="0" w:type="dxa"/>
-            <w:left w:w="0" w:type="dxa"/>
-            <w:bottom w:w="0" w:type="dxa"/>
-            <w:right w:w="0" w:type="dxa"/>
-          </w:tblCellMar>
-        </w:tblPrEx>
         <w:tc>
           <w:tcPr>
             <w:tcW w:w="1485" w:type="dxa"/>
@@ -10286,14 +8769,6 @@
         </w:tc>
       </w:tr>
       <w:tr>
-        <w:tblPrEx>
-          <w:tblCellMar>
-            <w:top w:w="0" w:type="dxa"/>
-            <w:left w:w="0" w:type="dxa"/>
-            <w:bottom w:w="0" w:type="dxa"/>
-            <w:right w:w="0" w:type="dxa"/>
-          </w:tblCellMar>
-        </w:tblPrEx>
         <w:tc>
           <w:tcPr>
             <w:tcW w:w="1485" w:type="dxa"/>
@@ -10337,14 +8812,6 @@
         </w:tc>
       </w:tr>
       <w:tr>
-        <w:tblPrEx>
-          <w:tblCellMar>
-            <w:top w:w="0" w:type="dxa"/>
-            <w:left w:w="0" w:type="dxa"/>
-            <w:bottom w:w="0" w:type="dxa"/>
-            <w:right w:w="0" w:type="dxa"/>
-          </w:tblCellMar>
-        </w:tblPrEx>
         <w:tc>
           <w:tcPr>
             <w:tcW w:w="1485" w:type="dxa"/>
@@ -10388,14 +8855,6 @@
         </w:tc>
       </w:tr>
       <w:tr>
-        <w:tblPrEx>
-          <w:tblCellMar>
-            <w:top w:w="0" w:type="dxa"/>
-            <w:left w:w="0" w:type="dxa"/>
-            <w:bottom w:w="0" w:type="dxa"/>
-            <w:right w:w="0" w:type="dxa"/>
-          </w:tblCellMar>
-        </w:tblPrEx>
         <w:tc>
           <w:tcPr>
             <w:tcW w:w="1485" w:type="dxa"/>
@@ -10443,14 +8902,6 @@
         </w:tc>
       </w:tr>
       <w:tr>
-        <w:tblPrEx>
-          <w:tblCellMar>
-            <w:top w:w="0" w:type="dxa"/>
-            <w:left w:w="0" w:type="dxa"/>
-            <w:bottom w:w="0" w:type="dxa"/>
-            <w:right w:w="0" w:type="dxa"/>
-          </w:tblCellMar>
-        </w:tblPrEx>
         <w:tc>
           <w:tcPr>
             <w:tcW w:w="1485" w:type="dxa"/>
@@ -10498,14 +8949,6 @@
         </w:tc>
       </w:tr>
       <w:tr>
-        <w:tblPrEx>
-          <w:tblCellMar>
-            <w:top w:w="0" w:type="dxa"/>
-            <w:left w:w="0" w:type="dxa"/>
-            <w:bottom w:w="0" w:type="dxa"/>
-            <w:right w:w="0" w:type="dxa"/>
-          </w:tblCellMar>
-        </w:tblPrEx>
         <w:tc>
           <w:tcPr>
             <w:tcW w:w="1485" w:type="dxa"/>
@@ -10553,14 +8996,6 @@
         </w:tc>
       </w:tr>
       <w:tr>
-        <w:tblPrEx>
-          <w:tblCellMar>
-            <w:top w:w="0" w:type="dxa"/>
-            <w:left w:w="0" w:type="dxa"/>
-            <w:bottom w:w="0" w:type="dxa"/>
-            <w:right w:w="0" w:type="dxa"/>
-          </w:tblCellMar>
-        </w:tblPrEx>
         <w:tc>
           <w:tcPr>
             <w:tcW w:w="1485" w:type="dxa"/>
@@ -10604,14 +9039,6 @@
         </w:tc>
       </w:tr>
       <w:tr>
-        <w:tblPrEx>
-          <w:tblCellMar>
-            <w:top w:w="0" w:type="dxa"/>
-            <w:left w:w="0" w:type="dxa"/>
-            <w:bottom w:w="0" w:type="dxa"/>
-            <w:right w:w="0" w:type="dxa"/>
-          </w:tblCellMar>
-        </w:tblPrEx>
         <w:tc>
           <w:tcPr>
             <w:tcW w:w="1485" w:type="dxa"/>
@@ -10655,14 +9082,6 @@
         </w:tc>
       </w:tr>
       <w:tr>
-        <w:tblPrEx>
-          <w:tblCellMar>
-            <w:top w:w="0" w:type="dxa"/>
-            <w:left w:w="0" w:type="dxa"/>
-            <w:bottom w:w="0" w:type="dxa"/>
-            <w:right w:w="0" w:type="dxa"/>
-          </w:tblCellMar>
-        </w:tblPrEx>
         <w:tc>
           <w:tcPr>
             <w:tcW w:w="1485" w:type="dxa"/>
@@ -10706,14 +9125,6 @@
         </w:tc>
       </w:tr>
       <w:tr>
-        <w:tblPrEx>
-          <w:tblCellMar>
-            <w:top w:w="0" w:type="dxa"/>
-            <w:left w:w="0" w:type="dxa"/>
-            <w:bottom w:w="0" w:type="dxa"/>
-            <w:right w:w="0" w:type="dxa"/>
-          </w:tblCellMar>
-        </w:tblPrEx>
         <w:tc>
           <w:tcPr>
             <w:tcW w:w="1485" w:type="dxa"/>
@@ -10757,14 +9168,6 @@
         </w:tc>
       </w:tr>
       <w:tr>
-        <w:tblPrEx>
-          <w:tblCellMar>
-            <w:top w:w="0" w:type="dxa"/>
-            <w:left w:w="0" w:type="dxa"/>
-            <w:bottom w:w="0" w:type="dxa"/>
-            <w:right w:w="0" w:type="dxa"/>
-          </w:tblCellMar>
-        </w:tblPrEx>
         <w:tc>
           <w:tcPr>
             <w:tcW w:w="1485" w:type="dxa"/>
@@ -10812,14 +9215,6 @@
         </w:tc>
       </w:tr>
       <w:tr>
-        <w:tblPrEx>
-          <w:tblCellMar>
-            <w:top w:w="0" w:type="dxa"/>
-            <w:left w:w="0" w:type="dxa"/>
-            <w:bottom w:w="0" w:type="dxa"/>
-            <w:right w:w="0" w:type="dxa"/>
-          </w:tblCellMar>
-        </w:tblPrEx>
         <w:tc>
           <w:tcPr>
             <w:tcW w:w="1485" w:type="dxa"/>
@@ -10867,14 +9262,6 @@
         </w:tc>
       </w:tr>
       <w:tr>
-        <w:tblPrEx>
-          <w:tblCellMar>
-            <w:top w:w="0" w:type="dxa"/>
-            <w:left w:w="0" w:type="dxa"/>
-            <w:bottom w:w="0" w:type="dxa"/>
-            <w:right w:w="0" w:type="dxa"/>
-          </w:tblCellMar>
-        </w:tblPrEx>
         <w:tc>
           <w:tcPr>
             <w:tcW w:w="1485" w:type="dxa"/>
@@ -10913,6 +9300,221 @@
                 <w:sz w:val="20"/>
               </w:rPr>
               <w:t>BUSY_CONTACT_CANNOT_REPLY</w:t>
+            </w:r>
+          </w:p>
+        </w:tc>
+      </w:tr>
+      <w:tr>
+        <w:tc>
+          <w:tcPr>
+            <w:tcW w:w="1485" w:type="dxa"/>
+            <w:tcMar>
+              <w:top w:w="100" w:type="dxa"/>
+              <w:left w:w="100" w:type="dxa"/>
+              <w:bottom w:w="100" w:type="dxa"/>
+              <w:right w:w="100" w:type="dxa"/>
+            </w:tcMar>
+          </w:tcPr>
+          <w:p>
+            <w:pPr>
+              <w:spacing w:line="240" w:lineRule="auto"/>
+            </w:pPr>
+            <w:r>
+              <w:t>0x14</w:t>
+            </w:r>
+          </w:p>
+        </w:tc>
+        <w:tc>
+          <w:tcPr>
+            <w:tcW w:w="7875" w:type="dxa"/>
+            <w:tcMar>
+              <w:top w:w="100" w:type="dxa"/>
+              <w:left w:w="100" w:type="dxa"/>
+              <w:bottom w:w="100" w:type="dxa"/>
+              <w:right w:w="100" w:type="dxa"/>
+            </w:tcMar>
+          </w:tcPr>
+          <w:p>
+            <w:pPr>
+              <w:spacing w:line="240" w:lineRule="auto"/>
+              <w:rPr>
+                <w:sz w:val="20"/>
+              </w:rPr>
+            </w:pPr>
+            <w:r>
+              <w:t xml:space="preserve">NOT_IN_COMMUNICATION_WITH_HIM               </w:t>
+            </w:r>
+          </w:p>
+        </w:tc>
+      </w:tr>
+      <w:tr>
+        <w:tc>
+          <w:tcPr>
+            <w:tcW w:w="1485" w:type="dxa"/>
+            <w:tcMar>
+              <w:top w:w="100" w:type="dxa"/>
+              <w:left w:w="100" w:type="dxa"/>
+              <w:bottom w:w="100" w:type="dxa"/>
+              <w:right w:w="100" w:type="dxa"/>
+            </w:tcMar>
+          </w:tcPr>
+          <w:p>
+            <w:pPr>
+              <w:spacing w:line="240" w:lineRule="auto"/>
+            </w:pPr>
+            <w:r>
+              <w:t>0x15</w:t>
+            </w:r>
+          </w:p>
+        </w:tc>
+        <w:tc>
+          <w:tcPr>
+            <w:tcW w:w="7875" w:type="dxa"/>
+            <w:tcMar>
+              <w:top w:w="100" w:type="dxa"/>
+              <w:left w:w="100" w:type="dxa"/>
+              <w:bottom w:w="100" w:type="dxa"/>
+              <w:right w:w="100" w:type="dxa"/>
+            </w:tcMar>
+          </w:tcPr>
+          <w:p>
+            <w:pPr>
+              <w:spacing w:line="240" w:lineRule="auto"/>
+              <w:rPr>
+                <w:sz w:val="20"/>
+              </w:rPr>
+            </w:pPr>
+            <w:r>
+              <w:t xml:space="preserve">CANNOT_LOAD_DATA                            </w:t>
+            </w:r>
+          </w:p>
+        </w:tc>
+      </w:tr>
+      <w:tr>
+        <w:tc>
+          <w:tcPr>
+            <w:tcW w:w="1485" w:type="dxa"/>
+            <w:tcMar>
+              <w:top w:w="100" w:type="dxa"/>
+              <w:left w:w="100" w:type="dxa"/>
+              <w:bottom w:w="100" w:type="dxa"/>
+              <w:right w:w="100" w:type="dxa"/>
+            </w:tcMar>
+          </w:tcPr>
+          <w:p>
+            <w:pPr>
+              <w:spacing w:line="240" w:lineRule="auto"/>
+            </w:pPr>
+            <w:r>
+              <w:t>0x16</w:t>
+            </w:r>
+          </w:p>
+        </w:tc>
+        <w:tc>
+          <w:tcPr>
+            <w:tcW w:w="7875" w:type="dxa"/>
+            <w:tcMar>
+              <w:top w:w="100" w:type="dxa"/>
+              <w:left w:w="100" w:type="dxa"/>
+              <w:bottom w:w="100" w:type="dxa"/>
+              <w:right w:w="100" w:type="dxa"/>
+            </w:tcMar>
+          </w:tcPr>
+          <w:p>
+            <w:pPr>
+              <w:spacing w:line="240" w:lineRule="auto"/>
+              <w:rPr>
+                <w:sz w:val="20"/>
+              </w:rPr>
+            </w:pPr>
+            <w:r>
+              <w:t>CANNOT_SAVE_DATA</w:t>
+            </w:r>
+          </w:p>
+        </w:tc>
+      </w:tr>
+      <w:tr>
+        <w:tc>
+          <w:tcPr>
+            <w:tcW w:w="1485" w:type="dxa"/>
+            <w:tcMar>
+              <w:top w:w="100" w:type="dxa"/>
+              <w:left w:w="100" w:type="dxa"/>
+              <w:bottom w:w="100" w:type="dxa"/>
+              <w:right w:w="100" w:type="dxa"/>
+            </w:tcMar>
+          </w:tcPr>
+          <w:p>
+            <w:pPr>
+              <w:spacing w:line="240" w:lineRule="auto"/>
+            </w:pPr>
+            <w:r>
+              <w:t>0x17</w:t>
+            </w:r>
+          </w:p>
+        </w:tc>
+        <w:tc>
+          <w:tcPr>
+            <w:tcW w:w="7875" w:type="dxa"/>
+            <w:tcMar>
+              <w:top w:w="100" w:type="dxa"/>
+              <w:left w:w="100" w:type="dxa"/>
+              <w:bottom w:w="100" w:type="dxa"/>
+              <w:right w:w="100" w:type="dxa"/>
+            </w:tcMar>
+          </w:tcPr>
+          <w:p>
+            <w:pPr>
+              <w:spacing w:line="240" w:lineRule="auto"/>
+              <w:rPr>
+                <w:sz w:val="20"/>
+              </w:rPr>
+            </w:pPr>
+            <w:r>
+              <w:t xml:space="preserve">YOU_CANNOT_UPDATE_OTHER_ACCOUNT             </w:t>
+            </w:r>
+          </w:p>
+        </w:tc>
+      </w:tr>
+      <w:tr>
+        <w:tc>
+          <w:tcPr>
+            <w:tcW w:w="1485" w:type="dxa"/>
+            <w:tcMar>
+              <w:top w:w="100" w:type="dxa"/>
+              <w:left w:w="100" w:type="dxa"/>
+              <w:bottom w:w="100" w:type="dxa"/>
+              <w:right w:w="100" w:type="dxa"/>
+            </w:tcMar>
+          </w:tcPr>
+          <w:p>
+            <w:pPr>
+              <w:spacing w:line="240" w:lineRule="auto"/>
+            </w:pPr>
+            <w:r>
+              <w:t>0x18</w:t>
+            </w:r>
+          </w:p>
+        </w:tc>
+        <w:tc>
+          <w:tcPr>
+            <w:tcW w:w="7875" w:type="dxa"/>
+            <w:tcMar>
+              <w:top w:w="100" w:type="dxa"/>
+              <w:left w:w="100" w:type="dxa"/>
+              <w:bottom w:w="100" w:type="dxa"/>
+              <w:right w:w="100" w:type="dxa"/>
+            </w:tcMar>
+          </w:tcPr>
+          <w:p>
+            <w:pPr>
+              <w:spacing w:line="240" w:lineRule="auto"/>
+              <w:rPr>
+                <w:sz w:val="20"/>
+              </w:rPr>
+            </w:pPr>
+            <w:r>
+              <w:t>INVALID_STATUS_ID</w:t>
             </w:r>
           </w:p>
         </w:tc>
@@ -10944,7 +9546,6 @@
           <w:b/>
           <w:i/>
         </w:rPr>
-        <w:lastRenderedPageBreak/>
         <w:t>Statuts</w:t>
       </w:r>
     </w:p>
@@ -10963,12 +9564,6 @@
           <w:insideV w:val="single" w:sz="8" w:space="0" w:color="000000"/>
         </w:tblBorders>
         <w:tblLayout w:type="fixed"/>
-        <w:tblCellMar>
-          <w:top w:w="0" w:type="dxa"/>
-          <w:left w:w="0" w:type="dxa"/>
-          <w:bottom w:w="0" w:type="dxa"/>
-          <w:right w:w="0" w:type="dxa"/>
-        </w:tblCellMar>
         <w:tblLook w:val="0600" w:firstRow="0" w:lastRow="0" w:firstColumn="0" w:lastColumn="0" w:noHBand="1" w:noVBand="1"/>
       </w:tblPr>
       <w:tblGrid>
@@ -10976,14 +9571,6 @@
         <w:gridCol w:w="7875"/>
       </w:tblGrid>
       <w:tr>
-        <w:tblPrEx>
-          <w:tblCellMar>
-            <w:top w:w="0" w:type="dxa"/>
-            <w:left w:w="0" w:type="dxa"/>
-            <w:bottom w:w="0" w:type="dxa"/>
-            <w:right w:w="0" w:type="dxa"/>
-          </w:tblCellMar>
-        </w:tblPrEx>
         <w:tc>
           <w:tcPr>
             <w:tcW w:w="1485" w:type="dxa"/>
@@ -11036,14 +9623,6 @@
         </w:tc>
       </w:tr>
       <w:tr>
-        <w:tblPrEx>
-          <w:tblCellMar>
-            <w:top w:w="0" w:type="dxa"/>
-            <w:left w:w="0" w:type="dxa"/>
-            <w:bottom w:w="0" w:type="dxa"/>
-            <w:right w:w="0" w:type="dxa"/>
-          </w:tblCellMar>
-        </w:tblPrEx>
         <w:tc>
           <w:tcPr>
             <w:tcW w:w="1485" w:type="dxa"/>
@@ -11087,14 +9666,6 @@
         </w:tc>
       </w:tr>
       <w:tr>
-        <w:tblPrEx>
-          <w:tblCellMar>
-            <w:top w:w="0" w:type="dxa"/>
-            <w:left w:w="0" w:type="dxa"/>
-            <w:bottom w:w="0" w:type="dxa"/>
-            <w:right w:w="0" w:type="dxa"/>
-          </w:tblCellMar>
-        </w:tblPrEx>
         <w:tc>
           <w:tcPr>
             <w:tcW w:w="1485" w:type="dxa"/>
@@ -11136,14 +9707,6 @@
         </w:tc>
       </w:tr>
       <w:tr>
-        <w:tblPrEx>
-          <w:tblCellMar>
-            <w:top w:w="0" w:type="dxa"/>
-            <w:left w:w="0" w:type="dxa"/>
-            <w:bottom w:w="0" w:type="dxa"/>
-            <w:right w:w="0" w:type="dxa"/>
-          </w:tblCellMar>
-        </w:tblPrEx>
         <w:tc>
           <w:tcPr>
             <w:tcW w:w="1485" w:type="dxa"/>
@@ -11187,14 +9750,6 @@
         </w:tc>
       </w:tr>
       <w:tr>
-        <w:tblPrEx>
-          <w:tblCellMar>
-            <w:top w:w="0" w:type="dxa"/>
-            <w:left w:w="0" w:type="dxa"/>
-            <w:bottom w:w="0" w:type="dxa"/>
-            <w:right w:w="0" w:type="dxa"/>
-          </w:tblCellMar>
-        </w:tblPrEx>
         <w:tc>
           <w:tcPr>
             <w:tcW w:w="1485" w:type="dxa"/>
@@ -11238,14 +9793,6 @@
         </w:tc>
       </w:tr>
       <w:tr>
-        <w:tblPrEx>
-          <w:tblCellMar>
-            <w:top w:w="0" w:type="dxa"/>
-            <w:left w:w="0" w:type="dxa"/>
-            <w:bottom w:w="0" w:type="dxa"/>
-            <w:right w:w="0" w:type="dxa"/>
-          </w:tblCellMar>
-        </w:tblPrEx>
         <w:tc>
           <w:tcPr>
             <w:tcW w:w="1485" w:type="dxa"/>
@@ -11279,26 +9826,16 @@
             <w:pPr>
               <w:spacing w:line="240" w:lineRule="auto"/>
             </w:pPr>
-            <w:proofErr w:type="spellStart"/>
             <w:r>
               <w:rPr>
                 <w:sz w:val="20"/>
               </w:rPr>
               <w:t>Kipour</w:t>
             </w:r>
-            <w:proofErr w:type="spellEnd"/>
           </w:p>
         </w:tc>
       </w:tr>
       <w:tr>
-        <w:tblPrEx>
-          <w:tblCellMar>
-            <w:top w:w="0" w:type="dxa"/>
-            <w:left w:w="0" w:type="dxa"/>
-            <w:bottom w:w="0" w:type="dxa"/>
-            <w:right w:w="0" w:type="dxa"/>
-          </w:tblCellMar>
-        </w:tblPrEx>
         <w:tc>
           <w:tcPr>
             <w:tcW w:w="1485" w:type="dxa"/>
@@ -11342,14 +9879,6 @@
         </w:tc>
       </w:tr>
       <w:tr>
-        <w:tblPrEx>
-          <w:tblCellMar>
-            <w:top w:w="0" w:type="dxa"/>
-            <w:left w:w="0" w:type="dxa"/>
-            <w:bottom w:w="0" w:type="dxa"/>
-            <w:right w:w="0" w:type="dxa"/>
-          </w:tblCellMar>
-        </w:tblPrEx>
         <w:tc>
           <w:tcPr>
             <w:tcW w:w="1485" w:type="dxa"/>
@@ -11393,14 +9922,6 @@
         </w:tc>
       </w:tr>
       <w:tr>
-        <w:tblPrEx>
-          <w:tblCellMar>
-            <w:top w:w="0" w:type="dxa"/>
-            <w:left w:w="0" w:type="dxa"/>
-            <w:bottom w:w="0" w:type="dxa"/>
-            <w:right w:w="0" w:type="dxa"/>
-          </w:tblCellMar>
-        </w:tblPrEx>
         <w:tc>
           <w:tcPr>
             <w:tcW w:w="1485" w:type="dxa"/>
@@ -11444,14 +9965,6 @@
         </w:tc>
       </w:tr>
       <w:tr>
-        <w:tblPrEx>
-          <w:tblCellMar>
-            <w:top w:w="0" w:type="dxa"/>
-            <w:left w:w="0" w:type="dxa"/>
-            <w:bottom w:w="0" w:type="dxa"/>
-            <w:right w:w="0" w:type="dxa"/>
-          </w:tblCellMar>
-        </w:tblPrEx>
         <w:tc>
           <w:tcPr>
             <w:tcW w:w="1485" w:type="dxa"/>
@@ -11495,14 +10008,6 @@
         </w:tc>
       </w:tr>
       <w:tr>
-        <w:tblPrEx>
-          <w:tblCellMar>
-            <w:top w:w="0" w:type="dxa"/>
-            <w:left w:w="0" w:type="dxa"/>
-            <w:bottom w:w="0" w:type="dxa"/>
-            <w:right w:w="0" w:type="dxa"/>
-          </w:tblCellMar>
-        </w:tblPrEx>
         <w:tc>
           <w:tcPr>
             <w:tcW w:w="1485" w:type="dxa"/>
@@ -11546,14 +10051,6 @@
         </w:tc>
       </w:tr>
       <w:tr>
-        <w:tblPrEx>
-          <w:tblCellMar>
-            <w:top w:w="0" w:type="dxa"/>
-            <w:left w:w="0" w:type="dxa"/>
-            <w:bottom w:w="0" w:type="dxa"/>
-            <w:right w:w="0" w:type="dxa"/>
-          </w:tblCellMar>
-        </w:tblPrEx>
         <w:tc>
           <w:tcPr>
             <w:tcW w:w="1485" w:type="dxa"/>
@@ -13575,12 +12072,6 @@
     <w:tblPr>
       <w:tblStyleRowBandSize w:val="1"/>
       <w:tblStyleColBandSize w:val="1"/>
-      <w:tblCellMar>
-        <w:top w:w="0" w:type="dxa"/>
-        <w:left w:w="0" w:type="dxa"/>
-        <w:bottom w:w="0" w:type="dxa"/>
-        <w:right w:w="0" w:type="dxa"/>
-      </w:tblCellMar>
     </w:tblPr>
   </w:style>
   <w:style w:type="table" w:customStyle="1" w:styleId="a0">
@@ -13588,12 +12079,6 @@
     <w:tblPr>
       <w:tblStyleRowBandSize w:val="1"/>
       <w:tblStyleColBandSize w:val="1"/>
-      <w:tblCellMar>
-        <w:top w:w="0" w:type="dxa"/>
-        <w:left w:w="0" w:type="dxa"/>
-        <w:bottom w:w="0" w:type="dxa"/>
-        <w:right w:w="0" w:type="dxa"/>
-      </w:tblCellMar>
     </w:tblPr>
   </w:style>
   <w:style w:type="table" w:customStyle="1" w:styleId="a1">
@@ -13601,12 +12086,6 @@
     <w:tblPr>
       <w:tblStyleRowBandSize w:val="1"/>
       <w:tblStyleColBandSize w:val="1"/>
-      <w:tblCellMar>
-        <w:top w:w="0" w:type="dxa"/>
-        <w:left w:w="0" w:type="dxa"/>
-        <w:bottom w:w="0" w:type="dxa"/>
-        <w:right w:w="0" w:type="dxa"/>
-      </w:tblCellMar>
     </w:tblPr>
   </w:style>
   <w:style w:type="table" w:customStyle="1" w:styleId="a2">
@@ -13614,12 +12093,6 @@
     <w:tblPr>
       <w:tblStyleRowBandSize w:val="1"/>
       <w:tblStyleColBandSize w:val="1"/>
-      <w:tblCellMar>
-        <w:top w:w="0" w:type="dxa"/>
-        <w:left w:w="0" w:type="dxa"/>
-        <w:bottom w:w="0" w:type="dxa"/>
-        <w:right w:w="0" w:type="dxa"/>
-      </w:tblCellMar>
     </w:tblPr>
   </w:style>
   <w:style w:type="table" w:customStyle="1" w:styleId="a3">
@@ -13627,12 +12100,6 @@
     <w:tblPr>
       <w:tblStyleRowBandSize w:val="1"/>
       <w:tblStyleColBandSize w:val="1"/>
-      <w:tblCellMar>
-        <w:top w:w="0" w:type="dxa"/>
-        <w:left w:w="0" w:type="dxa"/>
-        <w:bottom w:w="0" w:type="dxa"/>
-        <w:right w:w="0" w:type="dxa"/>
-      </w:tblCellMar>
     </w:tblPr>
   </w:style>
   <w:style w:type="table" w:customStyle="1" w:styleId="a4">
@@ -13640,12 +12107,6 @@
     <w:tblPr>
       <w:tblStyleRowBandSize w:val="1"/>
       <w:tblStyleColBandSize w:val="1"/>
-      <w:tblCellMar>
-        <w:top w:w="0" w:type="dxa"/>
-        <w:left w:w="0" w:type="dxa"/>
-        <w:bottom w:w="0" w:type="dxa"/>
-        <w:right w:w="0" w:type="dxa"/>
-      </w:tblCellMar>
     </w:tblPr>
   </w:style>
   <w:style w:type="table" w:customStyle="1" w:styleId="a5">
@@ -13653,12 +12114,6 @@
     <w:tblPr>
       <w:tblStyleRowBandSize w:val="1"/>
       <w:tblStyleColBandSize w:val="1"/>
-      <w:tblCellMar>
-        <w:top w:w="0" w:type="dxa"/>
-        <w:left w:w="0" w:type="dxa"/>
-        <w:bottom w:w="0" w:type="dxa"/>
-        <w:right w:w="0" w:type="dxa"/>
-      </w:tblCellMar>
     </w:tblPr>
   </w:style>
   <w:style w:type="table" w:customStyle="1" w:styleId="a6">
@@ -13666,12 +12121,6 @@
     <w:tblPr>
       <w:tblStyleRowBandSize w:val="1"/>
       <w:tblStyleColBandSize w:val="1"/>
-      <w:tblCellMar>
-        <w:top w:w="0" w:type="dxa"/>
-        <w:left w:w="0" w:type="dxa"/>
-        <w:bottom w:w="0" w:type="dxa"/>
-        <w:right w:w="0" w:type="dxa"/>
-      </w:tblCellMar>
     </w:tblPr>
   </w:style>
   <w:style w:type="table" w:customStyle="1" w:styleId="a7">
@@ -13679,12 +12128,6 @@
     <w:tblPr>
       <w:tblStyleRowBandSize w:val="1"/>
       <w:tblStyleColBandSize w:val="1"/>
-      <w:tblCellMar>
-        <w:top w:w="0" w:type="dxa"/>
-        <w:left w:w="0" w:type="dxa"/>
-        <w:bottom w:w="0" w:type="dxa"/>
-        <w:right w:w="0" w:type="dxa"/>
-      </w:tblCellMar>
     </w:tblPr>
   </w:style>
   <w:style w:type="table" w:customStyle="1" w:styleId="a8">
@@ -13692,12 +12135,6 @@
     <w:tblPr>
       <w:tblStyleRowBandSize w:val="1"/>
       <w:tblStyleColBandSize w:val="1"/>
-      <w:tblCellMar>
-        <w:top w:w="0" w:type="dxa"/>
-        <w:left w:w="0" w:type="dxa"/>
-        <w:bottom w:w="0" w:type="dxa"/>
-        <w:right w:w="0" w:type="dxa"/>
-      </w:tblCellMar>
     </w:tblPr>
   </w:style>
   <w:style w:type="table" w:customStyle="1" w:styleId="a9">
@@ -13705,12 +12142,6 @@
     <w:tblPr>
       <w:tblStyleRowBandSize w:val="1"/>
       <w:tblStyleColBandSize w:val="1"/>
-      <w:tblCellMar>
-        <w:top w:w="0" w:type="dxa"/>
-        <w:left w:w="0" w:type="dxa"/>
-        <w:bottom w:w="0" w:type="dxa"/>
-        <w:right w:w="0" w:type="dxa"/>
-      </w:tblCellMar>
     </w:tblPr>
   </w:style>
   <w:style w:type="table" w:customStyle="1" w:styleId="aa">
@@ -13718,12 +12149,6 @@
     <w:tblPr>
       <w:tblStyleRowBandSize w:val="1"/>
       <w:tblStyleColBandSize w:val="1"/>
-      <w:tblCellMar>
-        <w:top w:w="0" w:type="dxa"/>
-        <w:left w:w="0" w:type="dxa"/>
-        <w:bottom w:w="0" w:type="dxa"/>
-        <w:right w:w="0" w:type="dxa"/>
-      </w:tblCellMar>
     </w:tblPr>
   </w:style>
   <w:style w:type="table" w:customStyle="1" w:styleId="ab">
@@ -13731,12 +12156,6 @@
     <w:tblPr>
       <w:tblStyleRowBandSize w:val="1"/>
       <w:tblStyleColBandSize w:val="1"/>
-      <w:tblCellMar>
-        <w:top w:w="0" w:type="dxa"/>
-        <w:left w:w="0" w:type="dxa"/>
-        <w:bottom w:w="0" w:type="dxa"/>
-        <w:right w:w="0" w:type="dxa"/>
-      </w:tblCellMar>
     </w:tblPr>
   </w:style>
   <w:style w:type="table" w:customStyle="1" w:styleId="ac">
@@ -13744,12 +12163,6 @@
     <w:tblPr>
       <w:tblStyleRowBandSize w:val="1"/>
       <w:tblStyleColBandSize w:val="1"/>
-      <w:tblCellMar>
-        <w:top w:w="0" w:type="dxa"/>
-        <w:left w:w="0" w:type="dxa"/>
-        <w:bottom w:w="0" w:type="dxa"/>
-        <w:right w:w="0" w:type="dxa"/>
-      </w:tblCellMar>
     </w:tblPr>
   </w:style>
   <w:style w:type="table" w:customStyle="1" w:styleId="ad">
@@ -13757,12 +12170,6 @@
     <w:tblPr>
       <w:tblStyleRowBandSize w:val="1"/>
       <w:tblStyleColBandSize w:val="1"/>
-      <w:tblCellMar>
-        <w:top w:w="0" w:type="dxa"/>
-        <w:left w:w="0" w:type="dxa"/>
-        <w:bottom w:w="0" w:type="dxa"/>
-        <w:right w:w="0" w:type="dxa"/>
-      </w:tblCellMar>
     </w:tblPr>
   </w:style>
   <w:style w:type="table" w:customStyle="1" w:styleId="ae">
@@ -13770,12 +12177,6 @@
     <w:tblPr>
       <w:tblStyleRowBandSize w:val="1"/>
       <w:tblStyleColBandSize w:val="1"/>
-      <w:tblCellMar>
-        <w:top w:w="0" w:type="dxa"/>
-        <w:left w:w="0" w:type="dxa"/>
-        <w:bottom w:w="0" w:type="dxa"/>
-        <w:right w:w="0" w:type="dxa"/>
-      </w:tblCellMar>
     </w:tblPr>
   </w:style>
   <w:style w:type="table" w:customStyle="1" w:styleId="af">
@@ -13783,12 +12184,6 @@
     <w:tblPr>
       <w:tblStyleRowBandSize w:val="1"/>
       <w:tblStyleColBandSize w:val="1"/>
-      <w:tblCellMar>
-        <w:top w:w="0" w:type="dxa"/>
-        <w:left w:w="0" w:type="dxa"/>
-        <w:bottom w:w="0" w:type="dxa"/>
-        <w:right w:w="0" w:type="dxa"/>
-      </w:tblCellMar>
     </w:tblPr>
   </w:style>
   <w:style w:type="table" w:customStyle="1" w:styleId="af0">
@@ -13796,12 +12191,6 @@
     <w:tblPr>
       <w:tblStyleRowBandSize w:val="1"/>
       <w:tblStyleColBandSize w:val="1"/>
-      <w:tblCellMar>
-        <w:top w:w="0" w:type="dxa"/>
-        <w:left w:w="0" w:type="dxa"/>
-        <w:bottom w:w="0" w:type="dxa"/>
-        <w:right w:w="0" w:type="dxa"/>
-      </w:tblCellMar>
     </w:tblPr>
   </w:style>
   <w:style w:type="table" w:customStyle="1" w:styleId="af1">
@@ -13809,12 +12198,6 @@
     <w:tblPr>
       <w:tblStyleRowBandSize w:val="1"/>
       <w:tblStyleColBandSize w:val="1"/>
-      <w:tblCellMar>
-        <w:top w:w="0" w:type="dxa"/>
-        <w:left w:w="0" w:type="dxa"/>
-        <w:bottom w:w="0" w:type="dxa"/>
-        <w:right w:w="0" w:type="dxa"/>
-      </w:tblCellMar>
     </w:tblPr>
   </w:style>
   <w:style w:type="table" w:customStyle="1" w:styleId="af2">
@@ -13822,12 +12205,6 @@
     <w:tblPr>
       <w:tblStyleRowBandSize w:val="1"/>
       <w:tblStyleColBandSize w:val="1"/>
-      <w:tblCellMar>
-        <w:top w:w="0" w:type="dxa"/>
-        <w:left w:w="0" w:type="dxa"/>
-        <w:bottom w:w="0" w:type="dxa"/>
-        <w:right w:w="0" w:type="dxa"/>
-      </w:tblCellMar>
     </w:tblPr>
   </w:style>
   <w:style w:type="table" w:customStyle="1" w:styleId="af3">
@@ -13835,12 +12212,6 @@
     <w:tblPr>
       <w:tblStyleRowBandSize w:val="1"/>
       <w:tblStyleColBandSize w:val="1"/>
-      <w:tblCellMar>
-        <w:top w:w="0" w:type="dxa"/>
-        <w:left w:w="0" w:type="dxa"/>
-        <w:bottom w:w="0" w:type="dxa"/>
-        <w:right w:w="0" w:type="dxa"/>
-      </w:tblCellMar>
     </w:tblPr>
   </w:style>
   <w:style w:type="table" w:customStyle="1" w:styleId="af4">
@@ -13848,12 +12219,6 @@
     <w:tblPr>
       <w:tblStyleRowBandSize w:val="1"/>
       <w:tblStyleColBandSize w:val="1"/>
-      <w:tblCellMar>
-        <w:top w:w="0" w:type="dxa"/>
-        <w:left w:w="0" w:type="dxa"/>
-        <w:bottom w:w="0" w:type="dxa"/>
-        <w:right w:w="0" w:type="dxa"/>
-      </w:tblCellMar>
     </w:tblPr>
   </w:style>
   <w:style w:type="table" w:customStyle="1" w:styleId="af5">
@@ -13861,12 +12226,6 @@
     <w:tblPr>
       <w:tblStyleRowBandSize w:val="1"/>
       <w:tblStyleColBandSize w:val="1"/>
-      <w:tblCellMar>
-        <w:top w:w="0" w:type="dxa"/>
-        <w:left w:w="0" w:type="dxa"/>
-        <w:bottom w:w="0" w:type="dxa"/>
-        <w:right w:w="0" w:type="dxa"/>
-      </w:tblCellMar>
     </w:tblPr>
   </w:style>
   <w:style w:type="table" w:customStyle="1" w:styleId="af6">
@@ -13874,12 +12233,6 @@
     <w:tblPr>
       <w:tblStyleRowBandSize w:val="1"/>
       <w:tblStyleColBandSize w:val="1"/>
-      <w:tblCellMar>
-        <w:top w:w="0" w:type="dxa"/>
-        <w:left w:w="0" w:type="dxa"/>
-        <w:bottom w:w="0" w:type="dxa"/>
-        <w:right w:w="0" w:type="dxa"/>
-      </w:tblCellMar>
     </w:tblPr>
   </w:style>
   <w:style w:type="paragraph" w:styleId="Paragraphedeliste">
@@ -14162,7 +12515,7 @@
 </file>
 
 <file path=customXml/itemProps1.xml><?xml version="1.0" encoding="utf-8"?>
-<ds:datastoreItem xmlns:ds="http://schemas.openxmlformats.org/officeDocument/2006/customXml" ds:itemID="{1C2CB764-C585-4F71-81DF-9EAD8EA88906}">
+<ds:datastoreItem xmlns:ds="http://schemas.openxmlformats.org/officeDocument/2006/customXml" ds:itemID="{6244F166-EF0E-497B-A23C-211FC2993207}">
   <ds:schemaRefs>
     <ds:schemaRef ds:uri="http://schemas.openxmlformats.org/officeDocument/2006/bibliography"/>
   </ds:schemaRefs>

</xml_diff>

<commit_message>
implement Handshake Client and Server side
</commit_message>
<xml_diff>
--- a/Docs/babel_rfc.docx
+++ b/Docs/babel_rfc.docx
@@ -82,8 +82,54 @@
           <w:color w:val="1155CC"/>
           <w:szCs w:val="22"/>
         </w:rPr>
-        <w:t>Simon Ninon – Navid Emad – Alain Nguyen – Davy Tran – Pierre Guego</w:t>
-      </w:r>
+        <w:t xml:space="preserve">Simon Ninon – Navid </w:t>
+      </w:r>
+      <w:proofErr w:type="spellStart"/>
+      <w:r>
+        <w:rPr>
+          <w:b/>
+          <w:color w:val="1155CC"/>
+          <w:szCs w:val="22"/>
+        </w:rPr>
+        <w:t>Emad</w:t>
+      </w:r>
+      <w:proofErr w:type="spellEnd"/>
+      <w:r>
+        <w:rPr>
+          <w:b/>
+          <w:color w:val="1155CC"/>
+          <w:szCs w:val="22"/>
+        </w:rPr>
+        <w:t xml:space="preserve"> – Alain Nguyen – Davy </w:t>
+      </w:r>
+      <w:proofErr w:type="spellStart"/>
+      <w:r>
+        <w:rPr>
+          <w:b/>
+          <w:color w:val="1155CC"/>
+          <w:szCs w:val="22"/>
+        </w:rPr>
+        <w:t>Tran</w:t>
+      </w:r>
+      <w:proofErr w:type="spellEnd"/>
+      <w:r>
+        <w:rPr>
+          <w:b/>
+          <w:color w:val="1155CC"/>
+          <w:szCs w:val="22"/>
+        </w:rPr>
+        <w:t xml:space="preserve"> – Pierre </w:t>
+      </w:r>
+      <w:proofErr w:type="spellStart"/>
+      <w:r>
+        <w:rPr>
+          <w:b/>
+          <w:color w:val="1155CC"/>
+          <w:szCs w:val="22"/>
+        </w:rPr>
+        <w:t>Guego</w:t>
+      </w:r>
+      <w:proofErr w:type="spellEnd"/>
     </w:p>
     <w:p>
       <w:pPr>
@@ -352,6 +398,7 @@
           <w:i/>
         </w:rPr>
       </w:pPr>
+      <w:proofErr w:type="spellStart"/>
       <w:r>
         <w:rPr>
           <w:b/>
@@ -359,18 +406,21 @@
         </w:rPr>
         <w:t>SoundPacket</w:t>
       </w:r>
+      <w:proofErr w:type="spellEnd"/>
     </w:p>
     <w:p/>
     <w:p>
       <w:r>
         <w:t>Les paquets audio sont formatés grâce à une structure “</w:t>
       </w:r>
+      <w:proofErr w:type="spellStart"/>
       <w:r>
         <w:rPr>
           <w:i/>
         </w:rPr>
         <w:t>SoundPacket</w:t>
       </w:r>
+      <w:proofErr w:type="spellEnd"/>
       <w:r>
         <w:t>”:</w:t>
       </w:r>
@@ -539,9 +589,11 @@
               <w:widowControl w:val="0"/>
               <w:spacing w:line="240" w:lineRule="auto"/>
             </w:pPr>
+            <w:proofErr w:type="spellStart"/>
             <w:r>
               <w:t>int</w:t>
             </w:r>
+            <w:proofErr w:type="spellEnd"/>
           </w:p>
         </w:tc>
         <w:tc>
@@ -559,9 +611,11 @@
               <w:widowControl w:val="0"/>
               <w:spacing w:line="240" w:lineRule="auto"/>
             </w:pPr>
+            <w:proofErr w:type="spellStart"/>
             <w:r>
               <w:t>magic_code</w:t>
             </w:r>
+            <w:proofErr w:type="spellEnd"/>
           </w:p>
         </w:tc>
         <w:tc>
@@ -580,7 +634,15 @@
               <w:spacing w:line="240" w:lineRule="auto"/>
             </w:pPr>
             <w:r>
-              <w:t xml:space="preserve">Permet de vérifier la validité du paquet. Le magic code doit valoir: </w:t>
+              <w:t xml:space="preserve">Permet de vérifier la validité du paquet. Le </w:t>
+            </w:r>
+            <w:proofErr w:type="spellStart"/>
+            <w:r>
+              <w:t>magic</w:t>
+            </w:r>
+            <w:proofErr w:type="spellEnd"/>
+            <w:r>
+              <w:t xml:space="preserve"> code doit valoir: </w:t>
             </w:r>
             <w:r>
               <w:rPr>
@@ -628,9 +690,11 @@
               <w:widowControl w:val="0"/>
               <w:spacing w:line="240" w:lineRule="auto"/>
             </w:pPr>
+            <w:proofErr w:type="spellStart"/>
             <w:r>
               <w:t>timestamp</w:t>
             </w:r>
+            <w:proofErr w:type="spellEnd"/>
           </w:p>
         </w:tc>
         <w:tc>
@@ -670,9 +734,11 @@
               <w:widowControl w:val="0"/>
               <w:spacing w:line="240" w:lineRule="auto"/>
             </w:pPr>
+            <w:proofErr w:type="spellStart"/>
             <w:r>
               <w:t>int</w:t>
             </w:r>
+            <w:proofErr w:type="spellEnd"/>
           </w:p>
         </w:tc>
         <w:tc>
@@ -690,9 +756,11 @@
               <w:widowControl w:val="0"/>
               <w:spacing w:line="240" w:lineRule="auto"/>
             </w:pPr>
+            <w:proofErr w:type="spellStart"/>
             <w:r>
               <w:t>soundSize</w:t>
             </w:r>
+            <w:proofErr w:type="spellEnd"/>
           </w:p>
         </w:tc>
         <w:tc>
@@ -711,7 +779,15 @@
               <w:spacing w:line="240" w:lineRule="auto"/>
             </w:pPr>
             <w:r>
-              <w:t>taille du paquet de son dans le buffer “sound”</w:t>
+              <w:t>taille du paquet de son dans le buffer “</w:t>
+            </w:r>
+            <w:proofErr w:type="spellStart"/>
+            <w:r>
+              <w:t>sound</w:t>
+            </w:r>
+            <w:proofErr w:type="spellEnd"/>
+            <w:r>
+              <w:t>”</w:t>
             </w:r>
           </w:p>
         </w:tc>
@@ -732,8 +808,13 @@
               <w:widowControl w:val="0"/>
               <w:spacing w:line="240" w:lineRule="auto"/>
             </w:pPr>
-            <w:r>
-              <w:t>char[500]</w:t>
+            <w:proofErr w:type="gramStart"/>
+            <w:r>
+              <w:t>char[</w:t>
+            </w:r>
+            <w:proofErr w:type="gramEnd"/>
+            <w:r>
+              <w:t>500]</w:t>
             </w:r>
           </w:p>
         </w:tc>
@@ -752,9 +833,11 @@
               <w:widowControl w:val="0"/>
               <w:spacing w:line="240" w:lineRule="auto"/>
             </w:pPr>
+            <w:proofErr w:type="spellStart"/>
             <w:r>
               <w:t>sound</w:t>
             </w:r>
+            <w:proofErr w:type="spellEnd"/>
           </w:p>
         </w:tc>
         <w:tc>
@@ -788,10 +871,32 @@
         <w:rPr>
           <w:i/>
         </w:rPr>
-        <w:t>#pragma pack</w:t>
-      </w:r>
-      <w:r>
-        <w:t>”. Cette directive permet de forcer le compilateur à ne pas faire de padding afin de ne pas avoir de soucis lors de la récupération et de l’envoie des paquets.</w:t>
+        <w:t>#</w:t>
+      </w:r>
+      <w:proofErr w:type="spellStart"/>
+      <w:r>
+        <w:rPr>
+          <w:i/>
+        </w:rPr>
+        <w:t>pragma</w:t>
+      </w:r>
+      <w:proofErr w:type="spellEnd"/>
+      <w:r>
+        <w:rPr>
+          <w:i/>
+        </w:rPr>
+        <w:t xml:space="preserve"> pack</w:t>
+      </w:r>
+      <w:r>
+        <w:t xml:space="preserve">”. Cette directive permet de forcer le compilateur à ne pas faire de </w:t>
+      </w:r>
+      <w:proofErr w:type="spellStart"/>
+      <w:r>
+        <w:t>padding</w:t>
+      </w:r>
+      <w:proofErr w:type="spellEnd"/>
+      <w:r>
+        <w:t xml:space="preserve"> afin de ne pas avoir de soucis lors de la récupération et de l’envoie des paquets.</w:t>
       </w:r>
     </w:p>
     <w:p/>
@@ -824,7 +929,23 @@
     </w:p>
     <w:p>
       <w:r>
-        <w:t>Tout paquet ne comportant pas le bon magic code ou ayant un timestamp inférieur au précédent paquet reçu ne doit pas être traité.</w:t>
+        <w:t xml:space="preserve">Tout paquet ne comportant pas le bon </w:t>
+      </w:r>
+      <w:proofErr w:type="spellStart"/>
+      <w:r>
+        <w:t>magic</w:t>
+      </w:r>
+      <w:proofErr w:type="spellEnd"/>
+      <w:r>
+        <w:t xml:space="preserve"> code ou ayant un </w:t>
+      </w:r>
+      <w:proofErr w:type="spellStart"/>
+      <w:r>
+        <w:t>timestamp</w:t>
+      </w:r>
+      <w:proofErr w:type="spellEnd"/>
+      <w:r>
+        <w:t xml:space="preserve"> inférieur au précédent paquet reçu ne doit pas être traité.</w:t>
       </w:r>
     </w:p>
     <w:p>
@@ -1084,9 +1205,11 @@
             <w:pPr>
               <w:spacing w:line="240" w:lineRule="auto"/>
             </w:pPr>
+            <w:proofErr w:type="spellStart"/>
             <w:r>
               <w:t>int</w:t>
             </w:r>
+            <w:proofErr w:type="spellEnd"/>
           </w:p>
         </w:tc>
         <w:tc>
@@ -1103,9 +1226,11 @@
             <w:pPr>
               <w:spacing w:line="240" w:lineRule="auto"/>
             </w:pPr>
+            <w:proofErr w:type="spellStart"/>
             <w:r>
               <w:t>magic_code</w:t>
             </w:r>
+            <w:proofErr w:type="spellEnd"/>
           </w:p>
         </w:tc>
         <w:tc>
@@ -1123,7 +1248,15 @@
               <w:spacing w:line="240" w:lineRule="auto"/>
             </w:pPr>
             <w:r>
-              <w:t xml:space="preserve">Permet de vérifier la validité du paquet. Le magic code doit valoir: </w:t>
+              <w:t xml:space="preserve">Permet de vérifier la validité du paquet. Le </w:t>
+            </w:r>
+            <w:proofErr w:type="spellStart"/>
+            <w:r>
+              <w:t>magic</w:t>
+            </w:r>
+            <w:proofErr w:type="spellEnd"/>
+            <w:r>
+              <w:t xml:space="preserve"> code doit valoir: </w:t>
             </w:r>
             <w:r>
               <w:rPr>
@@ -1150,9 +1283,11 @@
             <w:pPr>
               <w:spacing w:line="240" w:lineRule="auto"/>
             </w:pPr>
+            <w:proofErr w:type="spellStart"/>
             <w:r>
               <w:t>int</w:t>
             </w:r>
+            <w:proofErr w:type="spellEnd"/>
           </w:p>
         </w:tc>
         <w:tc>
@@ -1169,9 +1304,11 @@
             <w:pPr>
               <w:spacing w:line="240" w:lineRule="auto"/>
             </w:pPr>
+            <w:proofErr w:type="spellStart"/>
             <w:r>
               <w:t>instructionCode</w:t>
             </w:r>
+            <w:proofErr w:type="spellEnd"/>
           </w:p>
         </w:tc>
         <w:tc>
@@ -1261,12 +1398,14 @@
           <w:b/>
         </w:rPr>
       </w:pPr>
+      <w:proofErr w:type="spellStart"/>
       <w:r>
         <w:rPr>
           <w:b/>
         </w:rPr>
         <w:t>add</w:t>
       </w:r>
+      <w:proofErr w:type="spellEnd"/>
     </w:p>
     <w:p/>
     <w:p>
@@ -1437,8 +1576,13 @@
             <w:pPr>
               <w:spacing w:line="240" w:lineRule="auto"/>
             </w:pPr>
-            <w:r>
-              <w:t>char[256]</w:t>
+            <w:proofErr w:type="gramStart"/>
+            <w:r>
+              <w:t>char[</w:t>
+            </w:r>
+            <w:proofErr w:type="gramEnd"/>
+            <w:r>
+              <w:t>256]</w:t>
             </w:r>
           </w:p>
         </w:tc>
@@ -1456,9 +1600,11 @@
             <w:pPr>
               <w:spacing w:line="240" w:lineRule="auto"/>
             </w:pPr>
+            <w:proofErr w:type="spellStart"/>
             <w:r>
               <w:t>accountName</w:t>
             </w:r>
+            <w:proofErr w:type="spellEnd"/>
           </w:p>
         </w:tc>
         <w:tc>
@@ -1671,8 +1817,13 @@
             <w:pPr>
               <w:spacing w:line="240" w:lineRule="auto"/>
             </w:pPr>
-            <w:r>
-              <w:t>char[256]</w:t>
+            <w:proofErr w:type="gramStart"/>
+            <w:r>
+              <w:t>char[</w:t>
+            </w:r>
+            <w:proofErr w:type="gramEnd"/>
+            <w:r>
+              <w:t>256]</w:t>
             </w:r>
           </w:p>
         </w:tc>
@@ -1690,9 +1841,11 @@
             <w:pPr>
               <w:spacing w:line="240" w:lineRule="auto"/>
             </w:pPr>
+            <w:proofErr w:type="spellStart"/>
             <w:r>
               <w:t>accountName</w:t>
             </w:r>
+            <w:proofErr w:type="spellEnd"/>
           </w:p>
         </w:tc>
         <w:tc>
@@ -1729,12 +1882,14 @@
           <w:b/>
         </w:rPr>
       </w:pPr>
+      <w:proofErr w:type="spellStart"/>
       <w:r>
         <w:rPr>
           <w:b/>
         </w:rPr>
         <w:t>close_call</w:t>
       </w:r>
+      <w:proofErr w:type="spellEnd"/>
     </w:p>
     <w:p/>
     <w:p>
@@ -1908,8 +2063,13 @@
             <w:pPr>
               <w:spacing w:line="240" w:lineRule="auto"/>
             </w:pPr>
-            <w:r>
-              <w:t>char[256]</w:t>
+            <w:proofErr w:type="gramStart"/>
+            <w:r>
+              <w:t>char[</w:t>
+            </w:r>
+            <w:proofErr w:type="gramEnd"/>
+            <w:r>
+              <w:t>256]</w:t>
             </w:r>
           </w:p>
         </w:tc>
@@ -1927,9 +2087,11 @@
             <w:pPr>
               <w:spacing w:line="240" w:lineRule="auto"/>
             </w:pPr>
+            <w:proofErr w:type="spellStart"/>
             <w:r>
               <w:t>accountName</w:t>
             </w:r>
+            <w:proofErr w:type="spellEnd"/>
           </w:p>
         </w:tc>
         <w:tc>
@@ -1971,12 +2133,14 @@
           <w:b/>
         </w:rPr>
       </w:pPr>
+      <w:proofErr w:type="spellStart"/>
       <w:r>
         <w:rPr>
           <w:b/>
         </w:rPr>
         <w:t>del</w:t>
       </w:r>
+      <w:proofErr w:type="spellEnd"/>
     </w:p>
     <w:p/>
     <w:p>
@@ -2147,8 +2311,13 @@
             <w:pPr>
               <w:spacing w:line="240" w:lineRule="auto"/>
             </w:pPr>
-            <w:r>
-              <w:t>char[256]</w:t>
+            <w:proofErr w:type="gramStart"/>
+            <w:r>
+              <w:t>char[</w:t>
+            </w:r>
+            <w:proofErr w:type="gramEnd"/>
+            <w:r>
+              <w:t>256]</w:t>
             </w:r>
           </w:p>
         </w:tc>
@@ -2166,9 +2335,11 @@
             <w:pPr>
               <w:spacing w:line="240" w:lineRule="auto"/>
             </w:pPr>
+            <w:proofErr w:type="spellStart"/>
             <w:r>
               <w:t>accountName</w:t>
             </w:r>
+            <w:proofErr w:type="spellEnd"/>
           </w:p>
         </w:tc>
         <w:tc>
@@ -2384,8 +2555,13 @@
             <w:pPr>
               <w:spacing w:line="240" w:lineRule="auto"/>
             </w:pPr>
-            <w:r>
-              <w:t>char[256]</w:t>
+            <w:proofErr w:type="gramStart"/>
+            <w:r>
+              <w:t>char[</w:t>
+            </w:r>
+            <w:proofErr w:type="gramEnd"/>
+            <w:r>
+              <w:t>256]</w:t>
             </w:r>
           </w:p>
         </w:tc>
@@ -2403,9 +2579,11 @@
             <w:pPr>
               <w:spacing w:line="240" w:lineRule="auto"/>
             </w:pPr>
+            <w:proofErr w:type="spellStart"/>
             <w:r>
               <w:t>accountName</w:t>
             </w:r>
+            <w:proofErr w:type="spellEnd"/>
           </w:p>
         </w:tc>
         <w:tc>
@@ -2443,8 +2621,13 @@
             <w:pPr>
               <w:spacing w:line="240" w:lineRule="auto"/>
             </w:pPr>
-            <w:r>
-              <w:t>char[256]</w:t>
+            <w:proofErr w:type="gramStart"/>
+            <w:r>
+              <w:t>char[</w:t>
+            </w:r>
+            <w:proofErr w:type="gramEnd"/>
+            <w:r>
+              <w:t>256]</w:t>
             </w:r>
           </w:p>
         </w:tc>
@@ -2521,9 +2704,11 @@
             <w:pPr>
               <w:spacing w:line="240" w:lineRule="auto"/>
             </w:pPr>
+            <w:proofErr w:type="spellStart"/>
             <w:r>
               <w:t>status</w:t>
             </w:r>
+            <w:proofErr w:type="spellEnd"/>
           </w:p>
         </w:tc>
         <w:tc>
@@ -2550,7 +2735,15 @@
               <w:t>statuts</w:t>
             </w:r>
             <w:r>
-              <w:t xml:space="preserve"> correspond à un enum définit plus loin dans cette documentation</w:t>
+              <w:t xml:space="preserve"> correspond à un </w:t>
+            </w:r>
+            <w:proofErr w:type="spellStart"/>
+            <w:r>
+              <w:t>enum</w:t>
+            </w:r>
+            <w:proofErr w:type="spellEnd"/>
+            <w:r>
+              <w:t xml:space="preserve"> définit plus loin dans cette documentation</w:t>
             </w:r>
           </w:p>
         </w:tc>
@@ -2589,9 +2782,11 @@
             <w:pPr>
               <w:spacing w:line="240" w:lineRule="auto"/>
             </w:pPr>
+            <w:proofErr w:type="spellStart"/>
             <w:r>
               <w:t>isConnected</w:t>
             </w:r>
+            <w:proofErr w:type="spellEnd"/>
           </w:p>
         </w:tc>
         <w:tc>
@@ -2635,12 +2830,14 @@
           <w:b/>
         </w:rPr>
       </w:pPr>
+      <w:proofErr w:type="spellStart"/>
       <w:r>
         <w:rPr>
           <w:b/>
         </w:rPr>
         <w:t>send</w:t>
       </w:r>
+      <w:proofErr w:type="spellEnd"/>
     </w:p>
     <w:p/>
     <w:p>
@@ -2817,8 +3014,13 @@
             <w:pPr>
               <w:spacing w:line="240" w:lineRule="auto"/>
             </w:pPr>
-            <w:r>
-              <w:t>char[256]</w:t>
+            <w:proofErr w:type="gramStart"/>
+            <w:r>
+              <w:t>char[</w:t>
+            </w:r>
+            <w:proofErr w:type="gramEnd"/>
+            <w:r>
+              <w:t>256]</w:t>
             </w:r>
           </w:p>
         </w:tc>
@@ -2836,9 +3038,11 @@
             <w:pPr>
               <w:spacing w:line="240" w:lineRule="auto"/>
             </w:pPr>
+            <w:proofErr w:type="spellStart"/>
             <w:r>
               <w:t>accountName</w:t>
             </w:r>
+            <w:proofErr w:type="spellEnd"/>
           </w:p>
         </w:tc>
         <w:tc>
@@ -2876,8 +3080,13 @@
             <w:pPr>
               <w:spacing w:line="240" w:lineRule="auto"/>
             </w:pPr>
-            <w:r>
-              <w:t>char[4096]</w:t>
+            <w:proofErr w:type="gramStart"/>
+            <w:r>
+              <w:t>char[</w:t>
+            </w:r>
+            <w:proofErr w:type="gramEnd"/>
+            <w:r>
+              <w:t>4096]</w:t>
             </w:r>
           </w:p>
         </w:tc>
@@ -2895,9 +3104,11 @@
             <w:pPr>
               <w:spacing w:line="240" w:lineRule="auto"/>
             </w:pPr>
+            <w:proofErr w:type="spellStart"/>
             <w:r>
               <w:t>textMessage</w:t>
             </w:r>
+            <w:proofErr w:type="spellEnd"/>
           </w:p>
         </w:tc>
         <w:tc>
@@ -2934,12 +3145,14 @@
           <w:b/>
         </w:rPr>
       </w:pPr>
+      <w:proofErr w:type="spellStart"/>
       <w:r>
         <w:rPr>
           <w:b/>
         </w:rPr>
         <w:t>err</w:t>
       </w:r>
+      <w:proofErr w:type="spellEnd"/>
     </w:p>
     <w:p/>
     <w:p>
@@ -3116,9 +3329,11 @@
             <w:pPr>
               <w:spacing w:line="240" w:lineRule="auto"/>
             </w:pPr>
+            <w:proofErr w:type="spellStart"/>
             <w:r>
               <w:t>int</w:t>
             </w:r>
+            <w:proofErr w:type="spellEnd"/>
           </w:p>
         </w:tc>
         <w:tc>
@@ -3135,9 +3350,11 @@
             <w:pPr>
               <w:spacing w:line="240" w:lineRule="auto"/>
             </w:pPr>
+            <w:proofErr w:type="spellStart"/>
             <w:r>
               <w:t>instructionCode</w:t>
             </w:r>
+            <w:proofErr w:type="spellEnd"/>
           </w:p>
         </w:tc>
         <w:tc>
@@ -3155,7 +3372,15 @@
               <w:spacing w:line="240" w:lineRule="auto"/>
             </w:pPr>
             <w:r>
-              <w:t>numéro de l’instruction concernée. Cet attribut correspond à un enum définit plus loin dans cette documentation</w:t>
+              <w:t xml:space="preserve">numéro de l’instruction concernée. Cet attribut correspond à un </w:t>
+            </w:r>
+            <w:proofErr w:type="spellStart"/>
+            <w:r>
+              <w:t>enum</w:t>
+            </w:r>
+            <w:proofErr w:type="spellEnd"/>
+            <w:r>
+              <w:t xml:space="preserve"> définit plus loin dans cette documentation</w:t>
             </w:r>
           </w:p>
         </w:tc>
@@ -3175,9 +3400,11 @@
             <w:pPr>
               <w:spacing w:line="240" w:lineRule="auto"/>
             </w:pPr>
+            <w:proofErr w:type="spellStart"/>
             <w:r>
               <w:t>int</w:t>
             </w:r>
+            <w:proofErr w:type="spellEnd"/>
           </w:p>
         </w:tc>
         <w:tc>
@@ -3194,9 +3421,11 @@
             <w:pPr>
               <w:spacing w:line="240" w:lineRule="auto"/>
             </w:pPr>
+            <w:proofErr w:type="spellStart"/>
             <w:r>
               <w:t>errorCode</w:t>
             </w:r>
+            <w:proofErr w:type="spellEnd"/>
           </w:p>
         </w:tc>
         <w:tc>
@@ -3214,7 +3443,15 @@
               <w:spacing w:line="240" w:lineRule="auto"/>
             </w:pPr>
             <w:r>
-              <w:t>Code d’erreur. Cet attribut correspond à un enum définit plus loin dans cette documentation</w:t>
+              <w:t xml:space="preserve">Code d’erreur. Cet attribut correspond à un </w:t>
+            </w:r>
+            <w:proofErr w:type="spellStart"/>
+            <w:r>
+              <w:t>enum</w:t>
+            </w:r>
+            <w:proofErr w:type="spellEnd"/>
+            <w:r>
+              <w:t xml:space="preserve"> définit plus loin dans cette documentation</w:t>
             </w:r>
           </w:p>
         </w:tc>
@@ -3245,12 +3482,14 @@
           <w:b/>
         </w:rPr>
       </w:pPr>
+      <w:proofErr w:type="spellStart"/>
       <w:r>
         <w:rPr>
           <w:b/>
         </w:rPr>
         <w:t>accept_call</w:t>
       </w:r>
+      <w:proofErr w:type="spellEnd"/>
     </w:p>
     <w:p/>
     <w:p>
@@ -3448,8 +3687,13 @@
             <w:pPr>
               <w:spacing w:line="240" w:lineRule="auto"/>
             </w:pPr>
-            <w:r>
-              <w:t>char[256]</w:t>
+            <w:proofErr w:type="gramStart"/>
+            <w:r>
+              <w:t>char[</w:t>
+            </w:r>
+            <w:proofErr w:type="gramEnd"/>
+            <w:r>
+              <w:t>256]</w:t>
             </w:r>
           </w:p>
         </w:tc>
@@ -3467,9 +3711,11 @@
             <w:pPr>
               <w:spacing w:line="240" w:lineRule="auto"/>
             </w:pPr>
+            <w:proofErr w:type="spellStart"/>
             <w:r>
               <w:t>accountName</w:t>
             </w:r>
+            <w:proofErr w:type="spellEnd"/>
           </w:p>
         </w:tc>
         <w:tc>
@@ -3507,8 +3753,13 @@
             <w:pPr>
               <w:spacing w:line="240" w:lineRule="auto"/>
             </w:pPr>
-            <w:r>
-              <w:t>char[15]</w:t>
+            <w:proofErr w:type="gramStart"/>
+            <w:r>
+              <w:t>char[</w:t>
+            </w:r>
+            <w:proofErr w:type="gramEnd"/>
+            <w:r>
+              <w:t>15]</w:t>
             </w:r>
           </w:p>
         </w:tc>
@@ -3585,9 +3836,11 @@
             <w:pPr>
               <w:spacing w:line="240" w:lineRule="auto"/>
             </w:pPr>
+            <w:proofErr w:type="spellStart"/>
             <w:r>
               <w:t>hasAccepted</w:t>
             </w:r>
+            <w:proofErr w:type="spellEnd"/>
           </w:p>
         </w:tc>
         <w:tc>
@@ -3942,8 +4195,13 @@
             <w:pPr>
               <w:spacing w:line="240" w:lineRule="auto"/>
             </w:pPr>
-            <w:r>
-              <w:t>char[256]</w:t>
+            <w:proofErr w:type="gramStart"/>
+            <w:r>
+              <w:t>char[</w:t>
+            </w:r>
+            <w:proofErr w:type="gramEnd"/>
+            <w:r>
+              <w:t>256]</w:t>
             </w:r>
           </w:p>
         </w:tc>
@@ -3961,9 +4219,11 @@
             <w:pPr>
               <w:spacing w:line="240" w:lineRule="auto"/>
             </w:pPr>
+            <w:proofErr w:type="spellStart"/>
             <w:r>
               <w:t>accountName</w:t>
             </w:r>
+            <w:proofErr w:type="spellEnd"/>
           </w:p>
         </w:tc>
         <w:tc>
@@ -4001,8 +4261,13 @@
             <w:pPr>
               <w:spacing w:line="240" w:lineRule="auto"/>
             </w:pPr>
-            <w:r>
-              <w:t>char[256]</w:t>
+            <w:proofErr w:type="gramStart"/>
+            <w:r>
+              <w:t>char[</w:t>
+            </w:r>
+            <w:proofErr w:type="gramEnd"/>
+            <w:r>
+              <w:t>256]</w:t>
             </w:r>
           </w:p>
         </w:tc>
@@ -4060,8 +4325,13 @@
             <w:pPr>
               <w:spacing w:line="240" w:lineRule="auto"/>
             </w:pPr>
-            <w:r>
-              <w:t>char[256]</w:t>
+            <w:proofErr w:type="gramStart"/>
+            <w:r>
+              <w:t>char[</w:t>
+            </w:r>
+            <w:proofErr w:type="gramEnd"/>
+            <w:r>
+              <w:t>256]</w:t>
             </w:r>
           </w:p>
         </w:tc>
@@ -4079,9 +4349,11 @@
             <w:pPr>
               <w:spacing w:line="240" w:lineRule="auto"/>
             </w:pPr>
+            <w:proofErr w:type="spellStart"/>
             <w:r>
               <w:t>password</w:t>
             </w:r>
+            <w:proofErr w:type="spellEnd"/>
           </w:p>
         </w:tc>
         <w:tc>
@@ -4294,8 +4566,13 @@
             <w:pPr>
               <w:spacing w:line="240" w:lineRule="auto"/>
             </w:pPr>
-            <w:r>
-              <w:t>char[256]</w:t>
+            <w:proofErr w:type="gramStart"/>
+            <w:r>
+              <w:t>char[</w:t>
+            </w:r>
+            <w:proofErr w:type="gramEnd"/>
+            <w:r>
+              <w:t>256]</w:t>
             </w:r>
           </w:p>
         </w:tc>
@@ -4313,9 +4590,11 @@
             <w:pPr>
               <w:spacing w:line="240" w:lineRule="auto"/>
             </w:pPr>
+            <w:proofErr w:type="spellStart"/>
             <w:r>
               <w:t>accountName</w:t>
             </w:r>
+            <w:proofErr w:type="spellEnd"/>
           </w:p>
         </w:tc>
         <w:tc>
@@ -4353,8 +4632,13 @@
             <w:pPr>
               <w:spacing w:line="240" w:lineRule="auto"/>
             </w:pPr>
-            <w:r>
-              <w:t>char[256]</w:t>
+            <w:proofErr w:type="gramStart"/>
+            <w:r>
+              <w:t>char[</w:t>
+            </w:r>
+            <w:proofErr w:type="gramEnd"/>
+            <w:r>
+              <w:t>256]</w:t>
             </w:r>
           </w:p>
         </w:tc>
@@ -4372,9 +4656,11 @@
             <w:pPr>
               <w:spacing w:line="240" w:lineRule="auto"/>
             </w:pPr>
+            <w:proofErr w:type="spellStart"/>
             <w:r>
               <w:t>password</w:t>
             </w:r>
+            <w:proofErr w:type="spellEnd"/>
           </w:p>
         </w:tc>
         <w:tc>
@@ -4435,12 +4721,14 @@
           <w:b/>
         </w:rPr>
       </w:pPr>
+      <w:proofErr w:type="spellStart"/>
       <w:r>
         <w:rPr>
           <w:b/>
         </w:rPr>
         <w:t>list</w:t>
       </w:r>
+      <w:proofErr w:type="spellEnd"/>
     </w:p>
     <w:p/>
     <w:p>
@@ -4696,8 +4984,13 @@
             <w:pPr>
               <w:spacing w:line="240" w:lineRule="auto"/>
             </w:pPr>
-            <w:r>
-              <w:t>char[256]</w:t>
+            <w:proofErr w:type="gramStart"/>
+            <w:r>
+              <w:t>char[</w:t>
+            </w:r>
+            <w:proofErr w:type="gramEnd"/>
+            <w:r>
+              <w:t>256]</w:t>
             </w:r>
           </w:p>
         </w:tc>
@@ -4715,9 +5008,11 @@
             <w:pPr>
               <w:spacing w:line="240" w:lineRule="auto"/>
             </w:pPr>
+            <w:proofErr w:type="spellStart"/>
             <w:r>
               <w:t>accountName</w:t>
             </w:r>
+            <w:proofErr w:type="spellEnd"/>
           </w:p>
         </w:tc>
         <w:tc>
@@ -4754,12 +5049,14 @@
           <w:b/>
         </w:rPr>
       </w:pPr>
+      <w:proofErr w:type="spellStart"/>
       <w:r>
         <w:rPr>
           <w:b/>
         </w:rPr>
         <w:t>add</w:t>
       </w:r>
+      <w:proofErr w:type="spellEnd"/>
     </w:p>
     <w:p/>
     <w:p>
@@ -4936,8 +5233,13 @@
             <w:pPr>
               <w:spacing w:line="240" w:lineRule="auto"/>
             </w:pPr>
-            <w:r>
-              <w:t>char[256]</w:t>
+            <w:proofErr w:type="gramStart"/>
+            <w:r>
+              <w:t>char[</w:t>
+            </w:r>
+            <w:proofErr w:type="gramEnd"/>
+            <w:r>
+              <w:t>256]</w:t>
             </w:r>
           </w:p>
         </w:tc>
@@ -4955,9 +5257,11 @@
             <w:pPr>
               <w:spacing w:line="240" w:lineRule="auto"/>
             </w:pPr>
+            <w:proofErr w:type="spellStart"/>
             <w:r>
               <w:t>accountName</w:t>
             </w:r>
+            <w:proofErr w:type="spellEnd"/>
           </w:p>
         </w:tc>
         <w:tc>
@@ -5001,12 +5305,14 @@
           <w:b/>
         </w:rPr>
       </w:pPr>
+      <w:proofErr w:type="spellStart"/>
       <w:r>
         <w:rPr>
           <w:b/>
         </w:rPr>
         <w:t>accept_add</w:t>
       </w:r>
+      <w:proofErr w:type="spellEnd"/>
     </w:p>
     <w:p/>
     <w:p>
@@ -5183,8 +5489,13 @@
             <w:pPr>
               <w:spacing w:line="240" w:lineRule="auto"/>
             </w:pPr>
-            <w:r>
-              <w:t>char[256]</w:t>
+            <w:proofErr w:type="gramStart"/>
+            <w:r>
+              <w:t>char[</w:t>
+            </w:r>
+            <w:proofErr w:type="gramEnd"/>
+            <w:r>
+              <w:t>256]</w:t>
             </w:r>
           </w:p>
         </w:tc>
@@ -5202,9 +5513,11 @@
             <w:pPr>
               <w:spacing w:line="240" w:lineRule="auto"/>
             </w:pPr>
+            <w:proofErr w:type="spellStart"/>
             <w:r>
               <w:t>accountName</w:t>
             </w:r>
+            <w:proofErr w:type="spellEnd"/>
           </w:p>
         </w:tc>
         <w:tc>
@@ -5261,9 +5574,11 @@
             <w:pPr>
               <w:spacing w:line="240" w:lineRule="auto"/>
             </w:pPr>
+            <w:proofErr w:type="spellStart"/>
             <w:r>
               <w:t>hasAccepted</w:t>
             </w:r>
+            <w:proofErr w:type="spellEnd"/>
           </w:p>
         </w:tc>
         <w:tc>
@@ -5479,8 +5794,13 @@
             <w:pPr>
               <w:spacing w:line="240" w:lineRule="auto"/>
             </w:pPr>
-            <w:r>
-              <w:t>char[256]</w:t>
+            <w:proofErr w:type="gramStart"/>
+            <w:r>
+              <w:t>char[</w:t>
+            </w:r>
+            <w:proofErr w:type="gramEnd"/>
+            <w:r>
+              <w:t>256]</w:t>
             </w:r>
           </w:p>
         </w:tc>
@@ -5498,9 +5818,11 @@
             <w:pPr>
               <w:spacing w:line="240" w:lineRule="auto"/>
             </w:pPr>
+            <w:proofErr w:type="spellStart"/>
             <w:r>
               <w:t>accountName</w:t>
             </w:r>
+            <w:proofErr w:type="spellEnd"/>
           </w:p>
         </w:tc>
         <w:tc>
@@ -5537,12 +5859,14 @@
           <w:b/>
         </w:rPr>
       </w:pPr>
+      <w:proofErr w:type="spellStart"/>
       <w:r>
         <w:rPr>
           <w:b/>
         </w:rPr>
         <w:t>accept_call</w:t>
       </w:r>
+      <w:proofErr w:type="spellEnd"/>
     </w:p>
     <w:p/>
     <w:p>
@@ -5713,8 +6037,13 @@
             <w:pPr>
               <w:spacing w:line="240" w:lineRule="auto"/>
             </w:pPr>
-            <w:r>
-              <w:t>char[256]</w:t>
+            <w:proofErr w:type="gramStart"/>
+            <w:r>
+              <w:t>char[</w:t>
+            </w:r>
+            <w:proofErr w:type="gramEnd"/>
+            <w:r>
+              <w:t>256]</w:t>
             </w:r>
           </w:p>
         </w:tc>
@@ -5732,9 +6061,11 @@
             <w:pPr>
               <w:spacing w:line="240" w:lineRule="auto"/>
             </w:pPr>
+            <w:proofErr w:type="spellStart"/>
             <w:r>
               <w:t>accountName</w:t>
             </w:r>
+            <w:proofErr w:type="spellEnd"/>
           </w:p>
         </w:tc>
         <w:tc>
@@ -5791,9 +6122,11 @@
             <w:pPr>
               <w:spacing w:line="240" w:lineRule="auto"/>
             </w:pPr>
+            <w:proofErr w:type="spellStart"/>
             <w:r>
               <w:t>hasAccepted</w:t>
             </w:r>
+            <w:proofErr w:type="spellEnd"/>
           </w:p>
         </w:tc>
         <w:tc>
@@ -5829,12 +6162,14 @@
           <w:b/>
         </w:rPr>
       </w:pPr>
+      <w:proofErr w:type="spellStart"/>
       <w:r>
         <w:rPr>
           <w:b/>
         </w:rPr>
         <w:t>close_call</w:t>
       </w:r>
+      <w:proofErr w:type="spellEnd"/>
     </w:p>
     <w:p/>
     <w:p>
@@ -6005,8 +6340,13 @@
             <w:pPr>
               <w:spacing w:line="240" w:lineRule="auto"/>
             </w:pPr>
-            <w:r>
-              <w:t>char[256]</w:t>
+            <w:proofErr w:type="gramStart"/>
+            <w:r>
+              <w:t>char[</w:t>
+            </w:r>
+            <w:proofErr w:type="gramEnd"/>
+            <w:r>
+              <w:t>256]</w:t>
             </w:r>
           </w:p>
         </w:tc>
@@ -6024,9 +6364,11 @@
             <w:pPr>
               <w:spacing w:line="240" w:lineRule="auto"/>
             </w:pPr>
+            <w:proofErr w:type="spellStart"/>
             <w:r>
               <w:t>accountName</w:t>
             </w:r>
+            <w:proofErr w:type="spellEnd"/>
           </w:p>
         </w:tc>
         <w:tc>
@@ -6063,12 +6405,14 @@
           <w:b/>
         </w:rPr>
       </w:pPr>
+      <w:proofErr w:type="spellStart"/>
       <w:r>
         <w:rPr>
           <w:b/>
         </w:rPr>
         <w:t>del</w:t>
       </w:r>
+      <w:proofErr w:type="spellEnd"/>
     </w:p>
     <w:p/>
     <w:p>
@@ -6239,8 +6583,13 @@
             <w:pPr>
               <w:spacing w:line="240" w:lineRule="auto"/>
             </w:pPr>
-            <w:r>
-              <w:t>char[256]</w:t>
+            <w:proofErr w:type="gramStart"/>
+            <w:r>
+              <w:t>char[</w:t>
+            </w:r>
+            <w:proofErr w:type="gramEnd"/>
+            <w:r>
+              <w:t>256]</w:t>
             </w:r>
           </w:p>
         </w:tc>
@@ -6258,9 +6607,11 @@
             <w:pPr>
               <w:spacing w:line="240" w:lineRule="auto"/>
             </w:pPr>
+            <w:proofErr w:type="spellStart"/>
             <w:r>
               <w:t>accountName</w:t>
             </w:r>
+            <w:proofErr w:type="spellEnd"/>
           </w:p>
         </w:tc>
         <w:tc>
@@ -6592,8 +6943,13 @@
             <w:pPr>
               <w:spacing w:line="240" w:lineRule="auto"/>
             </w:pPr>
-            <w:r>
-              <w:t>char[256]</w:t>
+            <w:proofErr w:type="gramStart"/>
+            <w:r>
+              <w:t>char[</w:t>
+            </w:r>
+            <w:proofErr w:type="gramEnd"/>
+            <w:r>
+              <w:t>256]</w:t>
             </w:r>
           </w:p>
         </w:tc>
@@ -6611,9 +6967,11 @@
             <w:pPr>
               <w:spacing w:line="240" w:lineRule="auto"/>
             </w:pPr>
+            <w:proofErr w:type="spellStart"/>
             <w:r>
               <w:t>accountName</w:t>
             </w:r>
+            <w:proofErr w:type="spellEnd"/>
           </w:p>
         </w:tc>
         <w:tc>
@@ -6651,8 +7009,13 @@
             <w:pPr>
               <w:spacing w:line="240" w:lineRule="auto"/>
             </w:pPr>
-            <w:r>
-              <w:t>char[256]</w:t>
+            <w:proofErr w:type="gramStart"/>
+            <w:r>
+              <w:t>char[</w:t>
+            </w:r>
+            <w:proofErr w:type="gramEnd"/>
+            <w:r>
+              <w:t>256]</w:t>
             </w:r>
           </w:p>
         </w:tc>
@@ -6710,8 +7073,13 @@
             <w:pPr>
               <w:spacing w:line="240" w:lineRule="auto"/>
             </w:pPr>
-            <w:r>
-              <w:t>char[256]</w:t>
+            <w:proofErr w:type="gramStart"/>
+            <w:r>
+              <w:t>char[</w:t>
+            </w:r>
+            <w:proofErr w:type="gramEnd"/>
+            <w:r>
+              <w:t>256]</w:t>
             </w:r>
           </w:p>
         </w:tc>
@@ -6729,9 +7097,11 @@
             <w:pPr>
               <w:spacing w:line="240" w:lineRule="auto"/>
             </w:pPr>
+            <w:proofErr w:type="spellStart"/>
             <w:r>
               <w:t>password</w:t>
             </w:r>
+            <w:proofErr w:type="spellEnd"/>
           </w:p>
         </w:tc>
         <w:tc>
@@ -6788,9 +7158,11 @@
             <w:pPr>
               <w:spacing w:line="240" w:lineRule="auto"/>
             </w:pPr>
+            <w:proofErr w:type="spellStart"/>
             <w:r>
               <w:t>status</w:t>
             </w:r>
+            <w:proofErr w:type="spellEnd"/>
           </w:p>
         </w:tc>
         <w:tc>
@@ -6808,7 +7180,31 @@
               <w:spacing w:line="240" w:lineRule="auto"/>
             </w:pPr>
             <w:r>
-              <w:t>nouveau status. Le status correspond à un enum définit plus bas dans cette documentation</w:t>
+              <w:t xml:space="preserve">nouveau </w:t>
+            </w:r>
+            <w:proofErr w:type="spellStart"/>
+            <w:r>
+              <w:t>status</w:t>
+            </w:r>
+            <w:proofErr w:type="spellEnd"/>
+            <w:r>
+              <w:t xml:space="preserve">. Le </w:t>
+            </w:r>
+            <w:proofErr w:type="spellStart"/>
+            <w:r>
+              <w:t>status</w:t>
+            </w:r>
+            <w:proofErr w:type="spellEnd"/>
+            <w:r>
+              <w:t xml:space="preserve"> correspond à un </w:t>
+            </w:r>
+            <w:proofErr w:type="spellStart"/>
+            <w:r>
+              <w:t>enum</w:t>
+            </w:r>
+            <w:proofErr w:type="spellEnd"/>
+            <w:r>
+              <w:t xml:space="preserve"> définit plus bas dans cette documentation</w:t>
             </w:r>
           </w:p>
         </w:tc>
@@ -6827,12 +7223,14 @@
           <w:b/>
         </w:rPr>
       </w:pPr>
+      <w:proofErr w:type="spellStart"/>
       <w:r>
         <w:rPr>
           <w:b/>
         </w:rPr>
         <w:t>send</w:t>
       </w:r>
+      <w:proofErr w:type="spellEnd"/>
     </w:p>
     <w:p/>
     <w:p>
@@ -7001,8 +7399,13 @@
             <w:pPr>
               <w:spacing w:line="240" w:lineRule="auto"/>
             </w:pPr>
-            <w:r>
-              <w:t>char[256]</w:t>
+            <w:proofErr w:type="gramStart"/>
+            <w:r>
+              <w:t>char[</w:t>
+            </w:r>
+            <w:proofErr w:type="gramEnd"/>
+            <w:r>
+              <w:t>256]</w:t>
             </w:r>
           </w:p>
         </w:tc>
@@ -7020,9 +7423,11 @@
             <w:pPr>
               <w:spacing w:line="240" w:lineRule="auto"/>
             </w:pPr>
+            <w:proofErr w:type="spellStart"/>
             <w:r>
               <w:t>accountName</w:t>
             </w:r>
+            <w:proofErr w:type="spellEnd"/>
           </w:p>
         </w:tc>
         <w:tc>
@@ -7060,8 +7465,13 @@
             <w:pPr>
               <w:spacing w:line="240" w:lineRule="auto"/>
             </w:pPr>
-            <w:r>
-              <w:t>char[4096]</w:t>
+            <w:proofErr w:type="gramStart"/>
+            <w:r>
+              <w:t>char[</w:t>
+            </w:r>
+            <w:proofErr w:type="gramEnd"/>
+            <w:r>
+              <w:t>4096]</w:t>
             </w:r>
           </w:p>
         </w:tc>
@@ -7079,9 +7489,11 @@
             <w:pPr>
               <w:spacing w:line="240" w:lineRule="auto"/>
             </w:pPr>
+            <w:proofErr w:type="spellStart"/>
             <w:r>
               <w:t>textMessage</w:t>
             </w:r>
+            <w:proofErr w:type="spellEnd"/>
           </w:p>
         </w:tc>
         <w:tc>
@@ -7169,7 +7581,15 @@
         <w:t>e serveur renvoi</w:t>
       </w:r>
       <w:r>
-        <w:t>e la commande “err” au Client 1.</w:t>
+        <w:t>e la commande “</w:t>
+      </w:r>
+      <w:proofErr w:type="spellStart"/>
+      <w:r>
+        <w:t>err</w:t>
+      </w:r>
+      <w:proofErr w:type="spellEnd"/>
+      <w:r>
+        <w:t>” au Client 1.</w:t>
       </w:r>
     </w:p>
     <w:p/>
@@ -7203,7 +7623,15 @@
         <w:t>i</w:t>
       </w:r>
       <w:r>
-        <w:t>e la commande “err” au Client 1.</w:t>
+        <w:t>e la commande “</w:t>
+      </w:r>
+      <w:proofErr w:type="spellStart"/>
+      <w:r>
+        <w:t>err</w:t>
+      </w:r>
+      <w:proofErr w:type="spellEnd"/>
+      <w:r>
+        <w:t>” au Client 1.</w:t>
       </w:r>
     </w:p>
     <w:p>
@@ -7242,7 +7670,15 @@
         <w:t>Client 1 envoi</w:t>
       </w:r>
       <w:r>
-        <w:t>e la commande “add” au serveur.</w:t>
+        <w:t>e la commande “</w:t>
+      </w:r>
+      <w:proofErr w:type="spellStart"/>
+      <w:r>
+        <w:t>add</w:t>
+      </w:r>
+      <w:proofErr w:type="spellEnd"/>
+      <w:r>
+        <w:t>” au serveur.</w:t>
       </w:r>
     </w:p>
     <w:p>
@@ -7250,12 +7686,28 @@
         <w:t>Le serveur renvoi</w:t>
       </w:r>
       <w:r>
-        <w:t>e “err” au Client 1.</w:t>
-      </w:r>
-    </w:p>
-    <w:p>
-      <w:r>
-        <w:t>En cas de succès, le serveur envoyé la commande “accept_add” au Client 2.</w:t>
+        <w:t>e “</w:t>
+      </w:r>
+      <w:proofErr w:type="spellStart"/>
+      <w:r>
+        <w:t>err</w:t>
+      </w:r>
+      <w:proofErr w:type="spellEnd"/>
+      <w:r>
+        <w:t>” au Client 1.</w:t>
+      </w:r>
+    </w:p>
+    <w:p>
+      <w:r>
+        <w:t>En cas de succès, le serveur envoyé la commande “</w:t>
+      </w:r>
+      <w:proofErr w:type="spellStart"/>
+      <w:r>
+        <w:t>accept_add</w:t>
+      </w:r>
+      <w:proofErr w:type="spellEnd"/>
+      <w:r>
+        <w:t>” au Client 2.</w:t>
       </w:r>
     </w:p>
     <w:p/>
@@ -7278,7 +7730,15 @@
         <w:t>Client 1 envoi</w:t>
       </w:r>
       <w:r>
-        <w:t>e la commande “accept_add” au serveur.</w:t>
+        <w:t>e la commande “</w:t>
+      </w:r>
+      <w:proofErr w:type="spellStart"/>
+      <w:r>
+        <w:t>accept_add</w:t>
+      </w:r>
+      <w:proofErr w:type="spellEnd"/>
+      <w:r>
+        <w:t>” au serveur.</w:t>
       </w:r>
     </w:p>
     <w:p>
@@ -7286,7 +7746,15 @@
         <w:t>Le serveur renvoi</w:t>
       </w:r>
       <w:r>
-        <w:t>e “err” au Client 1.</w:t>
+        <w:t>e “</w:t>
+      </w:r>
+      <w:proofErr w:type="spellStart"/>
+      <w:r>
+        <w:t>err</w:t>
+      </w:r>
+      <w:proofErr w:type="spellEnd"/>
+      <w:r>
+        <w:t>” au Client 1.</w:t>
       </w:r>
     </w:p>
     <w:p>
@@ -7323,7 +7791,15 @@
         <w:t>i</w:t>
       </w:r>
       <w:r>
-        <w:t>e la commande “del” au serveur.</w:t>
+        <w:t>e la commande “</w:t>
+      </w:r>
+      <w:proofErr w:type="spellStart"/>
+      <w:r>
+        <w:t>del</w:t>
+      </w:r>
+      <w:proofErr w:type="spellEnd"/>
+      <w:r>
+        <w:t>” au serveur.</w:t>
       </w:r>
     </w:p>
     <w:p>
@@ -7331,7 +7807,15 @@
         <w:t>Le serveur renvoi</w:t>
       </w:r>
       <w:r>
-        <w:t>e la commande “err” au client 1.</w:t>
+        <w:t>e la commande “</w:t>
+      </w:r>
+      <w:proofErr w:type="spellStart"/>
+      <w:r>
+        <w:t>err</w:t>
+      </w:r>
+      <w:proofErr w:type="spellEnd"/>
+      <w:r>
+        <w:t>” au client 1.</w:t>
       </w:r>
     </w:p>
     <w:p>
@@ -7342,7 +7826,15 @@
         <w:t xml:space="preserve"> cas de succès, le serveur envoi</w:t>
       </w:r>
       <w:r>
-        <w:t>e la commande “del” au 2 clients.</w:t>
+        <w:t>e la commande “</w:t>
+      </w:r>
+      <w:proofErr w:type="spellStart"/>
+      <w:r>
+        <w:t>del</w:t>
+      </w:r>
+      <w:proofErr w:type="spellEnd"/>
+      <w:r>
+        <w:t>” au 2 clients.</w:t>
       </w:r>
     </w:p>
     <w:p/>
@@ -7379,7 +7871,15 @@
         <w:t>Le serveur renvoi</w:t>
       </w:r>
       <w:r>
-        <w:t>e la commande “err” au client 1.</w:t>
+        <w:t>e la commande “</w:t>
+      </w:r>
+      <w:proofErr w:type="spellStart"/>
+      <w:r>
+        <w:t>err</w:t>
+      </w:r>
+      <w:proofErr w:type="spellEnd"/>
+      <w:r>
+        <w:t>” au client 1.</w:t>
       </w:r>
     </w:p>
     <w:p>
@@ -7390,7 +7890,15 @@
         <w:t>cas des succès, le serveur envoi</w:t>
       </w:r>
       <w:r>
-        <w:t>e la commande “accept_call” au client 2.</w:t>
+        <w:t>e la commande “</w:t>
+      </w:r>
+      <w:proofErr w:type="spellStart"/>
+      <w:r>
+        <w:t>accept_call</w:t>
+      </w:r>
+      <w:proofErr w:type="spellEnd"/>
+      <w:r>
+        <w:t>” au client 2.</w:t>
       </w:r>
     </w:p>
     <w:p/>
@@ -7416,7 +7924,15 @@
         <w:t>i</w:t>
       </w:r>
       <w:r>
-        <w:t>e la commande “accept_call” au serveur.</w:t>
+        <w:t>e la commande “</w:t>
+      </w:r>
+      <w:proofErr w:type="spellStart"/>
+      <w:r>
+        <w:t>accept_call</w:t>
+      </w:r>
+      <w:proofErr w:type="spellEnd"/>
+      <w:r>
+        <w:t>” au serveur.</w:t>
       </w:r>
     </w:p>
     <w:p>
@@ -7424,7 +7940,15 @@
         <w:t>Le serveur renvoi</w:t>
       </w:r>
       <w:r>
-        <w:t>e la commande “err” au client 1.</w:t>
+        <w:t>e la commande “</w:t>
+      </w:r>
+      <w:proofErr w:type="spellStart"/>
+      <w:r>
+        <w:t>err</w:t>
+      </w:r>
+      <w:proofErr w:type="spellEnd"/>
+      <w:r>
+        <w:t>” au client 1.</w:t>
       </w:r>
     </w:p>
     <w:p>
@@ -7442,7 +7966,15 @@
         <w:contextualSpacing/>
       </w:pPr>
       <w:r>
-        <w:t>client 1 a accepté: le serveur envoie la commande “accept_call” aux deux clients</w:t>
+        <w:t>client 1 a accepté: le serveur envoie la commande “</w:t>
+      </w:r>
+      <w:proofErr w:type="spellStart"/>
+      <w:r>
+        <w:t>accept_call</w:t>
+      </w:r>
+      <w:proofErr w:type="spellEnd"/>
+      <w:r>
+        <w:t>” aux deux clients</w:t>
       </w:r>
     </w:p>
     <w:p>
@@ -7455,7 +7987,15 @@
         <w:contextualSpacing/>
       </w:pPr>
       <w:r>
-        <w:t>client 1 a refusé: le serveur envoie la commande “accept_call” à client 2.</w:t>
+        <w:t>client 1 a refusé: le serveur envoie la commande “</w:t>
+      </w:r>
+      <w:proofErr w:type="spellStart"/>
+      <w:r>
+        <w:t>accept_call</w:t>
+      </w:r>
+      <w:proofErr w:type="spellEnd"/>
+      <w:r>
+        <w:t>” à client 2.</w:t>
       </w:r>
     </w:p>
     <w:p/>
@@ -7475,17 +8015,41 @@
     <w:p/>
     <w:p>
       <w:r>
-        <w:t>Client 1 envoie la commande “close_call” au serveur.</w:t>
-      </w:r>
-    </w:p>
-    <w:p>
-      <w:r>
-        <w:t>Le serveur renvoie la commande “err” à client 1.</w:t>
-      </w:r>
-    </w:p>
-    <w:p>
-      <w:r>
-        <w:t>En cas de succès, le serveur envoie la commande “close_call” aux 2 clients.</w:t>
+        <w:t>Client 1 envoie la commande “</w:t>
+      </w:r>
+      <w:proofErr w:type="spellStart"/>
+      <w:r>
+        <w:t>close_call</w:t>
+      </w:r>
+      <w:proofErr w:type="spellEnd"/>
+      <w:r>
+        <w:t>” au serveur.</w:t>
+      </w:r>
+    </w:p>
+    <w:p>
+      <w:r>
+        <w:t>Le serveur renvoie la commande “</w:t>
+      </w:r>
+      <w:proofErr w:type="spellStart"/>
+      <w:r>
+        <w:t>err</w:t>
+      </w:r>
+      <w:proofErr w:type="spellEnd"/>
+      <w:r>
+        <w:t>” à client 1.</w:t>
+      </w:r>
+    </w:p>
+    <w:p>
+      <w:r>
+        <w:t>En cas de succès, le serveur envoie la commande “</w:t>
+      </w:r>
+      <w:proofErr w:type="spellStart"/>
+      <w:r>
+        <w:t>close_call</w:t>
+      </w:r>
+      <w:proofErr w:type="spellEnd"/>
+      <w:r>
+        <w:t>” aux 2 clients.</w:t>
       </w:r>
     </w:p>
     <w:p/>
@@ -7505,17 +8069,41 @@
     <w:p/>
     <w:p>
       <w:r>
-        <w:t>Client 1 envoie la commande “send” au serveur.</w:t>
-      </w:r>
-    </w:p>
-    <w:p>
-      <w:r>
-        <w:t>Le serveur renvoie la commande “err” à client 1.</w:t>
-      </w:r>
-    </w:p>
-    <w:p>
-      <w:r>
-        <w:t>En cas de succès, le serveur envoie la commande “send” à client 2.</w:t>
+        <w:t>Client 1 envoie la commande “</w:t>
+      </w:r>
+      <w:proofErr w:type="spellStart"/>
+      <w:r>
+        <w:t>send</w:t>
+      </w:r>
+      <w:proofErr w:type="spellEnd"/>
+      <w:r>
+        <w:t>” au serveur.</w:t>
+      </w:r>
+    </w:p>
+    <w:p>
+      <w:r>
+        <w:t>Le serveur renvoie la commande “</w:t>
+      </w:r>
+      <w:proofErr w:type="spellStart"/>
+      <w:r>
+        <w:t>err</w:t>
+      </w:r>
+      <w:proofErr w:type="spellEnd"/>
+      <w:r>
+        <w:t>” à client 1.</w:t>
+      </w:r>
+    </w:p>
+    <w:p>
+      <w:r>
+        <w:t>En cas de succès, le serveur envoie la commande “</w:t>
+      </w:r>
+      <w:proofErr w:type="spellStart"/>
+      <w:r>
+        <w:t>send</w:t>
+      </w:r>
+      <w:proofErr w:type="spellEnd"/>
+      <w:r>
+        <w:t>” à client 2.</w:t>
       </w:r>
     </w:p>
     <w:p/>
@@ -7540,7 +8128,15 @@
     </w:p>
     <w:p>
       <w:r>
-        <w:t>Le serveur renvoie la commande “err” à client 1.</w:t>
+        <w:t>Le serveur renvoie la commande “</w:t>
+      </w:r>
+      <w:proofErr w:type="spellStart"/>
+      <w:r>
+        <w:t>err</w:t>
+      </w:r>
+      <w:proofErr w:type="spellEnd"/>
+      <w:r>
+        <w:t>” à client 1.</w:t>
       </w:r>
     </w:p>
     <w:p>
@@ -7570,7 +8166,15 @@
     </w:p>
     <w:p>
       <w:r>
-        <w:t>Le serveur renvoie la commande “err” à client 1.</w:t>
+        <w:t>Le serveur renvoie la commande “</w:t>
+      </w:r>
+      <w:proofErr w:type="spellStart"/>
+      <w:r>
+        <w:t>err</w:t>
+      </w:r>
+      <w:proofErr w:type="spellEnd"/>
+      <w:r>
+        <w:t>” à client 1.</w:t>
       </w:r>
     </w:p>
     <w:p>
@@ -7848,9 +8452,11 @@
               <w:widowControl w:val="0"/>
               <w:spacing w:line="240" w:lineRule="auto"/>
             </w:pPr>
+            <w:proofErr w:type="spellStart"/>
             <w:r>
               <w:t>list</w:t>
             </w:r>
+            <w:proofErr w:type="spellEnd"/>
           </w:p>
         </w:tc>
       </w:tr>
@@ -7932,9 +8538,11 @@
               <w:widowControl w:val="0"/>
               <w:spacing w:line="240" w:lineRule="auto"/>
             </w:pPr>
+            <w:proofErr w:type="spellStart"/>
             <w:r>
               <w:t>add</w:t>
             </w:r>
+            <w:proofErr w:type="spellEnd"/>
           </w:p>
         </w:tc>
       </w:tr>
@@ -7974,9 +8582,11 @@
               <w:widowControl w:val="0"/>
               <w:spacing w:line="240" w:lineRule="auto"/>
             </w:pPr>
+            <w:proofErr w:type="spellStart"/>
             <w:r>
               <w:t>accept_add</w:t>
             </w:r>
+            <w:proofErr w:type="spellEnd"/>
           </w:p>
         </w:tc>
       </w:tr>
@@ -8016,9 +8626,11 @@
               <w:widowControl w:val="0"/>
               <w:spacing w:line="240" w:lineRule="auto"/>
             </w:pPr>
+            <w:proofErr w:type="spellStart"/>
             <w:r>
               <w:t>del</w:t>
             </w:r>
+            <w:proofErr w:type="spellEnd"/>
           </w:p>
         </w:tc>
       </w:tr>
@@ -8142,9 +8754,11 @@
               <w:widowControl w:val="0"/>
               <w:spacing w:line="240" w:lineRule="auto"/>
             </w:pPr>
+            <w:proofErr w:type="spellStart"/>
             <w:r>
               <w:t>send</w:t>
             </w:r>
+            <w:proofErr w:type="spellEnd"/>
           </w:p>
         </w:tc>
       </w:tr>
@@ -8226,9 +8840,11 @@
               <w:widowControl w:val="0"/>
               <w:spacing w:line="240" w:lineRule="auto"/>
             </w:pPr>
+            <w:proofErr w:type="spellStart"/>
             <w:r>
               <w:t>accept_call</w:t>
             </w:r>
+            <w:proofErr w:type="spellEnd"/>
           </w:p>
         </w:tc>
       </w:tr>
@@ -8268,9 +8884,11 @@
               <w:widowControl w:val="0"/>
               <w:spacing w:line="240" w:lineRule="auto"/>
             </w:pPr>
+            <w:proofErr w:type="spellStart"/>
             <w:r>
               <w:t>close_call</w:t>
             </w:r>
+            <w:proofErr w:type="spellEnd"/>
           </w:p>
         </w:tc>
       </w:tr>
@@ -8310,9 +8928,11 @@
               <w:widowControl w:val="0"/>
               <w:spacing w:line="240" w:lineRule="auto"/>
             </w:pPr>
+            <w:proofErr w:type="spellStart"/>
             <w:r>
               <w:t>err</w:t>
             </w:r>
+            <w:proofErr w:type="spellEnd"/>
           </w:p>
         </w:tc>
       </w:tr>
@@ -8345,12 +8965,21 @@
           <w:i/>
         </w:rPr>
       </w:pPr>
+      <w:proofErr w:type="spellStart"/>
       <w:r>
         <w:rPr>
           <w:b/>
           <w:i/>
         </w:rPr>
-        <w:t>Errors codes</w:t>
+        <w:t>Errors</w:t>
+      </w:r>
+      <w:proofErr w:type="spellEnd"/>
+      <w:r>
+        <w:rPr>
+          <w:b/>
+          <w:i/>
+        </w:rPr>
+        <w:t xml:space="preserve"> codes</w:t>
       </w:r>
     </w:p>
     <w:p/>
@@ -8460,11 +9089,33 @@
             <w:pPr>
               <w:spacing w:line="240" w:lineRule="auto"/>
             </w:pPr>
+            <w:proofErr w:type="spellStart"/>
             <w:r>
               <w:rPr>
                 <w:sz w:val="20"/>
               </w:rPr>
-              <w:t>Everything is OK MODAFUCKER</w:t>
+              <w:t>Everything</w:t>
+            </w:r>
+            <w:proofErr w:type="spellEnd"/>
+            <w:r>
+              <w:rPr>
+                <w:sz w:val="20"/>
+              </w:rPr>
+              <w:t xml:space="preserve"> </w:t>
+            </w:r>
+            <w:proofErr w:type="spellStart"/>
+            <w:r>
+              <w:rPr>
+                <w:sz w:val="20"/>
+              </w:rPr>
+              <w:t>is</w:t>
+            </w:r>
+            <w:proofErr w:type="spellEnd"/>
+            <w:r>
+              <w:rPr>
+                <w:sz w:val="20"/>
+              </w:rPr>
+              <w:t xml:space="preserve"> OK MODAFUCKER</w:t>
             </w:r>
           </w:p>
         </w:tc>
@@ -8505,8 +9156,16 @@
               <w:rPr>
                 <w:sz w:val="20"/>
               </w:rPr>
-              <w:t>The impossible happened</w:t>
-            </w:r>
+              <w:t xml:space="preserve">The impossible </w:t>
+            </w:r>
+            <w:proofErr w:type="spellStart"/>
+            <w:r>
+              <w:rPr>
+                <w:sz w:val="20"/>
+              </w:rPr>
+              <w:t>happened</w:t>
+            </w:r>
+            <w:proofErr w:type="spellEnd"/>
           </w:p>
         </w:tc>
       </w:tr>
@@ -9035,6 +9694,8 @@
               </w:rPr>
               <w:t>CANNOT_ADD_YOURSELF</w:t>
             </w:r>
+            <w:bookmarkStart w:id="0" w:name="_GoBack"/>
+            <w:bookmarkEnd w:id="0"/>
           </w:p>
         </w:tc>
       </w:tr>
@@ -9826,12 +10487,14 @@
             <w:pPr>
               <w:spacing w:line="240" w:lineRule="auto"/>
             </w:pPr>
+            <w:proofErr w:type="spellStart"/>
             <w:r>
               <w:rPr>
                 <w:sz w:val="20"/>
               </w:rPr>
               <w:t>Kipour</w:t>
             </w:r>
+            <w:proofErr w:type="spellEnd"/>
           </w:p>
         </w:tc>
       </w:tr>
@@ -10094,10 +10757,7 @@
         </w:tc>
       </w:tr>
     </w:tbl>
-    <w:p>
-      <w:bookmarkStart w:id="0" w:name="_GoBack"/>
-      <w:bookmarkEnd w:id="0"/>
-    </w:p>
+    <w:p/>
     <w:sectPr>
       <w:pgSz w:w="12240" w:h="15840"/>
       <w:pgMar w:top="1440" w:right="1440" w:bottom="1440" w:left="1440" w:header="720" w:footer="720" w:gutter="0"/>
@@ -12515,7 +13175,7 @@
 </file>
 
 <file path=customXml/itemProps1.xml><?xml version="1.0" encoding="utf-8"?>
-<ds:datastoreItem xmlns:ds="http://schemas.openxmlformats.org/officeDocument/2006/customXml" ds:itemID="{6244F166-EF0E-497B-A23C-211FC2993207}">
+<ds:datastoreItem xmlns:ds="http://schemas.openxmlformats.org/officeDocument/2006/customXml" ds:itemID="{4A222AEB-E8E5-49A2-9BB2-2CCE762B501F}">
   <ds:schemaRefs>
     <ds:schemaRef ds:uri="http://schemas.openxmlformats.org/officeDocument/2006/bibliography"/>
   </ds:schemaRefs>

</xml_diff>